<commit_message>
Update Relatório Pessoal - Projeto Microprocessadores.docx
Added the basic of how the ADC works in the PIC18 microcontroler.
</commit_message>
<xml_diff>
--- a/Relatório Pessoal - Projeto Microprocessadores.docx
+++ b/Relatório Pessoal - Projeto Microprocessadores.docx
@@ -342,7 +342,7 @@
         </w:rPr>
         <w:fldChar w:fldCharType="separate"/>
       </w:r>
-      <w:hyperlink w:anchor="_Toc34578744" w:history="1">
+      <w:hyperlink w:anchor="_Toc38705378" w:history="1">
         <w:r>
           <w:rPr>
             <w:rStyle w:val="Hiperligao"/>
@@ -369,7 +369,7 @@
             <w:noProof/>
             <w:webHidden/>
           </w:rPr>
-          <w:instrText xml:space="preserve"> PAGEREF _Toc34578744 \h </w:instrText>
+          <w:instrText xml:space="preserve"> PAGEREF _Toc38705378 \h </w:instrText>
         </w:r>
         <w:r>
           <w:rPr>
@@ -413,7 +413,7 @@
           <w:lang w:val="en-US"/>
         </w:rPr>
       </w:pPr>
-      <w:hyperlink w:anchor="_Toc34578745" w:history="1">
+      <w:hyperlink w:anchor="_Toc38705379" w:history="1">
         <w:r>
           <w:rPr>
             <w:rStyle w:val="Hiperligao"/>
@@ -440,7 +440,7 @@
             <w:noProof/>
             <w:webHidden/>
           </w:rPr>
-          <w:instrText xml:space="preserve"> PAGEREF _Toc34578745 \h </w:instrText>
+          <w:instrText xml:space="preserve"> PAGEREF _Toc38705379 \h </w:instrText>
         </w:r>
         <w:r>
           <w:rPr>
@@ -484,7 +484,7 @@
           <w:lang w:val="en-US"/>
         </w:rPr>
       </w:pPr>
-      <w:hyperlink w:anchor="_Toc34578746" w:history="1">
+      <w:hyperlink w:anchor="_Toc38705380" w:history="1">
         <w:r>
           <w:rPr>
             <w:rStyle w:val="Hiperligao"/>
@@ -511,7 +511,7 @@
             <w:noProof/>
             <w:webHidden/>
           </w:rPr>
-          <w:instrText xml:space="preserve"> PAGEREF _Toc34578746 \h </w:instrText>
+          <w:instrText xml:space="preserve"> PAGEREF _Toc38705380 \h </w:instrText>
         </w:r>
         <w:r>
           <w:rPr>
@@ -558,7 +558,7 @@
           <w:lang w:val="en-US"/>
         </w:rPr>
       </w:pPr>
-      <w:hyperlink w:anchor="_Toc34578747" w:history="1">
+      <w:hyperlink w:anchor="_Toc38705381" w:history="1">
         <w:r>
           <w:rPr>
             <w:rStyle w:val="Hiperligao"/>
@@ -589,7 +589,7 @@
             <w:rStyle w:val="Hiperligao"/>
             <w:noProof/>
           </w:rPr>
-          <w:t>Preparação Mini-Projeto – Módulo I/O</w:t>
+          <w:t>Preparação Miniprojecto – Módulo I/O</w:t>
         </w:r>
         <w:r>
           <w:rPr>
@@ -610,7 +610,7 @@
             <w:noProof/>
             <w:webHidden/>
           </w:rPr>
-          <w:instrText xml:space="preserve"> PAGEREF _Toc34578747 \h </w:instrText>
+          <w:instrText xml:space="preserve"> PAGEREF _Toc38705381 \h </w:instrText>
         </w:r>
         <w:r>
           <w:rPr>
@@ -658,7 +658,7 @@
           <w:lang w:val="en-US"/>
         </w:rPr>
       </w:pPr>
-      <w:hyperlink w:anchor="_Toc34578748" w:history="1">
+      <w:hyperlink w:anchor="_Toc38705382" w:history="1">
         <w:r>
           <w:rPr>
             <w:rStyle w:val="Hiperligao"/>
@@ -683,7 +683,7 @@
             <w:rStyle w:val="Hiperligao"/>
             <w:noProof/>
           </w:rPr>
-          <w:t>LCD</w:t>
+          <w:t>Inputs e Outputs</w:t>
         </w:r>
         <w:r>
           <w:rPr>
@@ -704,7 +704,7 @@
             <w:noProof/>
             <w:webHidden/>
           </w:rPr>
-          <w:instrText xml:space="preserve"> PAGEREF _Toc34578748 \h </w:instrText>
+          <w:instrText xml:space="preserve"> PAGEREF _Toc38705382 \h </w:instrText>
         </w:r>
         <w:r>
           <w:rPr>
@@ -750,7 +750,7 @@
           <w:lang w:val="en-US"/>
         </w:rPr>
       </w:pPr>
-      <w:hyperlink w:anchor="_Toc34578749" w:history="1">
+      <w:hyperlink w:anchor="_Toc38705383" w:history="1">
         <w:r>
           <w:rPr>
             <w:rStyle w:val="Hiperligao"/>
@@ -773,15 +773,79 @@
             <w:rStyle w:val="Hiperligao"/>
             <w:noProof/>
           </w:rPr>
-          <w:t>Hardware - Comandos e Liga</w:t>
-        </w:r>
+          <w:t>Inputs</w:t>
+        </w:r>
+        <w:r>
+          <w:rPr>
+            <w:noProof/>
+            <w:webHidden/>
+          </w:rPr>
+          <w:tab/>
+        </w:r>
+        <w:r>
+          <w:rPr>
+            <w:noProof/>
+            <w:webHidden/>
+          </w:rPr>
+          <w:fldChar w:fldCharType="begin"/>
+        </w:r>
+        <w:r>
+          <w:rPr>
+            <w:noProof/>
+            <w:webHidden/>
+          </w:rPr>
+          <w:instrText xml:space="preserve"> PAGEREF _Toc38705383 \h </w:instrText>
+        </w:r>
+        <w:r>
+          <w:rPr>
+            <w:noProof/>
+            <w:webHidden/>
+          </w:rPr>
+        </w:r>
+        <w:r>
+          <w:rPr>
+            <w:noProof/>
+            <w:webHidden/>
+          </w:rPr>
+          <w:fldChar w:fldCharType="separate"/>
+        </w:r>
+        <w:r>
+          <w:rPr>
+            <w:noProof/>
+            <w:webHidden/>
+          </w:rPr>
+          <w:t>1</w:t>
+        </w:r>
+        <w:r>
+          <w:rPr>
+            <w:noProof/>
+            <w:webHidden/>
+          </w:rPr>
+          <w:fldChar w:fldCharType="end"/>
+        </w:r>
+      </w:hyperlink>
+    </w:p>
+    <w:p>
+      <w:pPr>
+        <w:pStyle w:val="ndice3"/>
+        <w:tabs>
+          <w:tab w:val="right" w:leader="dot" w:pos="8777"/>
+        </w:tabs>
+        <w:rPr>
+          <w:rFonts w:asciiTheme="minorHAnsi" w:eastAsiaTheme="minorEastAsia" w:hAnsiTheme="minorHAnsi" w:cstheme="minorBidi"/>
+          <w:noProof/>
+          <w:sz w:val="22"/>
+          <w:szCs w:val="22"/>
+          <w:lang w:val="en-US"/>
+        </w:rPr>
+      </w:pPr>
+      <w:hyperlink w:anchor="_Toc38705384" w:history="1">
         <w:r>
           <w:rPr>
             <w:rStyle w:val="Hiperligao"/>
-            <w:rFonts w:eastAsia="Times New Roman" w:cs="Times New Roman"/>
-            <w:noProof/>
-          </w:rPr>
-          <w:t>ções</w:t>
+            <w:noProof/>
+          </w:rPr>
+          <w:t>1.1.2.</w:t>
         </w:r>
         <w:r>
           <w:rPr>
@@ -802,7 +866,7 @@
             <w:noProof/>
             <w:webHidden/>
           </w:rPr>
-          <w:instrText xml:space="preserve"> PAGEREF _Toc34578749 \h </w:instrText>
+          <w:instrText xml:space="preserve"> PAGEREF _Toc38705384 \h </w:instrText>
         </w:r>
         <w:r>
           <w:rPr>
@@ -848,14 +912,13 @@
           <w:lang w:val="en-US"/>
         </w:rPr>
       </w:pPr>
-      <w:hyperlink w:anchor="_Toc34578750" w:history="1">
+      <w:hyperlink w:anchor="_Toc38705385" w:history="1">
         <w:r>
           <w:rPr>
             <w:rStyle w:val="Hiperligao"/>
-            <w:rFonts w:eastAsia="Times New Roman" w:cs="Times New Roman"/>
-            <w:noProof/>
-          </w:rPr>
-          <w:t>1.1.2.</w:t>
+            <w:noProof/>
+          </w:rPr>
+          <w:t>1.1.3.</w:t>
         </w:r>
         <w:r>
           <w:rPr>
@@ -872,15 +935,7 @@
             <w:rStyle w:val="Hiperligao"/>
             <w:noProof/>
           </w:rPr>
-          <w:t>Programa</w:t>
-        </w:r>
-        <w:r>
-          <w:rPr>
-            <w:rStyle w:val="Hiperligao"/>
-            <w:rFonts w:eastAsia="Times New Roman" w:cs="Times New Roman"/>
-            <w:noProof/>
-          </w:rPr>
-          <w:t>ção</w:t>
+          <w:t>Outputs</w:t>
         </w:r>
         <w:r>
           <w:rPr>
@@ -901,7 +956,7 @@
             <w:noProof/>
             <w:webHidden/>
           </w:rPr>
-          <w:instrText xml:space="preserve"> PAGEREF _Toc34578750 \h </w:instrText>
+          <w:instrText xml:space="preserve"> PAGEREF _Toc38705385 \h </w:instrText>
         </w:r>
         <w:r>
           <w:rPr>
@@ -921,7 +976,7 @@
             <w:noProof/>
             <w:webHidden/>
           </w:rPr>
-          <w:t>2</w:t>
+          <w:t>1</w:t>
         </w:r>
         <w:r>
           <w:rPr>
@@ -949,7 +1004,7 @@
           <w:lang w:val="en-US"/>
         </w:rPr>
       </w:pPr>
-      <w:hyperlink w:anchor="_Toc34578751" w:history="1">
+      <w:hyperlink w:anchor="_Toc38705386" w:history="1">
         <w:r>
           <w:rPr>
             <w:rStyle w:val="Hiperligao"/>
@@ -974,7 +1029,7 @@
             <w:rStyle w:val="Hiperligao"/>
             <w:noProof/>
           </w:rPr>
-          <w:t xml:space="preserve"> LED’s</w:t>
+          <w:t>LCD</w:t>
         </w:r>
         <w:r>
           <w:rPr>
@@ -995,7 +1050,105 @@
             <w:noProof/>
             <w:webHidden/>
           </w:rPr>
-          <w:instrText xml:space="preserve"> PAGEREF _Toc34578751 \h </w:instrText>
+          <w:instrText xml:space="preserve"> PAGEREF _Toc38705386 \h </w:instrText>
+        </w:r>
+        <w:r>
+          <w:rPr>
+            <w:noProof/>
+            <w:webHidden/>
+          </w:rPr>
+        </w:r>
+        <w:r>
+          <w:rPr>
+            <w:noProof/>
+            <w:webHidden/>
+          </w:rPr>
+          <w:fldChar w:fldCharType="separate"/>
+        </w:r>
+        <w:r>
+          <w:rPr>
+            <w:noProof/>
+            <w:webHidden/>
+          </w:rPr>
+          <w:t>2</w:t>
+        </w:r>
+        <w:r>
+          <w:rPr>
+            <w:noProof/>
+            <w:webHidden/>
+          </w:rPr>
+          <w:fldChar w:fldCharType="end"/>
+        </w:r>
+      </w:hyperlink>
+    </w:p>
+    <w:p>
+      <w:pPr>
+        <w:pStyle w:val="ndice3"/>
+        <w:tabs>
+          <w:tab w:val="left" w:pos="1200"/>
+          <w:tab w:val="right" w:leader="dot" w:pos="8777"/>
+        </w:tabs>
+        <w:rPr>
+          <w:rFonts w:asciiTheme="minorHAnsi" w:eastAsiaTheme="minorEastAsia" w:hAnsiTheme="minorHAnsi" w:cstheme="minorBidi"/>
+          <w:noProof/>
+          <w:sz w:val="22"/>
+          <w:szCs w:val="22"/>
+          <w:lang w:val="en-US"/>
+        </w:rPr>
+      </w:pPr>
+      <w:hyperlink w:anchor="_Toc38705387" w:history="1">
+        <w:r>
+          <w:rPr>
+            <w:rStyle w:val="Hiperligao"/>
+            <w:noProof/>
+          </w:rPr>
+          <w:t>1.2.1.</w:t>
+        </w:r>
+        <w:r>
+          <w:rPr>
+            <w:rFonts w:asciiTheme="minorHAnsi" w:eastAsiaTheme="minorEastAsia" w:hAnsiTheme="minorHAnsi" w:cstheme="minorBidi"/>
+            <w:noProof/>
+            <w:sz w:val="22"/>
+            <w:szCs w:val="22"/>
+            <w:lang w:val="en-US"/>
+          </w:rPr>
+          <w:tab/>
+        </w:r>
+        <w:r>
+          <w:rPr>
+            <w:rStyle w:val="Hiperligao"/>
+            <w:noProof/>
+          </w:rPr>
+          <w:t>Hardware - Comandos e Liga</w:t>
+        </w:r>
+        <w:r>
+          <w:rPr>
+            <w:rStyle w:val="Hiperligao"/>
+            <w:rFonts w:eastAsia="Times New Roman" w:cs="Times New Roman"/>
+            <w:noProof/>
+          </w:rPr>
+          <w:t>ções</w:t>
+        </w:r>
+        <w:r>
+          <w:rPr>
+            <w:noProof/>
+            <w:webHidden/>
+          </w:rPr>
+          <w:tab/>
+        </w:r>
+        <w:r>
+          <w:rPr>
+            <w:noProof/>
+            <w:webHidden/>
+          </w:rPr>
+          <w:fldChar w:fldCharType="begin"/>
+        </w:r>
+        <w:r>
+          <w:rPr>
+            <w:noProof/>
+            <w:webHidden/>
+          </w:rPr>
+          <w:instrText xml:space="preserve"> PAGEREF _Toc38705387 \h </w:instrText>
         </w:r>
         <w:r>
           <w:rPr>
@@ -1043,7 +1196,7 @@
           <w:lang w:val="en-US"/>
         </w:rPr>
       </w:pPr>
-      <w:hyperlink w:anchor="_Toc34578752" w:history="1">
+      <w:hyperlink w:anchor="_Toc38705388" w:history="1">
         <w:r>
           <w:rPr>
             <w:rStyle w:val="Hiperligao"/>
@@ -1068,6 +1221,100 @@
             <w:rStyle w:val="Hiperligao"/>
             <w:noProof/>
           </w:rPr>
+          <w:t xml:space="preserve"> LED’s</w:t>
+        </w:r>
+        <w:r>
+          <w:rPr>
+            <w:noProof/>
+            <w:webHidden/>
+          </w:rPr>
+          <w:tab/>
+        </w:r>
+        <w:r>
+          <w:rPr>
+            <w:noProof/>
+            <w:webHidden/>
+          </w:rPr>
+          <w:fldChar w:fldCharType="begin"/>
+        </w:r>
+        <w:r>
+          <w:rPr>
+            <w:noProof/>
+            <w:webHidden/>
+          </w:rPr>
+          <w:instrText xml:space="preserve"> PAGEREF _Toc38705388 \h </w:instrText>
+        </w:r>
+        <w:r>
+          <w:rPr>
+            <w:noProof/>
+            <w:webHidden/>
+          </w:rPr>
+        </w:r>
+        <w:r>
+          <w:rPr>
+            <w:noProof/>
+            <w:webHidden/>
+          </w:rPr>
+          <w:fldChar w:fldCharType="separate"/>
+        </w:r>
+        <w:r>
+          <w:rPr>
+            <w:noProof/>
+            <w:webHidden/>
+          </w:rPr>
+          <w:t>3</w:t>
+        </w:r>
+        <w:r>
+          <w:rPr>
+            <w:noProof/>
+            <w:webHidden/>
+          </w:rPr>
+          <w:fldChar w:fldCharType="end"/>
+        </w:r>
+      </w:hyperlink>
+    </w:p>
+    <w:p>
+      <w:pPr>
+        <w:pStyle w:val="ndice2"/>
+        <w:tabs>
+          <w:tab w:val="left" w:pos="720"/>
+          <w:tab w:val="right" w:leader="dot" w:pos="8777"/>
+        </w:tabs>
+        <w:rPr>
+          <w:rFonts w:asciiTheme="minorHAnsi" w:eastAsiaTheme="minorEastAsia" w:hAnsiTheme="minorHAnsi" w:cstheme="minorBidi"/>
+          <w:b w:val="0"/>
+          <w:bCs w:val="0"/>
+          <w:noProof/>
+          <w:sz w:val="22"/>
+          <w:szCs w:val="22"/>
+          <w:lang w:val="en-US"/>
+        </w:rPr>
+      </w:pPr>
+      <w:hyperlink w:anchor="_Toc38705389" w:history="1">
+        <w:r>
+          <w:rPr>
+            <w:rStyle w:val="Hiperligao"/>
+            <w:noProof/>
+          </w:rPr>
+          <w:t>1.4.</w:t>
+        </w:r>
+        <w:r>
+          <w:rPr>
+            <w:rFonts w:asciiTheme="minorHAnsi" w:eastAsiaTheme="minorEastAsia" w:hAnsiTheme="minorHAnsi" w:cstheme="minorBidi"/>
+            <w:b w:val="0"/>
+            <w:bCs w:val="0"/>
+            <w:noProof/>
+            <w:sz w:val="22"/>
+            <w:szCs w:val="22"/>
+            <w:lang w:val="en-US"/>
+          </w:rPr>
+          <w:tab/>
+        </w:r>
+        <w:r>
+          <w:rPr>
+            <w:rStyle w:val="Hiperligao"/>
+            <w:noProof/>
+          </w:rPr>
           <w:t>Teclado Matricial 4x3</w:t>
         </w:r>
         <w:r>
@@ -1089,7 +1336,7 @@
             <w:noProof/>
             <w:webHidden/>
           </w:rPr>
-          <w:instrText xml:space="preserve"> PAGEREF _Toc34578752 \h </w:instrText>
+          <w:instrText xml:space="preserve"> PAGEREF _Toc38705389 \h </w:instrText>
         </w:r>
         <w:r>
           <w:rPr>
@@ -1109,7 +1356,7 @@
             <w:noProof/>
             <w:webHidden/>
           </w:rPr>
-          <w:t>2</w:t>
+          <w:t>3</w:t>
         </w:r>
         <w:r>
           <w:rPr>
@@ -1122,7 +1369,104 @@
     </w:p>
     <w:p>
       <w:pPr>
+        <w:pStyle w:val="ndice2"/>
+        <w:tabs>
+          <w:tab w:val="left" w:pos="720"/>
+          <w:tab w:val="right" w:leader="dot" w:pos="8777"/>
+        </w:tabs>
+        <w:rPr>
+          <w:rFonts w:asciiTheme="minorHAnsi" w:eastAsiaTheme="minorEastAsia" w:hAnsiTheme="minorHAnsi" w:cstheme="minorBidi"/>
+          <w:b w:val="0"/>
+          <w:bCs w:val="0"/>
+          <w:noProof/>
+          <w:sz w:val="22"/>
+          <w:szCs w:val="22"/>
+          <w:lang w:val="en-US"/>
+        </w:rPr>
+      </w:pPr>
+      <w:hyperlink w:anchor="_Toc38705390" w:history="1">
+        <w:r>
+          <w:rPr>
+            <w:rStyle w:val="Hiperligao"/>
+            <w:noProof/>
+          </w:rPr>
+          <w:t>1.5.</w:t>
+        </w:r>
+        <w:r>
+          <w:rPr>
+            <w:rFonts w:asciiTheme="minorHAnsi" w:eastAsiaTheme="minorEastAsia" w:hAnsiTheme="minorHAnsi" w:cstheme="minorBidi"/>
+            <w:b w:val="0"/>
+            <w:bCs w:val="0"/>
+            <w:noProof/>
+            <w:sz w:val="22"/>
+            <w:szCs w:val="22"/>
+            <w:lang w:val="en-US"/>
+          </w:rPr>
+          <w:tab/>
+        </w:r>
+        <w:r>
+          <w:rPr>
+            <w:rStyle w:val="Hiperligao"/>
+            <w:noProof/>
+          </w:rPr>
+          <w:t>BUZ</w:t>
+        </w:r>
+        <w:r>
+          <w:rPr>
+            <w:noProof/>
+            <w:webHidden/>
+          </w:rPr>
+          <w:tab/>
+        </w:r>
+        <w:r>
+          <w:rPr>
+            <w:noProof/>
+            <w:webHidden/>
+          </w:rPr>
+          <w:fldChar w:fldCharType="begin"/>
+        </w:r>
+        <w:r>
+          <w:rPr>
+            <w:noProof/>
+            <w:webHidden/>
+          </w:rPr>
+          <w:instrText xml:space="preserve"> PAGEREF _Toc38705390 \h </w:instrText>
+        </w:r>
+        <w:r>
+          <w:rPr>
+            <w:noProof/>
+            <w:webHidden/>
+          </w:rPr>
+        </w:r>
+        <w:r>
+          <w:rPr>
+            <w:noProof/>
+            <w:webHidden/>
+          </w:rPr>
+          <w:fldChar w:fldCharType="separate"/>
+        </w:r>
+        <w:r>
+          <w:rPr>
+            <w:noProof/>
+            <w:webHidden/>
+          </w:rPr>
+          <w:t>3</w:t>
+        </w:r>
+        <w:r>
+          <w:rPr>
+            <w:noProof/>
+            <w:webHidden/>
+          </w:rPr>
+          <w:fldChar w:fldCharType="end"/>
+        </w:r>
+      </w:hyperlink>
+    </w:p>
+    <w:p>
+      <w:pPr>
         <w:pStyle w:val="ndice1"/>
+        <w:tabs>
+          <w:tab w:val="left" w:pos="480"/>
+        </w:tabs>
         <w:rPr>
           <w:rFonts w:asciiTheme="minorHAnsi" w:eastAsiaTheme="minorEastAsia" w:hAnsiTheme="minorHAnsi"/>
           <w:b w:val="0"/>
@@ -1133,23 +1477,48 @@
           <w:lang w:val="en-US"/>
         </w:rPr>
       </w:pPr>
-      <w:hyperlink w:anchor="_Toc34578753" w:history="1">
+      <w:hyperlink w:anchor="_Toc38705391" w:history="1">
         <w:r>
           <w:rPr>
             <w:rStyle w:val="Hiperligao"/>
             <w:noProof/>
-          </w:rPr>
-          <w:t>Bibliografia ou Referências Bibliográficas</w:t>
-        </w:r>
-        <w:r>
-          <w:rPr>
-            <w:noProof/>
-            <w:webHidden/>
+            <w14:scene3d>
+              <w14:camera w14:prst="orthographicFront"/>
+              <w14:lightRig w14:rig="threePt" w14:dir="t">
+                <w14:rot w14:lat="0" w14:lon="0" w14:rev="0"/>
+              </w14:lightRig>
+            </w14:scene3d>
+          </w:rPr>
+          <w:t>2.</w:t>
+        </w:r>
+        <w:r>
+          <w:rPr>
+            <w:rFonts w:asciiTheme="minorHAnsi" w:eastAsiaTheme="minorEastAsia" w:hAnsiTheme="minorHAnsi"/>
+            <w:b w:val="0"/>
+            <w:bCs w:val="0"/>
+            <w:noProof/>
+            <w:sz w:val="22"/>
+            <w:szCs w:val="22"/>
+            <w:lang w:val="en-US"/>
           </w:rPr>
           <w:tab/>
         </w:r>
         <w:r>
           <w:rPr>
+            <w:rStyle w:val="Hiperligao"/>
+            <w:noProof/>
+          </w:rPr>
+          <w:t>Preparação Miniprojecto – Interrupções</w:t>
+        </w:r>
+        <w:r>
+          <w:rPr>
+            <w:noProof/>
+            <w:webHidden/>
+          </w:rPr>
+          <w:tab/>
+        </w:r>
+        <w:r>
+          <w:rPr>
             <w:noProof/>
             <w:webHidden/>
           </w:rPr>
@@ -1160,7 +1529,7 @@
             <w:noProof/>
             <w:webHidden/>
           </w:rPr>
-          <w:instrText xml:space="preserve"> PAGEREF _Toc34578753 \h </w:instrText>
+          <w:instrText xml:space="preserve"> PAGEREF _Toc38705391 \h </w:instrText>
         </w:r>
         <w:r>
           <w:rPr>
@@ -1193,7 +1562,378 @@
     </w:p>
     <w:p>
       <w:pPr>
+        <w:pStyle w:val="ndice2"/>
+        <w:tabs>
+          <w:tab w:val="left" w:pos="720"/>
+          <w:tab w:val="right" w:leader="dot" w:pos="8777"/>
+        </w:tabs>
+        <w:rPr>
+          <w:rFonts w:asciiTheme="minorHAnsi" w:eastAsiaTheme="minorEastAsia" w:hAnsiTheme="minorHAnsi" w:cstheme="minorBidi"/>
+          <w:b w:val="0"/>
+          <w:bCs w:val="0"/>
+          <w:noProof/>
+          <w:sz w:val="22"/>
+          <w:szCs w:val="22"/>
+          <w:lang w:val="en-US"/>
+        </w:rPr>
+      </w:pPr>
+      <w:hyperlink w:anchor="_Toc38705392" w:history="1">
+        <w:r>
+          <w:rPr>
+            <w:rStyle w:val="Hiperligao"/>
+            <w:noProof/>
+          </w:rPr>
+          <w:t>2.1.</w:t>
+        </w:r>
+        <w:r>
+          <w:rPr>
+            <w:rFonts w:asciiTheme="minorHAnsi" w:eastAsiaTheme="minorEastAsia" w:hAnsiTheme="minorHAnsi" w:cstheme="minorBidi"/>
+            <w:b w:val="0"/>
+            <w:bCs w:val="0"/>
+            <w:noProof/>
+            <w:sz w:val="22"/>
+            <w:szCs w:val="22"/>
+            <w:lang w:val="en-US"/>
+          </w:rPr>
+          <w:tab/>
+        </w:r>
+        <w:r>
+          <w:rPr>
+            <w:rStyle w:val="Hiperligao"/>
+            <w:noProof/>
+          </w:rPr>
+          <w:t>Teclado Matricial 4x3</w:t>
+        </w:r>
+        <w:r>
+          <w:rPr>
+            <w:noProof/>
+            <w:webHidden/>
+          </w:rPr>
+          <w:tab/>
+        </w:r>
+        <w:r>
+          <w:rPr>
+            <w:noProof/>
+            <w:webHidden/>
+          </w:rPr>
+          <w:fldChar w:fldCharType="begin"/>
+        </w:r>
+        <w:r>
+          <w:rPr>
+            <w:noProof/>
+            <w:webHidden/>
+          </w:rPr>
+          <w:instrText xml:space="preserve"> PAGEREF _Toc38705392 \h </w:instrText>
+        </w:r>
+        <w:r>
+          <w:rPr>
+            <w:noProof/>
+            <w:webHidden/>
+          </w:rPr>
+        </w:r>
+        <w:r>
+          <w:rPr>
+            <w:noProof/>
+            <w:webHidden/>
+          </w:rPr>
+          <w:fldChar w:fldCharType="separate"/>
+        </w:r>
+        <w:r>
+          <w:rPr>
+            <w:noProof/>
+            <w:webHidden/>
+          </w:rPr>
+          <w:t>4</w:t>
+        </w:r>
+        <w:r>
+          <w:rPr>
+            <w:noProof/>
+            <w:webHidden/>
+          </w:rPr>
+          <w:fldChar w:fldCharType="end"/>
+        </w:r>
+      </w:hyperlink>
+    </w:p>
+    <w:p>
+      <w:pPr>
+        <w:pStyle w:val="ndice3"/>
+        <w:tabs>
+          <w:tab w:val="left" w:pos="1200"/>
+          <w:tab w:val="right" w:leader="dot" w:pos="8777"/>
+        </w:tabs>
+        <w:rPr>
+          <w:rFonts w:asciiTheme="minorHAnsi" w:eastAsiaTheme="minorEastAsia" w:hAnsiTheme="minorHAnsi" w:cstheme="minorBidi"/>
+          <w:noProof/>
+          <w:sz w:val="22"/>
+          <w:szCs w:val="22"/>
+          <w:lang w:val="en-US"/>
+        </w:rPr>
+      </w:pPr>
+      <w:hyperlink w:anchor="_Toc38705393" w:history="1">
+        <w:r>
+          <w:rPr>
+            <w:rStyle w:val="Hiperligao"/>
+            <w:noProof/>
+          </w:rPr>
+          <w:t>2.1.1.</w:t>
+        </w:r>
+        <w:r>
+          <w:rPr>
+            <w:rFonts w:asciiTheme="minorHAnsi" w:eastAsiaTheme="minorEastAsia" w:hAnsiTheme="minorHAnsi" w:cstheme="minorBidi"/>
+            <w:noProof/>
+            <w:sz w:val="22"/>
+            <w:szCs w:val="22"/>
+            <w:lang w:val="en-US"/>
+          </w:rPr>
+          <w:tab/>
+        </w:r>
+        <w:r>
+          <w:rPr>
+            <w:rStyle w:val="Hiperligao"/>
+            <w:noProof/>
+          </w:rPr>
+          <w:t>Fundamental &amp; hardware</w:t>
+        </w:r>
+        <w:r>
+          <w:rPr>
+            <w:noProof/>
+            <w:webHidden/>
+          </w:rPr>
+          <w:tab/>
+        </w:r>
+        <w:r>
+          <w:rPr>
+            <w:noProof/>
+            <w:webHidden/>
+          </w:rPr>
+          <w:fldChar w:fldCharType="begin"/>
+        </w:r>
+        <w:r>
+          <w:rPr>
+            <w:noProof/>
+            <w:webHidden/>
+          </w:rPr>
+          <w:instrText xml:space="preserve"> PAGEREF _Toc38705393 \h </w:instrText>
+        </w:r>
+        <w:r>
+          <w:rPr>
+            <w:noProof/>
+            <w:webHidden/>
+          </w:rPr>
+        </w:r>
+        <w:r>
+          <w:rPr>
+            <w:noProof/>
+            <w:webHidden/>
+          </w:rPr>
+          <w:fldChar w:fldCharType="separate"/>
+        </w:r>
+        <w:r>
+          <w:rPr>
+            <w:noProof/>
+            <w:webHidden/>
+          </w:rPr>
+          <w:t>4</w:t>
+        </w:r>
+        <w:r>
+          <w:rPr>
+            <w:noProof/>
+            <w:webHidden/>
+          </w:rPr>
+          <w:fldChar w:fldCharType="end"/>
+        </w:r>
+      </w:hyperlink>
+    </w:p>
+    <w:p>
+      <w:pPr>
+        <w:pStyle w:val="ndice3"/>
+        <w:tabs>
+          <w:tab w:val="left" w:pos="1200"/>
+          <w:tab w:val="right" w:leader="dot" w:pos="8777"/>
+        </w:tabs>
+        <w:rPr>
+          <w:rFonts w:asciiTheme="minorHAnsi" w:eastAsiaTheme="minorEastAsia" w:hAnsiTheme="minorHAnsi" w:cstheme="minorBidi"/>
+          <w:noProof/>
+          <w:sz w:val="22"/>
+          <w:szCs w:val="22"/>
+          <w:lang w:val="en-US"/>
+        </w:rPr>
+      </w:pPr>
+      <w:hyperlink w:anchor="_Toc38705394" w:history="1">
+        <w:r>
+          <w:rPr>
+            <w:rStyle w:val="Hiperligao"/>
+            <w:noProof/>
+          </w:rPr>
+          <w:t>2.1.2.</w:t>
+        </w:r>
+        <w:r>
+          <w:rPr>
+            <w:rFonts w:asciiTheme="minorHAnsi" w:eastAsiaTheme="minorEastAsia" w:hAnsiTheme="minorHAnsi" w:cstheme="minorBidi"/>
+            <w:noProof/>
+            <w:sz w:val="22"/>
+            <w:szCs w:val="22"/>
+            <w:lang w:val="en-US"/>
+          </w:rPr>
+          <w:tab/>
+        </w:r>
+        <w:r>
+          <w:rPr>
+            <w:rStyle w:val="Hiperligao"/>
+            <w:noProof/>
+          </w:rPr>
+          <w:t>Software</w:t>
+        </w:r>
+        <w:r>
+          <w:rPr>
+            <w:noProof/>
+            <w:webHidden/>
+          </w:rPr>
+          <w:tab/>
+        </w:r>
+        <w:r>
+          <w:rPr>
+            <w:noProof/>
+            <w:webHidden/>
+          </w:rPr>
+          <w:fldChar w:fldCharType="begin"/>
+        </w:r>
+        <w:r>
+          <w:rPr>
+            <w:noProof/>
+            <w:webHidden/>
+          </w:rPr>
+          <w:instrText xml:space="preserve"> PAGEREF _Toc38705394 \h </w:instrText>
+        </w:r>
+        <w:r>
+          <w:rPr>
+            <w:noProof/>
+            <w:webHidden/>
+          </w:rPr>
+        </w:r>
+        <w:r>
+          <w:rPr>
+            <w:noProof/>
+            <w:webHidden/>
+          </w:rPr>
+          <w:fldChar w:fldCharType="separate"/>
+        </w:r>
+        <w:r>
+          <w:rPr>
+            <w:noProof/>
+            <w:webHidden/>
+          </w:rPr>
+          <w:t>5</w:t>
+        </w:r>
+        <w:r>
+          <w:rPr>
+            <w:noProof/>
+            <w:webHidden/>
+          </w:rPr>
+          <w:fldChar w:fldCharType="end"/>
+        </w:r>
+      </w:hyperlink>
+    </w:p>
+    <w:p>
+      <w:pPr>
+        <w:pStyle w:val="ndice2"/>
+        <w:tabs>
+          <w:tab w:val="left" w:pos="720"/>
+          <w:tab w:val="right" w:leader="dot" w:pos="8777"/>
+        </w:tabs>
+        <w:rPr>
+          <w:rFonts w:asciiTheme="minorHAnsi" w:eastAsiaTheme="minorEastAsia" w:hAnsiTheme="minorHAnsi" w:cstheme="minorBidi"/>
+          <w:b w:val="0"/>
+          <w:bCs w:val="0"/>
+          <w:noProof/>
+          <w:sz w:val="22"/>
+          <w:szCs w:val="22"/>
+          <w:lang w:val="en-US"/>
+        </w:rPr>
+      </w:pPr>
+      <w:hyperlink w:anchor="_Toc38705395" w:history="1">
+        <w:r>
+          <w:rPr>
+            <w:rStyle w:val="Hiperligao"/>
+            <w:noProof/>
+          </w:rPr>
+          <w:t>2.2.</w:t>
+        </w:r>
+        <w:r>
+          <w:rPr>
+            <w:rFonts w:asciiTheme="minorHAnsi" w:eastAsiaTheme="minorEastAsia" w:hAnsiTheme="minorHAnsi" w:cstheme="minorBidi"/>
+            <w:b w:val="0"/>
+            <w:bCs w:val="0"/>
+            <w:noProof/>
+            <w:sz w:val="22"/>
+            <w:szCs w:val="22"/>
+            <w:lang w:val="en-US"/>
+          </w:rPr>
+          <w:tab/>
+        </w:r>
+        <w:r>
+          <w:rPr>
+            <w:rStyle w:val="Hiperligao"/>
+            <w:noProof/>
+          </w:rPr>
+          <w:t>Timers</w:t>
+        </w:r>
+        <w:r>
+          <w:rPr>
+            <w:noProof/>
+            <w:webHidden/>
+          </w:rPr>
+          <w:tab/>
+        </w:r>
+        <w:r>
+          <w:rPr>
+            <w:noProof/>
+            <w:webHidden/>
+          </w:rPr>
+          <w:fldChar w:fldCharType="begin"/>
+        </w:r>
+        <w:r>
+          <w:rPr>
+            <w:noProof/>
+            <w:webHidden/>
+          </w:rPr>
+          <w:instrText xml:space="preserve"> PAGEREF _Toc38705395 \h </w:instrText>
+        </w:r>
+        <w:r>
+          <w:rPr>
+            <w:noProof/>
+            <w:webHidden/>
+          </w:rPr>
+        </w:r>
+        <w:r>
+          <w:rPr>
+            <w:noProof/>
+            <w:webHidden/>
+          </w:rPr>
+          <w:fldChar w:fldCharType="separate"/>
+        </w:r>
+        <w:r>
+          <w:rPr>
+            <w:noProof/>
+            <w:webHidden/>
+          </w:rPr>
+          <w:t>5</w:t>
+        </w:r>
+        <w:r>
+          <w:rPr>
+            <w:noProof/>
+            <w:webHidden/>
+          </w:rPr>
+          <w:fldChar w:fldCharType="end"/>
+        </w:r>
+      </w:hyperlink>
+    </w:p>
+    <w:p>
+      <w:pPr>
         <w:pStyle w:val="ndice1"/>
+        <w:tabs>
+          <w:tab w:val="left" w:pos="480"/>
+        </w:tabs>
         <w:rPr>
           <w:rFonts w:asciiTheme="minorHAnsi" w:eastAsiaTheme="minorEastAsia" w:hAnsiTheme="minorHAnsi"/>
           <w:b w:val="0"/>
@@ -1204,11 +1944,470 @@
           <w:lang w:val="en-US"/>
         </w:rPr>
       </w:pPr>
-      <w:hyperlink w:anchor="_Toc34578754" w:history="1">
+      <w:hyperlink w:anchor="_Toc38705396" w:history="1">
         <w:r>
           <w:rPr>
             <w:rStyle w:val="Hiperligao"/>
             <w:noProof/>
+            <w14:scene3d>
+              <w14:camera w14:prst="orthographicFront"/>
+              <w14:lightRig w14:rig="threePt" w14:dir="t">
+                <w14:rot w14:lat="0" w14:lon="0" w14:rev="0"/>
+              </w14:lightRig>
+            </w14:scene3d>
+          </w:rPr>
+          <w:t>3.</w:t>
+        </w:r>
+        <w:r>
+          <w:rPr>
+            <w:rFonts w:asciiTheme="minorHAnsi" w:eastAsiaTheme="minorEastAsia" w:hAnsiTheme="minorHAnsi"/>
+            <w:b w:val="0"/>
+            <w:bCs w:val="0"/>
+            <w:noProof/>
+            <w:sz w:val="22"/>
+            <w:szCs w:val="22"/>
+            <w:lang w:val="en-US"/>
+          </w:rPr>
+          <w:tab/>
+        </w:r>
+        <w:r>
+          <w:rPr>
+            <w:rStyle w:val="Hiperligao"/>
+            <w:noProof/>
+          </w:rPr>
+          <w:t>PWM</w:t>
+        </w:r>
+        <w:r>
+          <w:rPr>
+            <w:noProof/>
+            <w:webHidden/>
+          </w:rPr>
+          <w:tab/>
+        </w:r>
+        <w:r>
+          <w:rPr>
+            <w:noProof/>
+            <w:webHidden/>
+          </w:rPr>
+          <w:fldChar w:fldCharType="begin"/>
+        </w:r>
+        <w:r>
+          <w:rPr>
+            <w:noProof/>
+            <w:webHidden/>
+          </w:rPr>
+          <w:instrText xml:space="preserve"> PAGEREF _Toc38705396 \h </w:instrText>
+        </w:r>
+        <w:r>
+          <w:rPr>
+            <w:noProof/>
+            <w:webHidden/>
+          </w:rPr>
+        </w:r>
+        <w:r>
+          <w:rPr>
+            <w:noProof/>
+            <w:webHidden/>
+          </w:rPr>
+          <w:fldChar w:fldCharType="separate"/>
+        </w:r>
+        <w:r>
+          <w:rPr>
+            <w:noProof/>
+            <w:webHidden/>
+          </w:rPr>
+          <w:t>6</w:t>
+        </w:r>
+        <w:r>
+          <w:rPr>
+            <w:noProof/>
+            <w:webHidden/>
+          </w:rPr>
+          <w:fldChar w:fldCharType="end"/>
+        </w:r>
+      </w:hyperlink>
+    </w:p>
+    <w:p>
+      <w:pPr>
+        <w:pStyle w:val="ndice1"/>
+        <w:tabs>
+          <w:tab w:val="left" w:pos="480"/>
+        </w:tabs>
+        <w:rPr>
+          <w:rFonts w:asciiTheme="minorHAnsi" w:eastAsiaTheme="minorEastAsia" w:hAnsiTheme="minorHAnsi"/>
+          <w:b w:val="0"/>
+          <w:bCs w:val="0"/>
+          <w:noProof/>
+          <w:sz w:val="22"/>
+          <w:szCs w:val="22"/>
+          <w:lang w:val="en-US"/>
+        </w:rPr>
+      </w:pPr>
+      <w:hyperlink w:anchor="_Toc38705397" w:history="1">
+        <w:r>
+          <w:rPr>
+            <w:rStyle w:val="Hiperligao"/>
+            <w:noProof/>
+            <w14:scene3d>
+              <w14:camera w14:prst="orthographicFront"/>
+              <w14:lightRig w14:rig="threePt" w14:dir="t">
+                <w14:rot w14:lat="0" w14:lon="0" w14:rev="0"/>
+              </w14:lightRig>
+            </w14:scene3d>
+          </w:rPr>
+          <w:t>4.</w:t>
+        </w:r>
+        <w:r>
+          <w:rPr>
+            <w:rFonts w:asciiTheme="minorHAnsi" w:eastAsiaTheme="minorEastAsia" w:hAnsiTheme="minorHAnsi"/>
+            <w:b w:val="0"/>
+            <w:bCs w:val="0"/>
+            <w:noProof/>
+            <w:sz w:val="22"/>
+            <w:szCs w:val="22"/>
+            <w:lang w:val="en-US"/>
+          </w:rPr>
+          <w:tab/>
+        </w:r>
+        <w:r>
+          <w:rPr>
+            <w:rStyle w:val="Hiperligao"/>
+            <w:noProof/>
+          </w:rPr>
+          <w:t>ADC – Sensor de Temperatura</w:t>
+        </w:r>
+        <w:r>
+          <w:rPr>
+            <w:noProof/>
+            <w:webHidden/>
+          </w:rPr>
+          <w:tab/>
+        </w:r>
+        <w:r>
+          <w:rPr>
+            <w:noProof/>
+            <w:webHidden/>
+          </w:rPr>
+          <w:fldChar w:fldCharType="begin"/>
+        </w:r>
+        <w:r>
+          <w:rPr>
+            <w:noProof/>
+            <w:webHidden/>
+          </w:rPr>
+          <w:instrText xml:space="preserve"> PAGEREF _Toc38705397 \h </w:instrText>
+        </w:r>
+        <w:r>
+          <w:rPr>
+            <w:noProof/>
+            <w:webHidden/>
+          </w:rPr>
+        </w:r>
+        <w:r>
+          <w:rPr>
+            <w:noProof/>
+            <w:webHidden/>
+          </w:rPr>
+          <w:fldChar w:fldCharType="separate"/>
+        </w:r>
+        <w:r>
+          <w:rPr>
+            <w:noProof/>
+            <w:webHidden/>
+          </w:rPr>
+          <w:t>7</w:t>
+        </w:r>
+        <w:r>
+          <w:rPr>
+            <w:noProof/>
+            <w:webHidden/>
+          </w:rPr>
+          <w:fldChar w:fldCharType="end"/>
+        </w:r>
+      </w:hyperlink>
+    </w:p>
+    <w:p>
+      <w:pPr>
+        <w:pStyle w:val="ndice2"/>
+        <w:tabs>
+          <w:tab w:val="left" w:pos="720"/>
+          <w:tab w:val="right" w:leader="dot" w:pos="8777"/>
+        </w:tabs>
+        <w:rPr>
+          <w:rFonts w:asciiTheme="minorHAnsi" w:eastAsiaTheme="minorEastAsia" w:hAnsiTheme="minorHAnsi" w:cstheme="minorBidi"/>
+          <w:b w:val="0"/>
+          <w:bCs w:val="0"/>
+          <w:noProof/>
+          <w:sz w:val="22"/>
+          <w:szCs w:val="22"/>
+          <w:lang w:val="en-US"/>
+        </w:rPr>
+      </w:pPr>
+      <w:hyperlink w:anchor="_Toc38705398" w:history="1">
+        <w:r>
+          <w:rPr>
+            <w:rStyle w:val="Hiperligao"/>
+            <w:noProof/>
+          </w:rPr>
+          <w:t>4.1.</w:t>
+        </w:r>
+        <w:r>
+          <w:rPr>
+            <w:rFonts w:asciiTheme="minorHAnsi" w:eastAsiaTheme="minorEastAsia" w:hAnsiTheme="minorHAnsi" w:cstheme="minorBidi"/>
+            <w:b w:val="0"/>
+            <w:bCs w:val="0"/>
+            <w:noProof/>
+            <w:sz w:val="22"/>
+            <w:szCs w:val="22"/>
+            <w:lang w:val="en-US"/>
+          </w:rPr>
+          <w:tab/>
+        </w:r>
+        <w:r>
+          <w:rPr>
+            <w:rStyle w:val="Hiperligao"/>
+            <w:noProof/>
+          </w:rPr>
+          <w:t>Características</w:t>
+        </w:r>
+        <w:r>
+          <w:rPr>
+            <w:noProof/>
+            <w:webHidden/>
+          </w:rPr>
+          <w:tab/>
+        </w:r>
+        <w:r>
+          <w:rPr>
+            <w:noProof/>
+            <w:webHidden/>
+          </w:rPr>
+          <w:fldChar w:fldCharType="begin"/>
+        </w:r>
+        <w:r>
+          <w:rPr>
+            <w:noProof/>
+            <w:webHidden/>
+          </w:rPr>
+          <w:instrText xml:space="preserve"> PAGEREF _Toc38705398 \h </w:instrText>
+        </w:r>
+        <w:r>
+          <w:rPr>
+            <w:noProof/>
+            <w:webHidden/>
+          </w:rPr>
+        </w:r>
+        <w:r>
+          <w:rPr>
+            <w:noProof/>
+            <w:webHidden/>
+          </w:rPr>
+          <w:fldChar w:fldCharType="separate"/>
+        </w:r>
+        <w:r>
+          <w:rPr>
+            <w:noProof/>
+            <w:webHidden/>
+          </w:rPr>
+          <w:t>7</w:t>
+        </w:r>
+        <w:r>
+          <w:rPr>
+            <w:noProof/>
+            <w:webHidden/>
+          </w:rPr>
+          <w:fldChar w:fldCharType="end"/>
+        </w:r>
+      </w:hyperlink>
+    </w:p>
+    <w:p>
+      <w:pPr>
+        <w:pStyle w:val="ndice1"/>
+        <w:tabs>
+          <w:tab w:val="left" w:pos="480"/>
+        </w:tabs>
+        <w:rPr>
+          <w:rFonts w:asciiTheme="minorHAnsi" w:eastAsiaTheme="minorEastAsia" w:hAnsiTheme="minorHAnsi"/>
+          <w:b w:val="0"/>
+          <w:bCs w:val="0"/>
+          <w:noProof/>
+          <w:sz w:val="22"/>
+          <w:szCs w:val="22"/>
+          <w:lang w:val="en-US"/>
+        </w:rPr>
+      </w:pPr>
+      <w:hyperlink w:anchor="_Toc38705399" w:history="1">
+        <w:r>
+          <w:rPr>
+            <w:rStyle w:val="Hiperligao"/>
+            <w:noProof/>
+            <w14:scene3d>
+              <w14:camera w14:prst="orthographicFront"/>
+              <w14:lightRig w14:rig="threePt" w14:dir="t">
+                <w14:rot w14:lat="0" w14:lon="0" w14:rev="0"/>
+              </w14:lightRig>
+            </w14:scene3d>
+          </w:rPr>
+          <w:t>5.</w:t>
+        </w:r>
+        <w:r>
+          <w:rPr>
+            <w:rFonts w:asciiTheme="minorHAnsi" w:eastAsiaTheme="minorEastAsia" w:hAnsiTheme="minorHAnsi"/>
+            <w:b w:val="0"/>
+            <w:bCs w:val="0"/>
+            <w:noProof/>
+            <w:sz w:val="22"/>
+            <w:szCs w:val="22"/>
+            <w:lang w:val="en-US"/>
+          </w:rPr>
+          <w:tab/>
+        </w:r>
+        <w:r>
+          <w:rPr>
+            <w:rStyle w:val="Hiperligao"/>
+            <w:noProof/>
+          </w:rPr>
+          <w:t>Funcionalidades extra</w:t>
+        </w:r>
+        <w:r>
+          <w:rPr>
+            <w:noProof/>
+            <w:webHidden/>
+          </w:rPr>
+          <w:tab/>
+        </w:r>
+        <w:r>
+          <w:rPr>
+            <w:noProof/>
+            <w:webHidden/>
+          </w:rPr>
+          <w:fldChar w:fldCharType="begin"/>
+        </w:r>
+        <w:r>
+          <w:rPr>
+            <w:noProof/>
+            <w:webHidden/>
+          </w:rPr>
+          <w:instrText xml:space="preserve"> PAGEREF _Toc38705399 \h </w:instrText>
+        </w:r>
+        <w:r>
+          <w:rPr>
+            <w:noProof/>
+            <w:webHidden/>
+          </w:rPr>
+        </w:r>
+        <w:r>
+          <w:rPr>
+            <w:noProof/>
+            <w:webHidden/>
+          </w:rPr>
+          <w:fldChar w:fldCharType="separate"/>
+        </w:r>
+        <w:r>
+          <w:rPr>
+            <w:noProof/>
+            <w:webHidden/>
+          </w:rPr>
+          <w:t>8</w:t>
+        </w:r>
+        <w:r>
+          <w:rPr>
+            <w:noProof/>
+            <w:webHidden/>
+          </w:rPr>
+          <w:fldChar w:fldCharType="end"/>
+        </w:r>
+      </w:hyperlink>
+    </w:p>
+    <w:p>
+      <w:pPr>
+        <w:pStyle w:val="ndice1"/>
+        <w:rPr>
+          <w:rFonts w:asciiTheme="minorHAnsi" w:eastAsiaTheme="minorEastAsia" w:hAnsiTheme="minorHAnsi"/>
+          <w:b w:val="0"/>
+          <w:bCs w:val="0"/>
+          <w:noProof/>
+          <w:sz w:val="22"/>
+          <w:szCs w:val="22"/>
+          <w:lang w:val="en-US"/>
+        </w:rPr>
+      </w:pPr>
+      <w:hyperlink w:anchor="_Toc38705400" w:history="1">
+        <w:r>
+          <w:rPr>
+            <w:rStyle w:val="Hiperligao"/>
+            <w:noProof/>
+          </w:rPr>
+          <w:t>Bibliografia ou Referências Bibliográficas</w:t>
+        </w:r>
+        <w:r>
+          <w:rPr>
+            <w:noProof/>
+            <w:webHidden/>
+          </w:rPr>
+          <w:tab/>
+        </w:r>
+        <w:r>
+          <w:rPr>
+            <w:noProof/>
+            <w:webHidden/>
+          </w:rPr>
+          <w:fldChar w:fldCharType="begin"/>
+        </w:r>
+        <w:r>
+          <w:rPr>
+            <w:noProof/>
+            <w:webHidden/>
+          </w:rPr>
+          <w:instrText xml:space="preserve"> PAGEREF _Toc38705400 \h </w:instrText>
+        </w:r>
+        <w:r>
+          <w:rPr>
+            <w:noProof/>
+            <w:webHidden/>
+          </w:rPr>
+        </w:r>
+        <w:r>
+          <w:rPr>
+            <w:noProof/>
+            <w:webHidden/>
+          </w:rPr>
+          <w:fldChar w:fldCharType="separate"/>
+        </w:r>
+        <w:r>
+          <w:rPr>
+            <w:noProof/>
+            <w:webHidden/>
+          </w:rPr>
+          <w:t>9</w:t>
+        </w:r>
+        <w:r>
+          <w:rPr>
+            <w:noProof/>
+            <w:webHidden/>
+          </w:rPr>
+          <w:fldChar w:fldCharType="end"/>
+        </w:r>
+      </w:hyperlink>
+    </w:p>
+    <w:p>
+      <w:pPr>
+        <w:pStyle w:val="ndice1"/>
+        <w:rPr>
+          <w:rFonts w:asciiTheme="minorHAnsi" w:eastAsiaTheme="minorEastAsia" w:hAnsiTheme="minorHAnsi"/>
+          <w:b w:val="0"/>
+          <w:bCs w:val="0"/>
+          <w:noProof/>
+          <w:sz w:val="22"/>
+          <w:szCs w:val="22"/>
+          <w:lang w:val="en-US"/>
+        </w:rPr>
+      </w:pPr>
+      <w:hyperlink w:anchor="_Toc38705401" w:history="1">
+        <w:r>
+          <w:rPr>
+            <w:rStyle w:val="Hiperligao"/>
+            <w:noProof/>
           </w:rPr>
           <w:t>Anexos</w:t>
         </w:r>
@@ -1231,7 +2430,7 @@
             <w:noProof/>
             <w:webHidden/>
           </w:rPr>
-          <w:instrText xml:space="preserve"> PAGEREF _Toc34578754 \h </w:instrText>
+          <w:instrText xml:space="preserve"> PAGEREF _Toc38705401 \h </w:instrText>
         </w:r>
         <w:r>
           <w:rPr>
@@ -1251,7 +2450,7 @@
             <w:noProof/>
             <w:webHidden/>
           </w:rPr>
-          <w:t>5</w:t>
+          <w:t>10</w:t>
         </w:r>
         <w:r>
           <w:rPr>
@@ -1301,7 +2500,7 @@
       <w:bookmarkStart w:id="3" w:name="_Toc357152318"/>
       <w:bookmarkStart w:id="4" w:name="_Toc357154525"/>
       <w:bookmarkStart w:id="5" w:name="_Toc530601446"/>
-      <w:bookmarkStart w:id="6" w:name="_Toc34578744"/>
+      <w:bookmarkStart w:id="6" w:name="_Toc38705378"/>
       <w:r>
         <w:lastRenderedPageBreak/>
         <w:t>Lista de F</w:t>
@@ -1524,7 +2723,7 @@
       <w:bookmarkStart w:id="7" w:name="_Toc357152319"/>
       <w:bookmarkStart w:id="8" w:name="_Toc357154526"/>
       <w:bookmarkStart w:id="9" w:name="_Toc530601447"/>
-      <w:bookmarkStart w:id="10" w:name="_Toc34578745"/>
+      <w:bookmarkStart w:id="10" w:name="_Toc38705379"/>
       <w:r>
         <w:lastRenderedPageBreak/>
         <w:t>Lista de tabe</w:t>
@@ -1670,7 +2869,7 @@
       <w:bookmarkStart w:id="11" w:name="_Toc357152320"/>
       <w:bookmarkStart w:id="12" w:name="_Toc357154527"/>
       <w:bookmarkStart w:id="13" w:name="_Toc530601448"/>
-      <w:bookmarkStart w:id="14" w:name="_Toc34578746"/>
+      <w:bookmarkStart w:id="14" w:name="_Toc38705380"/>
       <w:r>
         <w:lastRenderedPageBreak/>
         <w:t>Lista de siglas</w:t>
@@ -1962,7 +3161,7 @@
         <w:lastRenderedPageBreak/>
         <w:t xml:space="preserve"> </w:t>
       </w:r>
-      <w:bookmarkStart w:id="18" w:name="_Toc34578747"/>
+      <w:bookmarkStart w:id="18" w:name="_Toc38705381"/>
       <w:r>
         <w:t xml:space="preserve">Preparação </w:t>
       </w:r>
@@ -1979,16 +3178,26 @@
         <w:pStyle w:val="Ttulo2"/>
       </w:pPr>
       <w:r>
-        <w:t xml:space="preserve"> Inputs e Outputs </w:t>
+        <w:t xml:space="preserve"> </w:t>
+      </w:r>
+      <w:bookmarkStart w:id="19" w:name="_Toc38705382"/>
+      <w:r>
+        <w:t>Inputs e Outputs</w:t>
+      </w:r>
+      <w:bookmarkEnd w:id="19"/>
+      <w:r>
+        <w:t xml:space="preserve"> </w:t>
       </w:r>
     </w:p>
     <w:p>
       <w:pPr>
         <w:pStyle w:val="Ttulo3"/>
       </w:pPr>
+      <w:bookmarkStart w:id="20" w:name="_Toc38705383"/>
       <w:r>
         <w:t>Inputs</w:t>
       </w:r>
+      <w:bookmarkEnd w:id="20"/>
     </w:p>
     <w:tbl>
       <w:tblPr>
@@ -2190,23 +3399,26 @@
       <w:pPr>
         <w:pStyle w:val="Ttulo3"/>
       </w:pPr>
+      <w:bookmarkStart w:id="21" w:name="_Toc38705384"/>
+      <w:bookmarkEnd w:id="21"/>
     </w:p>
     <w:p>
       <w:pPr>
         <w:pStyle w:val="Ttulo3"/>
       </w:pPr>
+      <w:bookmarkStart w:id="22" w:name="_Toc38705385"/>
       <w:r>
         <w:rPr>
           <w:noProof/>
         </w:rPr>
         <w:drawing>
-          <wp:anchor distT="0" distB="0" distL="114300" distR="114300" simplePos="0" relativeHeight="251665408" behindDoc="0" locked="0" layoutInCell="1" allowOverlap="1" wp14:anchorId="000E516D" wp14:editId="0D4C6F1E">
+          <wp:anchor distT="0" distB="0" distL="114300" distR="114300" simplePos="0" relativeHeight="251665408" behindDoc="0" locked="0" layoutInCell="1" allowOverlap="1" wp14:anchorId="000E516D" wp14:editId="4E80BD19">
             <wp:simplePos x="0" y="0"/>
             <wp:positionH relativeFrom="margin">
               <wp:align>right</wp:align>
             </wp:positionH>
             <wp:positionV relativeFrom="paragraph">
-              <wp:posOffset>3354705</wp:posOffset>
+              <wp:posOffset>3554730</wp:posOffset>
             </wp:positionV>
             <wp:extent cx="5416202" cy="2769080"/>
             <wp:effectExtent l="0" t="0" r="0" b="0"/>
@@ -2265,6 +3477,7 @@
       <w:r>
         <w:t>Outputs</w:t>
       </w:r>
+      <w:bookmarkEnd w:id="22"/>
     </w:p>
     <w:tbl>
       <w:tblPr>
@@ -2774,17 +3987,17 @@
       <w:r>
         <w:t xml:space="preserve"> </w:t>
       </w:r>
-      <w:bookmarkStart w:id="19" w:name="_Toc34578748"/>
+      <w:bookmarkStart w:id="23" w:name="_Toc38705386"/>
       <w:r>
         <w:t>LCD</w:t>
       </w:r>
-      <w:bookmarkEnd w:id="19"/>
+      <w:bookmarkEnd w:id="23"/>
     </w:p>
     <w:p>
       <w:pPr>
         <w:pStyle w:val="Ttulo3"/>
       </w:pPr>
-      <w:bookmarkStart w:id="20" w:name="_Toc34578749"/>
+      <w:bookmarkStart w:id="24" w:name="_Toc38705387"/>
       <w:r>
         <w:t xml:space="preserve">Hardware - Comandos e </w:t>
       </w:r>
@@ -2798,7 +4011,7 @@
         </w:rPr>
         <w:t>ções</w:t>
       </w:r>
-      <w:bookmarkEnd w:id="20"/>
+      <w:bookmarkEnd w:id="24"/>
     </w:p>
     <w:p>
       <w:r>
@@ -4926,31 +6139,18 @@
         <w:ind w:left="1825" w:firstLine="299"/>
         <w:jc w:val="left"/>
       </w:pPr>
-      <w:bookmarkStart w:id="21" w:name="_Toc34568414"/>
+      <w:bookmarkStart w:id="25" w:name="_Toc34568414"/>
       <w:r>
         <w:t xml:space="preserve">Tabela </w:t>
       </w:r>
-      <w:r>
-        <w:fldChar w:fldCharType="begin"/>
-      </w:r>
-      <w:r>
-        <w:instrText xml:space="preserve"> SEQ Tabela \* ARABIC </w:instrText>
-      </w:r>
-      <w:r>
-        <w:fldChar w:fldCharType="separate"/>
-      </w:r>
-      <w:r>
-        <w:rPr>
-          <w:noProof/>
-        </w:rPr>
-        <w:t>1</w:t>
-      </w:r>
-      <w:r>
-        <w:rPr>
-          <w:noProof/>
-        </w:rPr>
-        <w:fldChar w:fldCharType="end"/>
-      </w:r>
+      <w:fldSimple w:instr=" SEQ Tabela \* ARABIC ">
+        <w:r>
+          <w:rPr>
+            <w:noProof/>
+          </w:rPr>
+          <w:t>1</w:t>
+        </w:r>
+      </w:fldSimple>
       <w:r>
         <w:t xml:space="preserve">.1 </w:t>
       </w:r>
@@ -4966,7 +6166,7 @@
       <w:r>
         <w:t xml:space="preserve"> e ligações ao microcontrolador</w:t>
       </w:r>
-      <w:bookmarkEnd w:id="21"/>
+      <w:bookmarkEnd w:id="25"/>
     </w:p>
     <w:p>
       <w:r>
@@ -5061,7 +6261,7 @@
       <w:pPr>
         <w:pStyle w:val="Ttulo2"/>
       </w:pPr>
-      <w:bookmarkStart w:id="22" w:name="_Toc34578751"/>
+      <w:bookmarkStart w:id="26" w:name="_Toc38705388"/>
       <w:r>
         <w:rPr>
           <w:noProof/>
@@ -5131,7 +6331,7 @@
       <w:r>
         <w:t>LED’s</w:t>
       </w:r>
-      <w:bookmarkEnd w:id="22"/>
+      <w:bookmarkEnd w:id="26"/>
       <w:proofErr w:type="spellEnd"/>
     </w:p>
     <w:p>
@@ -5207,11 +6407,10 @@
       <w:r>
         <w:t xml:space="preserve"> </w:t>
       </w:r>
-      <w:bookmarkStart w:id="23" w:name="_Toc34578752"/>
+      <w:bookmarkStart w:id="27" w:name="_Toc38705389"/>
       <w:r>
         <w:t>Teclado Matricial 4x3</w:t>
       </w:r>
-      <w:bookmarkEnd w:id="23"/>
       <w:r>
         <w:rPr>
           <w:noProof/>
@@ -5273,6 +6472,7 @@
           </wp:anchor>
         </w:drawing>
       </w:r>
+      <w:bookmarkEnd w:id="27"/>
     </w:p>
     <w:p>
       <w:r>
@@ -5411,8 +6611,13 @@
         <w:pStyle w:val="Ttulo2"/>
       </w:pPr>
       <w:r>
-        <w:t xml:space="preserve"> BUZ</w:t>
-      </w:r>
+        <w:t xml:space="preserve"> </w:t>
+      </w:r>
+      <w:bookmarkStart w:id="28" w:name="_Toc38705390"/>
+      <w:r>
+        <w:t>BUZ</w:t>
+      </w:r>
+      <w:bookmarkEnd w:id="28"/>
     </w:p>
     <w:p>
       <w:r>
@@ -5426,6 +6631,7 @@
       <w:pPr>
         <w:pStyle w:val="Ttulo1"/>
       </w:pPr>
+      <w:bookmarkStart w:id="29" w:name="_Toc38705391"/>
       <w:r>
         <w:lastRenderedPageBreak/>
         <w:t xml:space="preserve">Preparação </w:t>
@@ -5437,12 +6643,19 @@
         <w:t xml:space="preserve"> – </w:t>
       </w:r>
       <w:r>
-        <w:t xml:space="preserve">Interrupções </w:t>
-      </w:r>
-    </w:p>
-    <w:p>
-      <w:r>
-        <w:t>No nosso projeto, as únicas interrupções necessárias serão nos pinos conectados ao teclado matricial (4x3).</w:t>
+        <w:t>Interrupções</w:t>
+      </w:r>
+      <w:bookmarkEnd w:id="29"/>
+      <w:r>
+        <w:t xml:space="preserve"> </w:t>
+      </w:r>
+    </w:p>
+    <w:p>
+      <w:r>
+        <w:t>No nosso projeto, as únicas interrupções necessárias serão nos pinos conectados ao teclado matricial (4x3)</w:t>
+      </w:r>
+      <w:r>
+        <w:t xml:space="preserve"> e os timers.</w:t>
       </w:r>
     </w:p>
     <w:p>
@@ -5450,19 +6663,26 @@
         <w:pStyle w:val="Ttulo2"/>
       </w:pPr>
       <w:r>
-        <w:t xml:space="preserve"> Teclado Matricial</w:t>
+        <w:t xml:space="preserve"> </w:t>
+      </w:r>
+      <w:bookmarkStart w:id="30" w:name="_Toc38705392"/>
+      <w:r>
+        <w:t>Teclado Matricial</w:t>
       </w:r>
       <w:r>
         <w:t xml:space="preserve"> 4x3</w:t>
       </w:r>
+      <w:bookmarkEnd w:id="30"/>
     </w:p>
     <w:p>
       <w:pPr>
         <w:pStyle w:val="Ttulo3"/>
       </w:pPr>
+      <w:bookmarkStart w:id="31" w:name="_Toc38705393"/>
       <w:r>
         <w:t>Fundamental &amp; hardware</w:t>
       </w:r>
+      <w:bookmarkEnd w:id="31"/>
     </w:p>
     <w:p>
       <w:r>
@@ -5630,9 +6850,14 @@
       <w:pPr>
         <w:pStyle w:val="Ttulo3"/>
       </w:pPr>
+      <w:bookmarkStart w:id="32" w:name="_Toc38705394"/>
       <w:r>
         <w:lastRenderedPageBreak/>
         <w:t>Software</w:t>
+      </w:r>
+      <w:bookmarkEnd w:id="32"/>
+      <w:r>
+        <w:t xml:space="preserve"> – resumo de implementação </w:t>
       </w:r>
     </w:p>
     <w:p/>
@@ -5643,27 +6868,38 @@
       <w:pPr>
         <w:pStyle w:val="Ttulo2"/>
       </w:pPr>
+      <w:bookmarkStart w:id="33" w:name="_Toc38705395"/>
       <w:r>
         <w:t>Timers</w:t>
       </w:r>
+      <w:bookmarkEnd w:id="33"/>
     </w:p>
     <w:p/>
     <w:p>
       <w:pPr>
         <w:pStyle w:val="Ttulo1"/>
       </w:pPr>
+      <w:bookmarkStart w:id="34" w:name="_Toc38705396"/>
       <w:r>
         <w:lastRenderedPageBreak/>
         <w:t>PWM</w:t>
       </w:r>
+      <w:bookmarkEnd w:id="34"/>
     </w:p>
     <w:p>
       <w:pPr>
         <w:pStyle w:val="Ttulo1"/>
       </w:pPr>
+      <w:bookmarkStart w:id="35" w:name="_Toc38705397"/>
       <w:r>
         <w:lastRenderedPageBreak/>
-        <w:t>ADC – Sensor de Temperatura</w:t>
+        <w:t xml:space="preserve">ADC </w:t>
+      </w:r>
+      <w:bookmarkEnd w:id="35"/>
+    </w:p>
+    <w:p>
+      <w:r>
+        <w:t>No nosso mini projeto irá haver a necessidade de converter um sinal analógico de um sensor de temperatura num sinal que o microcontrolador consiga processar, ou seja, um sinal digital.</w:t>
       </w:r>
     </w:p>
     <w:p>
@@ -5671,12 +6907,28 @@
         <w:pStyle w:val="Ttulo2"/>
       </w:pPr>
       <w:r>
-        <w:t xml:space="preserve"> Características </w:t>
-      </w:r>
-    </w:p>
-    <w:p>
-      <w:pPr>
-        <w:ind w:left="357"/>
+        <w:t xml:space="preserve"> </w:t>
+      </w:r>
+      <w:bookmarkStart w:id="36" w:name="_Toc38705398"/>
+      <w:r>
+        <w:t>Características</w:t>
+      </w:r>
+      <w:bookmarkEnd w:id="36"/>
+      <w:r>
+        <w:t xml:space="preserve"> </w:t>
+      </w:r>
+    </w:p>
+    <w:p>
+      <w:pPr>
+        <w:pStyle w:val="Ttulo3"/>
+      </w:pPr>
+      <w:r>
+        <w:t>Sensor</w:t>
+      </w:r>
+    </w:p>
+    <w:p>
+      <w:pPr>
+        <w:ind w:left="366" w:firstLine="351"/>
       </w:pPr>
       <w:r>
         <w:t xml:space="preserve">Iremos usar o sensor MCP9701 da Microchip. </w:t>
@@ -5691,43 +6943,23 @@
         </w:numPr>
       </w:pPr>
       <w:r>
-        <w:t>Precisão:</w:t>
+        <w:rPr>
+          <w:b/>
+          <w:bCs/>
+        </w:rPr>
+        <w:t>Gama de tensão</w:t>
+      </w:r>
+      <w:r>
+        <w:t xml:space="preserve"> de output</w:t>
+      </w:r>
+      <w:r>
+        <w:t xml:space="preserve">: [3.1V; 5.5V] </w:t>
       </w:r>
     </w:p>
     <w:p>
       <w:pPr>
         <w:pStyle w:val="PargrafodaLista"/>
-        <w:numPr>
-          <w:ilvl w:val="1"/>
-          <w:numId w:val="33"/>
-        </w:numPr>
-      </w:pPr>
-      <w:r>
-        <w:rPr>
-          <w:u w:val="single"/>
-        </w:rPr>
-        <w:t>+</w:t>
-      </w:r>
-      <w:r>
-        <w:t xml:space="preserve"> 4°C (max.). [0</w:t>
-      </w:r>
-      <w:r>
-        <w:t>°</w:t>
-      </w:r>
-      <w:r>
-        <w:t>C; +70</w:t>
-      </w:r>
-      <w:r>
-        <w:t>°</w:t>
-      </w:r>
-      <w:r>
-        <w:t>C].</w:t>
-      </w:r>
-    </w:p>
-    <w:p>
-      <w:pPr>
-        <w:pStyle w:val="PargrafodaLista"/>
-        <w:ind w:left="1797"/>
+        <w:ind w:left="1077"/>
       </w:pPr>
     </w:p>
     <w:p>
@@ -5739,31 +6971,26 @@
         </w:numPr>
       </w:pPr>
       <w:r>
-        <w:t>Otimizado para ADC:</w:t>
+        <w:rPr>
+          <w:b/>
+          <w:bCs/>
+        </w:rPr>
+        <w:t>Precisão</w:t>
+      </w:r>
+      <w:r>
+        <w:t>:</w:t>
+      </w:r>
+      <w:r>
+        <w:t xml:space="preserve"> </w:t>
+      </w:r>
+      <w:r>
+        <w:t>+ 4°C (max.). [0°C; +70°C].</w:t>
       </w:r>
     </w:p>
     <w:p>
       <w:pPr>
         <w:pStyle w:val="PargrafodaLista"/>
-        <w:numPr>
-          <w:ilvl w:val="1"/>
-          <w:numId w:val="33"/>
-        </w:numPr>
-      </w:pPr>
-      <w:r>
-        <w:t>19.5mV/</w:t>
-      </w:r>
-      <w:r>
-        <w:t>°</w:t>
-      </w:r>
-      <w:r>
-        <w:t xml:space="preserve">C (típico). </w:t>
-      </w:r>
-    </w:p>
-    <w:p>
-      <w:pPr>
-        <w:pStyle w:val="PargrafodaLista"/>
-        <w:ind w:left="1077"/>
+        <w:ind w:left="1797"/>
       </w:pPr>
     </w:p>
     <w:p>
@@ -5775,82 +7002,2148 @@
         </w:numPr>
       </w:pPr>
       <w:r>
-        <w:t>Output:</w:t>
-      </w:r>
+        <w:t>Otimizado para ADC</w:t>
+      </w:r>
+      <w:r>
+        <w:t xml:space="preserve"> (</w:t>
+      </w:r>
+      <w:r>
+        <w:rPr>
+          <w:b/>
+          <w:bCs/>
+        </w:rPr>
+        <w:t>sensibilidade</w:t>
+      </w:r>
+      <w:r>
+        <w:t>)</w:t>
+      </w:r>
+      <w:r>
+        <w:t>:</w:t>
+      </w:r>
+      <w:r>
+        <w:t xml:space="preserve"> </w:t>
+      </w:r>
+      <w:r>
+        <w:t>19.5mV/°C (típico).</w:t>
+      </w:r>
+    </w:p>
+    <w:p>
+      <w:pPr>
+        <w:pStyle w:val="PargrafodaLista"/>
+        <w:ind w:left="1077"/>
+      </w:pPr>
     </w:p>
     <w:p>
       <w:pPr>
         <w:pStyle w:val="PargrafodaLista"/>
         <w:numPr>
-          <w:ilvl w:val="1"/>
+          <w:ilvl w:val="0"/>
           <w:numId w:val="33"/>
         </w:numPr>
       </w:pPr>
       <w:r>
+        <w:rPr>
+          <w:b/>
+          <w:bCs/>
+        </w:rPr>
+        <w:t>Output</w:t>
+      </w:r>
+      <w:r>
+        <w:t>:</w:t>
+      </w:r>
+      <w:r>
+        <w:t xml:space="preserve"> </w:t>
+      </w:r>
+      <w:r>
+        <w:t>T</w:t>
+      </w:r>
+      <w:r>
+        <w:rPr>
+          <w:vertAlign w:val="subscript"/>
+        </w:rPr>
+        <w:t>A</w:t>
+      </w:r>
+      <w:r>
+        <w:t xml:space="preserve"> = 0°C:  V (0°C) = 400 </w:t>
+      </w:r>
+      <w:proofErr w:type="spellStart"/>
+      <w:r>
+        <w:t>mV</w:t>
+      </w:r>
+      <w:proofErr w:type="spellEnd"/>
+    </w:p>
+    <w:p>
+      <w:pPr>
+        <w:pStyle w:val="Ttulo3"/>
+      </w:pPr>
+      <w:r>
+        <w:t>Microcontrolador</w:t>
+      </w:r>
+    </w:p>
+    <w:p>
+      <w:pPr>
+        <w:ind w:left="708"/>
+      </w:pPr>
+      <w:r>
+        <w:t xml:space="preserve">O Microcontrolador permite a conversão de um input analógico </w:t>
+      </w:r>
+      <w:r>
+        <w:t xml:space="preserve">de </w:t>
+      </w:r>
+      <w:r>
+        <w:t>?</w:t>
+      </w:r>
+      <w:r>
+        <w:t xml:space="preserve"> Volts </w:t>
+      </w:r>
+      <w:r>
+        <w:t xml:space="preserve">para um sinal representativo de </w:t>
+      </w:r>
+      <w:r>
+        <w:t xml:space="preserve">no máximo </w:t>
+      </w:r>
+      <w:r>
+        <w:t>10 bits em binário</w:t>
+      </w:r>
+      <w:r>
+        <w:t>,</w:t>
+      </w:r>
+      <w:r>
+        <w:t xml:space="preserve"> que é</w:t>
+      </w:r>
+      <w:r>
+        <w:t xml:space="preserve"> chamada de </w:t>
+      </w:r>
+      <w:r>
+        <w:rPr>
+          <w:b/>
+          <w:bCs/>
+        </w:rPr>
+        <w:t>palavra digital</w:t>
+      </w:r>
+      <w:r>
+        <w:t>.</w:t>
+      </w:r>
+      <w:r>
+        <w:t xml:space="preserve"> Quanto </w:t>
+      </w:r>
+      <w:r>
+        <w:t xml:space="preserve">maior o número de bits, maior a </w:t>
+      </w:r>
+      <w:r>
+        <w:rPr>
+          <w:b/>
+          <w:bCs/>
+        </w:rPr>
+        <w:t>resolução</w:t>
+      </w:r>
+      <w:r>
+        <w:t xml:space="preserve"> do conversor ADC (isto traduz-se na conversão mais exata do sinal analógico real, ou seja, o erro será menor entre o valor digital e o valor analógico que o código representa). O </w:t>
+      </w:r>
+      <w:r>
+        <w:rPr>
+          <w:b/>
+          <w:bCs/>
+        </w:rPr>
+        <w:t>número de níveis (N)</w:t>
+      </w:r>
+      <w:r>
+        <w:rPr>
+          <w:b/>
+          <w:bCs/>
+        </w:rPr>
+        <w:t xml:space="preserve"> </w:t>
+      </w:r>
+      <w:r>
+        <w:t>(No gráfico em baixo, um nível é cada ponto)</w:t>
+      </w:r>
+      <w:r>
+        <w:t xml:space="preserve"> é definido por N = 2</w:t>
+      </w:r>
+      <w:r>
+        <w:rPr>
+          <w:vertAlign w:val="superscript"/>
+        </w:rPr>
+        <w:t>bits</w:t>
+      </w:r>
+      <w:r>
+        <w:t>.</w:t>
+      </w:r>
+    </w:p>
+    <w:p>
+      <w:pPr>
+        <w:ind w:left="708"/>
+      </w:pPr>
+      <w:r>
+        <w:rPr>
+          <w:noProof/>
+        </w:rPr>
+        <w:drawing>
+          <wp:anchor distT="0" distB="0" distL="114300" distR="114300" simplePos="0" relativeHeight="251667456" behindDoc="0" locked="0" layoutInCell="1" allowOverlap="1" wp14:anchorId="64CD7943" wp14:editId="53265759">
+            <wp:simplePos x="0" y="0"/>
+            <wp:positionH relativeFrom="page">
+              <wp:posOffset>381000</wp:posOffset>
+            </wp:positionH>
+            <wp:positionV relativeFrom="paragraph">
+              <wp:posOffset>-140335</wp:posOffset>
+            </wp:positionV>
+            <wp:extent cx="4451836" cy="3314700"/>
+            <wp:effectExtent l="0" t="0" r="6350" b="0"/>
+            <wp:wrapSquare wrapText="bothSides"/>
+            <wp:docPr id="9" name="Imagem 9"/>
+            <wp:cNvGraphicFramePr>
+              <a:graphicFrameLocks xmlns:a="http://schemas.openxmlformats.org/drawingml/2006/main" noChangeAspect="1"/>
+            </wp:cNvGraphicFramePr>
+            <a:graphic xmlns:a="http://schemas.openxmlformats.org/drawingml/2006/main">
+              <a:graphicData uri="http://schemas.openxmlformats.org/drawingml/2006/picture">
+                <pic:pic xmlns:pic="http://schemas.openxmlformats.org/drawingml/2006/picture">
+                  <pic:nvPicPr>
+                    <pic:cNvPr id="0" name="Picture 3"/>
+                    <pic:cNvPicPr>
+                      <a:picLocks noChangeAspect="1" noChangeArrowheads="1"/>
+                    </pic:cNvPicPr>
+                  </pic:nvPicPr>
+                  <pic:blipFill>
+                    <a:blip r:embed="rId20">
+                      <a:extLst>
+                        <a:ext uri="{28A0092B-C50C-407E-A947-70E740481C1C}">
+                          <a14:useLocalDpi xmlns:a14="http://schemas.microsoft.com/office/drawing/2010/main" val="0"/>
+                        </a:ext>
+                      </a:extLst>
+                    </a:blip>
+                    <a:srcRect/>
+                    <a:stretch>
+                      <a:fillRect/>
+                    </a:stretch>
+                  </pic:blipFill>
+                  <pic:spPr bwMode="auto">
+                    <a:xfrm>
+                      <a:off x="0" y="0"/>
+                      <a:ext cx="4452322" cy="3315062"/>
+                    </a:xfrm>
+                    <a:prstGeom prst="rect">
+                      <a:avLst/>
+                    </a:prstGeom>
+                    <a:noFill/>
+                    <a:ln>
+                      <a:noFill/>
+                    </a:ln>
+                  </pic:spPr>
+                </pic:pic>
+              </a:graphicData>
+            </a:graphic>
+            <wp14:sizeRelH relativeFrom="margin">
+              <wp14:pctWidth>0</wp14:pctWidth>
+            </wp14:sizeRelH>
+            <wp14:sizeRelV relativeFrom="margin">
+              <wp14:pctHeight>0</wp14:pctHeight>
+            </wp14:sizeRelV>
+          </wp:anchor>
+        </w:drawing>
+      </w:r>
+    </w:p>
+    <w:p>
+      <w:pPr>
+        <w:ind w:left="708"/>
+      </w:pPr>
+      <w:r>
+        <w:rPr>
+          <w:noProof/>
+        </w:rPr>
+        <w:drawing>
+          <wp:anchor distT="0" distB="0" distL="114300" distR="114300" simplePos="0" relativeHeight="251668480" behindDoc="0" locked="0" layoutInCell="1" allowOverlap="1" wp14:anchorId="7FD50C51" wp14:editId="421D1C67">
+            <wp:simplePos x="0" y="0"/>
+            <wp:positionH relativeFrom="column">
+              <wp:posOffset>3301365</wp:posOffset>
+            </wp:positionH>
+            <wp:positionV relativeFrom="paragraph">
+              <wp:posOffset>438785</wp:posOffset>
+            </wp:positionV>
+            <wp:extent cx="2905760" cy="1409700"/>
+            <wp:effectExtent l="0" t="0" r="8890" b="0"/>
+            <wp:wrapSquare wrapText="bothSides"/>
+            <wp:docPr id="12" name="Imagem 12"/>
+            <wp:cNvGraphicFramePr>
+              <a:graphicFrameLocks xmlns:a="http://schemas.openxmlformats.org/drawingml/2006/main" noChangeAspect="1"/>
+            </wp:cNvGraphicFramePr>
+            <a:graphic xmlns:a="http://schemas.openxmlformats.org/drawingml/2006/main">
+              <a:graphicData uri="http://schemas.openxmlformats.org/drawingml/2006/picture">
+                <pic:pic xmlns:pic="http://schemas.openxmlformats.org/drawingml/2006/picture">
+                  <pic:nvPicPr>
+                    <pic:cNvPr id="0" name="Picture 5"/>
+                    <pic:cNvPicPr>
+                      <a:picLocks noChangeAspect="1" noChangeArrowheads="1"/>
+                    </pic:cNvPicPr>
+                  </pic:nvPicPr>
+                  <pic:blipFill>
+                    <a:blip r:embed="rId21">
+                      <a:extLst>
+                        <a:ext uri="{28A0092B-C50C-407E-A947-70E740481C1C}">
+                          <a14:useLocalDpi xmlns:a14="http://schemas.microsoft.com/office/drawing/2010/main" val="0"/>
+                        </a:ext>
+                      </a:extLst>
+                    </a:blip>
+                    <a:srcRect/>
+                    <a:stretch>
+                      <a:fillRect/>
+                    </a:stretch>
+                  </pic:blipFill>
+                  <pic:spPr bwMode="auto">
+                    <a:xfrm>
+                      <a:off x="0" y="0"/>
+                      <a:ext cx="2905760" cy="1409700"/>
+                    </a:xfrm>
+                    <a:prstGeom prst="rect">
+                      <a:avLst/>
+                    </a:prstGeom>
+                    <a:noFill/>
+                    <a:ln>
+                      <a:noFill/>
+                    </a:ln>
+                  </pic:spPr>
+                </pic:pic>
+              </a:graphicData>
+            </a:graphic>
+            <wp14:sizeRelH relativeFrom="margin">
+              <wp14:pctWidth>0</wp14:pctWidth>
+            </wp14:sizeRelH>
+            <wp14:sizeRelV relativeFrom="margin">
+              <wp14:pctHeight>0</wp14:pctHeight>
+            </wp14:sizeRelV>
+          </wp:anchor>
+        </w:drawing>
+      </w:r>
+    </w:p>
+    <w:p>
+      <w:pPr>
+        <w:ind w:left="708"/>
+      </w:pPr>
+    </w:p>
+    <w:p>
+      <w:pPr>
+        <w:ind w:left="708"/>
+      </w:pPr>
+    </w:p>
+    <w:p/>
+    <w:p>
+      <w:pPr>
+        <w:ind w:left="708"/>
+      </w:pPr>
+      <w:r>
+        <w:lastRenderedPageBreak/>
+        <w:t xml:space="preserve">As </w:t>
+      </w:r>
+      <w:r>
+        <w:rPr>
+          <w:b/>
+          <w:bCs/>
+        </w:rPr>
+        <w:t>tensões de referência</w:t>
+      </w:r>
+      <w:r>
+        <w:t xml:space="preserve"> (V</w:t>
+      </w:r>
+      <w:r>
+        <w:rPr>
+          <w:vertAlign w:val="subscript"/>
+        </w:rPr>
+        <w:t xml:space="preserve">REF+ </w:t>
+      </w:r>
+      <w:r>
+        <w:t>e V</w:t>
+      </w:r>
+      <w:r>
+        <w:rPr>
+          <w:vertAlign w:val="subscript"/>
+        </w:rPr>
+        <w:t>REF-</w:t>
+      </w:r>
+      <w:r>
+        <w:t xml:space="preserve">) </w:t>
+      </w:r>
+      <w:r>
+        <w:t xml:space="preserve">do ADC </w:t>
+      </w:r>
+      <w:r>
+        <w:t>são configuradas por software. Estas tensões de referência</w:t>
+      </w:r>
+      <w:r>
+        <w:t xml:space="preserve"> definem a gama de variação das tensões na entrada do conversor ADC e</w:t>
+      </w:r>
+      <w:r>
+        <w:t>, tal como o número de bits</w:t>
+      </w:r>
+      <w:r>
+        <w:t>, definem a resolução do conversor</w:t>
+      </w:r>
+      <w:r>
+        <w:t xml:space="preserve">. Por exemplo, se estivermos a usar [0V; 5V] e o sensor apenas transmite [0V;2V] iremos perder uma </w:t>
+      </w:r>
+      <w:r>
+        <w:t>resolução</w:t>
+      </w:r>
+      <w:r>
+        <w:t xml:space="preserve"> de 3V que não é aproveitada</w:t>
+      </w:r>
+      <w:r>
+        <w:t xml:space="preserve"> à custa de termos uma gama mais alta. </w:t>
+      </w:r>
+    </w:p>
+    <w:p>
+      <w:pPr>
+        <w:ind w:left="708"/>
+        <w:rPr>
+          <w:rFonts w:eastAsiaTheme="minorEastAsia"/>
+        </w:rPr>
+      </w:pPr>
+      <m:oMath>
+        <m:r>
+          <w:rPr>
+            <w:rFonts w:ascii="Cambria Math" w:hAnsi="Cambria Math"/>
+          </w:rPr>
+          <m:t>LSB=</m:t>
+        </m:r>
+        <m:f>
+          <m:fPr>
+            <m:ctrlPr>
+              <w:rPr>
+                <w:rFonts w:ascii="Cambria Math" w:hAnsi="Cambria Math"/>
+                <w:i/>
+              </w:rPr>
+            </m:ctrlPr>
+          </m:fPr>
+          <m:num>
+            <m:sSub>
+              <m:sSubPr>
+                <m:ctrlPr>
+                  <w:rPr>
+                    <w:rFonts w:ascii="Cambria Math" w:hAnsi="Cambria Math"/>
+                    <w:i/>
+                  </w:rPr>
+                </m:ctrlPr>
+              </m:sSubPr>
+              <m:e>
+                <m:r>
+                  <w:rPr>
+                    <w:rFonts w:ascii="Cambria Math" w:hAnsi="Cambria Math"/>
+                  </w:rPr>
+                  <m:t>V</m:t>
+                </m:r>
+              </m:e>
+              <m:sub>
+                <m:r>
+                  <w:rPr>
+                    <w:rFonts w:ascii="Cambria Math" w:hAnsi="Cambria Math"/>
+                  </w:rPr>
+                  <m:t>REF+</m:t>
+                </m:r>
+              </m:sub>
+            </m:sSub>
+            <m:r>
+              <w:rPr>
+                <w:rFonts w:ascii="Cambria Math" w:hAnsi="Cambria Math"/>
+              </w:rPr>
+              <m:t xml:space="preserve">- </m:t>
+            </m:r>
+            <m:sSub>
+              <m:sSubPr>
+                <m:ctrlPr>
+                  <w:rPr>
+                    <w:rFonts w:ascii="Cambria Math" w:hAnsi="Cambria Math"/>
+                    <w:i/>
+                  </w:rPr>
+                </m:ctrlPr>
+              </m:sSubPr>
+              <m:e>
+                <m:r>
+                  <w:rPr>
+                    <w:rFonts w:ascii="Cambria Math" w:hAnsi="Cambria Math"/>
+                  </w:rPr>
+                  <m:t>V</m:t>
+                </m:r>
+              </m:e>
+              <m:sub>
+                <m:r>
+                  <w:rPr>
+                    <w:rFonts w:ascii="Cambria Math" w:hAnsi="Cambria Math"/>
+                  </w:rPr>
+                  <m:t>REF</m:t>
+                </m:r>
+                <m:r>
+                  <w:rPr>
+                    <w:rFonts w:ascii="Cambria Math" w:hAnsi="Cambria Math"/>
+                  </w:rPr>
+                  <m:t>-</m:t>
+                </m:r>
+              </m:sub>
+            </m:sSub>
+            <m:r>
+              <w:rPr>
+                <w:rFonts w:ascii="Cambria Math" w:hAnsi="Cambria Math"/>
+              </w:rPr>
+              <m:t xml:space="preserve"> </m:t>
+            </m:r>
+          </m:num>
+          <m:den>
+            <m:r>
+              <w:rPr>
+                <w:rFonts w:ascii="Cambria Math" w:hAnsi="Cambria Math"/>
+              </w:rPr>
+              <m:t>N</m:t>
+            </m:r>
+          </m:den>
+        </m:f>
+      </m:oMath>
+      <w:r>
+        <w:rPr>
+          <w:rFonts w:eastAsiaTheme="minorEastAsia"/>
+        </w:rPr>
+        <w:t xml:space="preserve"> . LSB </w:t>
+      </w:r>
+      <w:r>
+        <w:rPr>
+          <w:rFonts w:eastAsiaTheme="minorEastAsia"/>
+        </w:rPr>
+        <w:t>(</w:t>
+      </w:r>
+      <w:proofErr w:type="spellStart"/>
+      <w:r>
+        <w:rPr>
+          <w:rFonts w:eastAsiaTheme="minorEastAsia"/>
+          <w:b/>
+          <w:bCs/>
+          <w:i/>
+          <w:iCs/>
+        </w:rPr>
+        <w:t>Least</w:t>
+      </w:r>
+      <w:proofErr w:type="spellEnd"/>
+      <w:r>
+        <w:rPr>
+          <w:rFonts w:eastAsiaTheme="minorEastAsia"/>
+          <w:b/>
+          <w:bCs/>
+          <w:i/>
+          <w:iCs/>
+        </w:rPr>
+        <w:t xml:space="preserve"> </w:t>
+      </w:r>
+      <w:proofErr w:type="spellStart"/>
+      <w:r>
+        <w:rPr>
+          <w:rFonts w:eastAsiaTheme="minorEastAsia"/>
+          <w:b/>
+          <w:bCs/>
+          <w:i/>
+          <w:iCs/>
+        </w:rPr>
+        <w:t>Significant</w:t>
+      </w:r>
+      <w:proofErr w:type="spellEnd"/>
+      <w:r>
+        <w:rPr>
+          <w:rFonts w:eastAsiaTheme="minorEastAsia"/>
+          <w:b/>
+          <w:bCs/>
+          <w:i/>
+          <w:iCs/>
+        </w:rPr>
+        <w:t xml:space="preserve"> Bit</w:t>
+      </w:r>
+      <w:r>
+        <w:rPr>
+          <w:rFonts w:eastAsiaTheme="minorEastAsia"/>
+        </w:rPr>
+        <w:t>) representa o valor mínimo de tensão na entrada do conversor ADC que pode ser convertido</w:t>
+      </w:r>
+      <w:r>
+        <w:rPr>
+          <w:rFonts w:eastAsiaTheme="minorEastAsia"/>
+        </w:rPr>
+        <w:t>/lido</w:t>
+      </w:r>
+      <w:r>
+        <w:rPr>
+          <w:rFonts w:eastAsiaTheme="minorEastAsia"/>
+        </w:rPr>
+        <w:t xml:space="preserve"> (que é proveniente do sensor), ou seja, o valor em tensão que corresponde a uma </w:t>
+      </w:r>
+      <w:r>
+        <w:rPr>
+          <w:rFonts w:eastAsiaTheme="minorEastAsia"/>
+          <w:u w:val="single"/>
+        </w:rPr>
+        <w:t xml:space="preserve">variação </w:t>
+      </w:r>
+      <w:r>
+        <w:rPr>
+          <w:rFonts w:eastAsiaTheme="minorEastAsia"/>
+        </w:rPr>
+        <w:t xml:space="preserve">do bit menos significativo da palavra digital. </w:t>
+      </w:r>
+      <w:r>
+        <w:rPr>
+          <w:rFonts w:eastAsiaTheme="minorEastAsia"/>
+        </w:rPr>
+        <w:t xml:space="preserve">Isto é importante para determinar a </w:t>
+      </w:r>
+      <w:r>
+        <w:rPr>
+          <w:rFonts w:eastAsiaTheme="minorEastAsia"/>
+          <w:b/>
+          <w:bCs/>
+        </w:rPr>
+        <w:t>sensibilidade</w:t>
+      </w:r>
+      <w:r>
+        <w:rPr>
+          <w:rFonts w:eastAsiaTheme="minorEastAsia"/>
+        </w:rPr>
+        <w:t>.</w:t>
+      </w:r>
+    </w:p>
+    <w:p>
+      <w:pPr>
+        <w:ind w:left="708"/>
+        <w:rPr>
+          <w:rFonts w:eastAsiaTheme="minorEastAsia"/>
+        </w:rPr>
+      </w:pPr>
+      <w:r>
+        <w:rPr>
+          <w:rFonts w:eastAsiaTheme="minorEastAsia"/>
+        </w:rPr>
+        <w:t>Se fizermos o inverso, conseguimos determinar o valor medido da grandeza analógica (a tensão input V</w:t>
+      </w:r>
+      <w:r>
+        <w:rPr>
+          <w:rFonts w:eastAsiaTheme="minorEastAsia"/>
+          <w:vertAlign w:val="subscript"/>
+        </w:rPr>
+        <w:t>in</w:t>
+      </w:r>
+      <w:r>
+        <w:rPr>
+          <w:rFonts w:eastAsiaTheme="minorEastAsia"/>
+        </w:rPr>
+        <w:t xml:space="preserve">) em função do código de binário obtido. Ou seja, o valor da grandeza corresponde ao código digital (que corresponde ao número de </w:t>
+      </w:r>
+      <w:proofErr w:type="spellStart"/>
+      <w:r>
+        <w:rPr>
+          <w:rFonts w:eastAsiaTheme="minorEastAsia"/>
+        </w:rPr>
+        <w:t>LSB’s</w:t>
+      </w:r>
+      <w:proofErr w:type="spellEnd"/>
+      <w:r>
+        <w:rPr>
+          <w:rFonts w:eastAsiaTheme="minorEastAsia"/>
+        </w:rPr>
+        <w:t xml:space="preserve"> medidos) multiplicados pela tensão correspondente a cada LSB e deslocado da tensão de referência mais baixa:</w:t>
+      </w:r>
+    </w:p>
+    <w:p>
+      <w:pPr>
+        <w:ind w:left="708"/>
+        <w:rPr>
+          <w:rFonts w:eastAsiaTheme="minorEastAsia"/>
+        </w:rPr>
+      </w:pPr>
+      <m:oMathPara>
+        <m:oMath>
+          <m:sSub>
+            <m:sSubPr>
+              <m:ctrlPr>
+                <w:rPr>
+                  <w:rFonts w:ascii="Cambria Math" w:eastAsiaTheme="minorEastAsia" w:hAnsi="Cambria Math"/>
+                  <w:i/>
+                </w:rPr>
+              </m:ctrlPr>
+            </m:sSubPr>
+            <m:e>
+              <m:r>
+                <w:rPr>
+                  <w:rFonts w:ascii="Cambria Math" w:eastAsiaTheme="minorEastAsia" w:hAnsi="Cambria Math"/>
+                </w:rPr>
+                <m:t>V</m:t>
+              </m:r>
+            </m:e>
+            <m:sub>
+              <m:r>
+                <w:rPr>
+                  <w:rFonts w:ascii="Cambria Math" w:eastAsiaTheme="minorEastAsia" w:hAnsi="Cambria Math"/>
+                </w:rPr>
+                <m:t>in</m:t>
+              </m:r>
+              <m:r>
+                <w:rPr>
+                  <w:rFonts w:ascii="Cambria Math" w:eastAsiaTheme="minorEastAsia" w:hAnsi="Cambria Math"/>
+                </w:rPr>
+                <m:t xml:space="preserve"> </m:t>
+              </m:r>
+            </m:sub>
+          </m:sSub>
+          <m:r>
+            <w:rPr>
+              <w:rFonts w:ascii="Cambria Math" w:eastAsiaTheme="minorEastAsia" w:hAnsi="Cambria Math"/>
+            </w:rPr>
+            <m:t>=</m:t>
+          </m:r>
+          <m:d>
+            <m:dPr>
+              <m:begChr m:val="["/>
+              <m:endChr m:val="]"/>
+              <m:ctrlPr>
+                <w:rPr>
+                  <w:rFonts w:ascii="Cambria Math" w:eastAsiaTheme="minorEastAsia" w:hAnsi="Cambria Math"/>
+                  <w:i/>
+                </w:rPr>
+              </m:ctrlPr>
+            </m:dPr>
+            <m:e>
+              <m:r>
+                <w:rPr>
+                  <w:rFonts w:ascii="Cambria Math" w:eastAsiaTheme="minorEastAsia" w:hAnsi="Cambria Math"/>
+                </w:rPr>
+                <m:t>código</m:t>
+              </m:r>
+              <m:r>
+                <w:rPr>
+                  <w:rFonts w:ascii="Cambria Math" w:eastAsiaTheme="minorEastAsia" w:hAnsi="Cambria Math"/>
+                </w:rPr>
+                <m:t xml:space="preserve"> digital</m:t>
+              </m:r>
+            </m:e>
+          </m:d>
+          <m:r>
+            <w:rPr>
+              <w:rFonts w:ascii="Cambria Math" w:eastAsiaTheme="minorEastAsia" w:hAnsi="Cambria Math"/>
+            </w:rPr>
+            <m:t xml:space="preserve"> × </m:t>
+          </m:r>
+          <m:r>
+            <w:rPr>
+              <w:rFonts w:ascii="Cambria Math" w:eastAsiaTheme="minorEastAsia" w:hAnsi="Cambria Math"/>
+            </w:rPr>
+            <m:t>LSB+</m:t>
+          </m:r>
+          <m:sSub>
+            <m:sSubPr>
+              <m:ctrlPr>
+                <w:rPr>
+                  <w:rFonts w:ascii="Cambria Math" w:eastAsiaTheme="minorEastAsia" w:hAnsi="Cambria Math"/>
+                  <w:i/>
+                </w:rPr>
+              </m:ctrlPr>
+            </m:sSubPr>
+            <m:e>
+              <m:r>
+                <w:rPr>
+                  <w:rFonts w:ascii="Cambria Math" w:eastAsiaTheme="minorEastAsia" w:hAnsi="Cambria Math"/>
+                </w:rPr>
+                <m:t>V</m:t>
+              </m:r>
+            </m:e>
+            <m:sub>
+              <m:r>
+                <w:rPr>
+                  <w:rFonts w:ascii="Cambria Math" w:eastAsiaTheme="minorEastAsia" w:hAnsi="Cambria Math"/>
+                </w:rPr>
+                <m:t>REF-</m:t>
+              </m:r>
+            </m:sub>
+          </m:sSub>
+        </m:oMath>
+      </m:oMathPara>
+    </w:p>
+    <w:p>
+      <w:pPr>
+        <w:ind w:left="708"/>
+        <w:rPr>
+          <w:rFonts w:eastAsiaTheme="minorEastAsia"/>
+        </w:rPr>
+      </w:pPr>
+      <w:r>
+        <w:rPr>
+          <w:noProof/>
+        </w:rPr>
+        <w:drawing>
+          <wp:anchor distT="0" distB="0" distL="114300" distR="114300" simplePos="0" relativeHeight="251666432" behindDoc="0" locked="0" layoutInCell="1" allowOverlap="1" wp14:anchorId="65D5F1D3" wp14:editId="53709B22">
+            <wp:simplePos x="0" y="0"/>
+            <wp:positionH relativeFrom="margin">
+              <wp:align>center</wp:align>
+            </wp:positionH>
+            <wp:positionV relativeFrom="paragraph">
+              <wp:posOffset>765810</wp:posOffset>
+            </wp:positionV>
+            <wp:extent cx="2971800" cy="1984375"/>
+            <wp:effectExtent l="0" t="0" r="0" b="0"/>
+            <wp:wrapTopAndBottom/>
+            <wp:docPr id="8" name="Imagem 8"/>
+            <wp:cNvGraphicFramePr>
+              <a:graphicFrameLocks xmlns:a="http://schemas.openxmlformats.org/drawingml/2006/main" noChangeAspect="1"/>
+            </wp:cNvGraphicFramePr>
+            <a:graphic xmlns:a="http://schemas.openxmlformats.org/drawingml/2006/main">
+              <a:graphicData uri="http://schemas.openxmlformats.org/drawingml/2006/picture">
+                <pic:pic xmlns:pic="http://schemas.openxmlformats.org/drawingml/2006/picture">
+                  <pic:nvPicPr>
+                    <pic:cNvPr id="0" name="Picture 1"/>
+                    <pic:cNvPicPr>
+                      <a:picLocks noChangeAspect="1" noChangeArrowheads="1"/>
+                    </pic:cNvPicPr>
+                  </pic:nvPicPr>
+                  <pic:blipFill>
+                    <a:blip r:embed="rId22" cstate="print">
+                      <a:extLst>
+                        <a:ext uri="{28A0092B-C50C-407E-A947-70E740481C1C}">
+                          <a14:useLocalDpi xmlns:a14="http://schemas.microsoft.com/office/drawing/2010/main" val="0"/>
+                        </a:ext>
+                      </a:extLst>
+                    </a:blip>
+                    <a:srcRect/>
+                    <a:stretch>
+                      <a:fillRect/>
+                    </a:stretch>
+                  </pic:blipFill>
+                  <pic:spPr bwMode="auto">
+                    <a:xfrm>
+                      <a:off x="0" y="0"/>
+                      <a:ext cx="2971800" cy="1984375"/>
+                    </a:xfrm>
+                    <a:prstGeom prst="rect">
+                      <a:avLst/>
+                    </a:prstGeom>
+                    <a:noFill/>
+                    <a:ln>
+                      <a:noFill/>
+                    </a:ln>
+                  </pic:spPr>
+                </pic:pic>
+              </a:graphicData>
+            </a:graphic>
+            <wp14:sizeRelH relativeFrom="margin">
+              <wp14:pctWidth>0</wp14:pctWidth>
+            </wp14:sizeRelH>
+            <wp14:sizeRelV relativeFrom="margin">
+              <wp14:pctHeight>0</wp14:pctHeight>
+            </wp14:sizeRelV>
+          </wp:anchor>
+        </w:drawing>
+      </w:r>
+      <w:r>
+        <w:rPr>
+          <w:rFonts w:eastAsiaTheme="minorEastAsia"/>
+        </w:rPr>
+        <w:t>Podemos entender isto de forma mais intuitiva olhando para o hardware do conversor ADC. Ele consiste num Amp Op comparador, em que os valores de input do sensor é comparado com os valores de referência definidos por software:</w:t>
+      </w:r>
+    </w:p>
+    <w:p>
+      <w:pPr>
+        <w:ind w:left="708"/>
+        <w:rPr>
+          <w:u w:val="single"/>
+        </w:rPr>
+      </w:pPr>
+      <w:r>
+        <w:rPr>
+          <w:u w:val="single"/>
+        </w:rPr>
+        <w:t>Resumindo a parte introdutória:</w:t>
+      </w:r>
+    </w:p>
+    <w:p>
+      <w:pPr>
+        <w:ind w:left="708"/>
+        <w:rPr>
+          <w:rFonts w:eastAsiaTheme="minorEastAsia"/>
+        </w:rPr>
+      </w:pPr>
+      <m:oMathPara>
+        <m:oMath>
+          <m:r>
+            <w:rPr>
+              <w:rFonts w:ascii="Cambria Math" w:hAnsi="Cambria Math"/>
+            </w:rPr>
+            <m:t>LSB=</m:t>
+          </m:r>
+          <m:f>
+            <m:fPr>
+              <m:ctrlPr>
+                <w:rPr>
+                  <w:rFonts w:ascii="Cambria Math" w:hAnsi="Cambria Math"/>
+                  <w:i/>
+                </w:rPr>
+              </m:ctrlPr>
+            </m:fPr>
+            <m:num>
+              <m:sSub>
+                <m:sSubPr>
+                  <m:ctrlPr>
+                    <w:rPr>
+                      <w:rFonts w:ascii="Cambria Math" w:hAnsi="Cambria Math"/>
+                      <w:i/>
+                    </w:rPr>
+                  </m:ctrlPr>
+                </m:sSubPr>
+                <m:e>
+                  <m:r>
+                    <w:rPr>
+                      <w:rFonts w:ascii="Cambria Math" w:hAnsi="Cambria Math"/>
+                    </w:rPr>
+                    <m:t>V</m:t>
+                  </m:r>
+                </m:e>
+                <m:sub>
+                  <m:r>
+                    <w:rPr>
+                      <w:rFonts w:ascii="Cambria Math" w:hAnsi="Cambria Math"/>
+                    </w:rPr>
+                    <m:t>REF+</m:t>
+                  </m:r>
+                </m:sub>
+              </m:sSub>
+              <m:r>
+                <w:rPr>
+                  <w:rFonts w:ascii="Cambria Math" w:hAnsi="Cambria Math"/>
+                </w:rPr>
+                <m:t xml:space="preserve">- </m:t>
+              </m:r>
+              <m:sSub>
+                <m:sSubPr>
+                  <m:ctrlPr>
+                    <w:rPr>
+                      <w:rFonts w:ascii="Cambria Math" w:hAnsi="Cambria Math"/>
+                      <w:i/>
+                    </w:rPr>
+                  </m:ctrlPr>
+                </m:sSubPr>
+                <m:e>
+                  <m:r>
+                    <w:rPr>
+                      <w:rFonts w:ascii="Cambria Math" w:hAnsi="Cambria Math"/>
+                    </w:rPr>
+                    <m:t>V</m:t>
+                  </m:r>
+                </m:e>
+                <m:sub>
+                  <m:r>
+                    <w:rPr>
+                      <w:rFonts w:ascii="Cambria Math" w:hAnsi="Cambria Math"/>
+                    </w:rPr>
+                    <m:t>REF-</m:t>
+                  </m:r>
+                </m:sub>
+              </m:sSub>
+              <m:r>
+                <w:rPr>
+                  <w:rFonts w:ascii="Cambria Math" w:hAnsi="Cambria Math"/>
+                </w:rPr>
+                <m:t xml:space="preserve"> </m:t>
+              </m:r>
+            </m:num>
+            <m:den>
+              <m:r>
+                <w:rPr>
+                  <w:rFonts w:ascii="Cambria Math" w:hAnsi="Cambria Math"/>
+                </w:rPr>
+                <m:t>N</m:t>
+              </m:r>
+            </m:den>
+          </m:f>
+        </m:oMath>
+      </m:oMathPara>
+    </w:p>
+    <w:p>
+      <w:pPr>
+        <w:ind w:left="708"/>
+        <w:rPr>
+          <w:rFonts w:eastAsiaTheme="minorEastAsia"/>
+        </w:rPr>
+      </w:pPr>
+      <m:oMathPara>
+        <m:oMath>
+          <m:sSub>
+            <m:sSubPr>
+              <m:ctrlPr>
+                <w:rPr>
+                  <w:rFonts w:ascii="Cambria Math" w:eastAsiaTheme="minorEastAsia" w:hAnsi="Cambria Math"/>
+                  <w:i/>
+                </w:rPr>
+              </m:ctrlPr>
+            </m:sSubPr>
+            <m:e>
+              <m:r>
+                <w:rPr>
+                  <w:rFonts w:ascii="Cambria Math" w:eastAsiaTheme="minorEastAsia" w:hAnsi="Cambria Math"/>
+                </w:rPr>
+                <m:t>V</m:t>
+              </m:r>
+            </m:e>
+            <m:sub>
+              <m:r>
+                <w:rPr>
+                  <w:rFonts w:ascii="Cambria Math" w:eastAsiaTheme="minorEastAsia" w:hAnsi="Cambria Math"/>
+                </w:rPr>
+                <m:t xml:space="preserve">in </m:t>
+              </m:r>
+            </m:sub>
+          </m:sSub>
+          <m:r>
+            <w:rPr>
+              <w:rFonts w:ascii="Cambria Math" w:eastAsiaTheme="minorEastAsia" w:hAnsi="Cambria Math"/>
+            </w:rPr>
+            <m:t>=</m:t>
+          </m:r>
+          <m:d>
+            <m:dPr>
+              <m:begChr m:val="["/>
+              <m:endChr m:val="]"/>
+              <m:ctrlPr>
+                <w:rPr>
+                  <w:rFonts w:ascii="Cambria Math" w:eastAsiaTheme="minorEastAsia" w:hAnsi="Cambria Math"/>
+                  <w:i/>
+                </w:rPr>
+              </m:ctrlPr>
+            </m:dPr>
+            <m:e>
+              <m:r>
+                <w:rPr>
+                  <w:rFonts w:ascii="Cambria Math" w:eastAsiaTheme="minorEastAsia" w:hAnsi="Cambria Math"/>
+                </w:rPr>
+                <m:t>código</m:t>
+              </m:r>
+              <m:r>
+                <w:rPr>
+                  <w:rFonts w:ascii="Cambria Math" w:eastAsiaTheme="minorEastAsia" w:hAnsi="Cambria Math"/>
+                </w:rPr>
+                <m:t xml:space="preserve"> digital</m:t>
+              </m:r>
+            </m:e>
+          </m:d>
+          <m:r>
+            <w:rPr>
+              <w:rFonts w:ascii="Cambria Math" w:eastAsiaTheme="minorEastAsia" w:hAnsi="Cambria Math"/>
+            </w:rPr>
+            <m:t xml:space="preserve"> </m:t>
+          </m:r>
+          <m:r>
+            <w:rPr>
+              <w:rFonts w:ascii="Cambria Math" w:eastAsiaTheme="minorEastAsia" w:hAnsi="Cambria Math"/>
+            </w:rPr>
+            <m:t>×</m:t>
+          </m:r>
+          <m:r>
+            <w:rPr>
+              <w:rFonts w:ascii="Cambria Math" w:eastAsiaTheme="minorEastAsia" w:hAnsi="Cambria Math"/>
+            </w:rPr>
+            <m:t xml:space="preserve"> </m:t>
+          </m:r>
+          <m:r>
+            <w:rPr>
+              <w:rFonts w:ascii="Cambria Math" w:eastAsiaTheme="minorEastAsia" w:hAnsi="Cambria Math"/>
+            </w:rPr>
+            <m:t>LSB+</m:t>
+          </m:r>
+          <m:sSub>
+            <m:sSubPr>
+              <m:ctrlPr>
+                <w:rPr>
+                  <w:rFonts w:ascii="Cambria Math" w:eastAsiaTheme="minorEastAsia" w:hAnsi="Cambria Math"/>
+                  <w:i/>
+                </w:rPr>
+              </m:ctrlPr>
+            </m:sSubPr>
+            <m:e>
+              <m:r>
+                <w:rPr>
+                  <w:rFonts w:ascii="Cambria Math" w:eastAsiaTheme="minorEastAsia" w:hAnsi="Cambria Math"/>
+                </w:rPr>
+                <m:t>V</m:t>
+              </m:r>
+            </m:e>
+            <m:sub>
+              <m:r>
+                <w:rPr>
+                  <w:rFonts w:ascii="Cambria Math" w:eastAsiaTheme="minorEastAsia" w:hAnsi="Cambria Math"/>
+                </w:rPr>
+                <m:t>REF-</m:t>
+              </m:r>
+            </m:sub>
+          </m:sSub>
+        </m:oMath>
+      </m:oMathPara>
+    </w:p>
+    <w:p>
+      <w:pPr>
+        <w:ind w:left="708"/>
+        <w:rPr>
+          <w:rFonts w:eastAsiaTheme="minorEastAsia"/>
+        </w:rPr>
+      </w:pPr>
+      <m:oMathPara>
+        <m:oMath>
+          <m:sSub>
+            <m:sSubPr>
+              <m:ctrlPr>
+                <w:rPr>
+                  <w:rFonts w:ascii="Cambria Math" w:eastAsiaTheme="minorEastAsia" w:hAnsi="Cambria Math"/>
+                  <w:i/>
+                </w:rPr>
+              </m:ctrlPr>
+            </m:sSubPr>
+            <m:e>
+              <m:r>
+                <w:rPr>
+                  <w:rFonts w:ascii="Cambria Math" w:eastAsiaTheme="minorEastAsia" w:hAnsi="Cambria Math"/>
+                </w:rPr>
+                <m:t>V</m:t>
+              </m:r>
+            </m:e>
+            <m:sub>
+              <m:r>
+                <w:rPr>
+                  <w:rFonts w:ascii="Cambria Math" w:eastAsiaTheme="minorEastAsia" w:hAnsi="Cambria Math"/>
+                </w:rPr>
+                <m:t xml:space="preserve">in </m:t>
+              </m:r>
+            </m:sub>
+          </m:sSub>
+          <m:r>
+            <w:rPr>
+              <w:rFonts w:ascii="Cambria Math" w:eastAsiaTheme="minorEastAsia" w:hAnsi="Cambria Math"/>
+            </w:rPr>
+            <m:t>=</m:t>
+          </m:r>
+          <m:d>
+            <m:dPr>
+              <m:begChr m:val="["/>
+              <m:endChr m:val="]"/>
+              <m:ctrlPr>
+                <w:rPr>
+                  <w:rFonts w:ascii="Cambria Math" w:eastAsiaTheme="minorEastAsia" w:hAnsi="Cambria Math"/>
+                  <w:i/>
+                </w:rPr>
+              </m:ctrlPr>
+            </m:dPr>
+            <m:e>
+              <m:r>
+                <w:rPr>
+                  <w:rFonts w:ascii="Cambria Math" w:eastAsiaTheme="minorEastAsia" w:hAnsi="Cambria Math"/>
+                </w:rPr>
+                <m:t>código digital</m:t>
+              </m:r>
+            </m:e>
+          </m:d>
+          <m:r>
+            <w:rPr>
+              <w:rFonts w:ascii="Cambria Math" w:eastAsiaTheme="minorEastAsia" w:hAnsi="Cambria Math"/>
+            </w:rPr>
+            <m:t xml:space="preserve"> </m:t>
+          </m:r>
+          <m:r>
+            <w:rPr>
+              <w:rFonts w:ascii="Cambria Math" w:eastAsiaTheme="minorEastAsia" w:hAnsi="Cambria Math"/>
+            </w:rPr>
+            <m:t>×</m:t>
+          </m:r>
+          <m:r>
+            <w:rPr>
+              <w:rFonts w:ascii="Cambria Math" w:eastAsiaTheme="minorEastAsia" w:hAnsi="Cambria Math"/>
+            </w:rPr>
+            <m:t xml:space="preserve"> </m:t>
+          </m:r>
+          <m:f>
+            <m:fPr>
+              <m:ctrlPr>
+                <w:rPr>
+                  <w:rFonts w:ascii="Cambria Math" w:eastAsiaTheme="minorEastAsia" w:hAnsi="Cambria Math"/>
+                  <w:i/>
+                </w:rPr>
+              </m:ctrlPr>
+            </m:fPr>
+            <m:num>
+              <m:r>
+                <w:rPr>
+                  <w:rFonts w:ascii="Cambria Math" w:eastAsiaTheme="minorEastAsia" w:hAnsi="Cambria Math"/>
+                </w:rPr>
+                <m:t>1</m:t>
+              </m:r>
+            </m:num>
+            <m:den>
+              <m:sSup>
+                <m:sSupPr>
+                  <m:ctrlPr>
+                    <w:rPr>
+                      <w:rFonts w:ascii="Cambria Math" w:eastAsiaTheme="minorEastAsia" w:hAnsi="Cambria Math"/>
+                      <w:i/>
+                    </w:rPr>
+                  </m:ctrlPr>
+                </m:sSupPr>
+                <m:e>
+                  <m:r>
+                    <w:rPr>
+                      <w:rFonts w:ascii="Cambria Math" w:eastAsiaTheme="minorEastAsia" w:hAnsi="Cambria Math"/>
+                    </w:rPr>
+                    <m:t>2</m:t>
+                  </m:r>
+                </m:e>
+                <m:sup>
+                  <m:r>
+                    <w:rPr>
+                      <w:rFonts w:ascii="Cambria Math" w:eastAsiaTheme="minorEastAsia" w:hAnsi="Cambria Math"/>
+                    </w:rPr>
+                    <m:t>bits</m:t>
+                  </m:r>
+                </m:sup>
+              </m:sSup>
+            </m:den>
+          </m:f>
+          <m:r>
+            <w:rPr>
+              <w:rFonts w:ascii="Cambria Math" w:eastAsiaTheme="minorEastAsia" w:hAnsi="Cambria Math"/>
+            </w:rPr>
+            <m:t>+</m:t>
+          </m:r>
+          <m:sSub>
+            <m:sSubPr>
+              <m:ctrlPr>
+                <w:rPr>
+                  <w:rFonts w:ascii="Cambria Math" w:eastAsiaTheme="minorEastAsia" w:hAnsi="Cambria Math"/>
+                  <w:i/>
+                </w:rPr>
+              </m:ctrlPr>
+            </m:sSubPr>
+            <m:e>
+              <m:r>
+                <w:rPr>
+                  <w:rFonts w:ascii="Cambria Math" w:eastAsiaTheme="minorEastAsia" w:hAnsi="Cambria Math"/>
+                </w:rPr>
+                <m:t>V</m:t>
+              </m:r>
+            </m:e>
+            <m:sub>
+              <m:r>
+                <w:rPr>
+                  <w:rFonts w:ascii="Cambria Math" w:eastAsiaTheme="minorEastAsia" w:hAnsi="Cambria Math"/>
+                </w:rPr>
+                <m:t>REF-</m:t>
+              </m:r>
+            </m:sub>
+          </m:sSub>
+        </m:oMath>
+      </m:oMathPara>
+    </w:p>
+    <w:p>
+      <w:pPr>
+        <w:ind w:left="708"/>
+        <w:rPr>
+          <w:rFonts w:eastAsiaTheme="minorEastAsia"/>
+        </w:rPr>
+      </w:pPr>
+      <m:oMathPara>
+        <m:oMath>
+          <m:r>
+            <w:rPr>
+              <w:rFonts w:ascii="Cambria Math" w:eastAsiaTheme="minorEastAsia" w:hAnsi="Cambria Math"/>
+            </w:rPr>
+            <m:t>[código</m:t>
+          </m:r>
+          <m:r>
+            <w:rPr>
+              <w:rFonts w:ascii="Cambria Math" w:eastAsiaTheme="minorEastAsia" w:hAnsi="Cambria Math"/>
+            </w:rPr>
+            <m:t xml:space="preserve"> digital</m:t>
+          </m:r>
+          <m:r>
+            <w:rPr>
+              <w:rFonts w:ascii="Cambria Math" w:eastAsiaTheme="minorEastAsia" w:hAnsi="Cambria Math"/>
+            </w:rPr>
+            <m:t>]</m:t>
+          </m:r>
+          <m:r>
+            <w:rPr>
+              <w:rFonts w:ascii="Cambria Math" w:eastAsiaTheme="minorEastAsia" w:hAnsi="Cambria Math"/>
+            </w:rPr>
+            <m:t>=</m:t>
+          </m:r>
+          <m:f>
+            <m:fPr>
+              <m:ctrlPr>
+                <w:rPr>
+                  <w:rFonts w:ascii="Cambria Math" w:eastAsiaTheme="minorEastAsia" w:hAnsi="Cambria Math"/>
+                  <w:i/>
+                </w:rPr>
+              </m:ctrlPr>
+            </m:fPr>
+            <m:num>
+              <m:sSub>
+                <m:sSubPr>
+                  <m:ctrlPr>
+                    <w:rPr>
+                      <w:rFonts w:ascii="Cambria Math" w:eastAsiaTheme="minorEastAsia" w:hAnsi="Cambria Math"/>
+                      <w:i/>
+                    </w:rPr>
+                  </m:ctrlPr>
+                </m:sSubPr>
+                <m:e>
+                  <m:r>
+                    <w:rPr>
+                      <w:rFonts w:ascii="Cambria Math" w:eastAsiaTheme="minorEastAsia" w:hAnsi="Cambria Math"/>
+                    </w:rPr>
+                    <m:t>V</m:t>
+                  </m:r>
+                </m:e>
+                <m:sub>
+                  <m:r>
+                    <w:rPr>
+                      <w:rFonts w:ascii="Cambria Math" w:eastAsiaTheme="minorEastAsia" w:hAnsi="Cambria Math"/>
+                    </w:rPr>
+                    <m:t xml:space="preserve">in </m:t>
+                  </m:r>
+                </m:sub>
+              </m:sSub>
+            </m:num>
+            <m:den>
+              <m:r>
+                <w:rPr>
+                  <w:rFonts w:ascii="Cambria Math" w:eastAsiaTheme="minorEastAsia" w:hAnsi="Cambria Math"/>
+                </w:rPr>
+                <m:t>LSB</m:t>
+              </m:r>
+            </m:den>
+          </m:f>
+          <m:r>
+            <w:rPr>
+              <w:rFonts w:ascii="Cambria Math" w:eastAsiaTheme="minorEastAsia" w:hAnsi="Cambria Math"/>
+            </w:rPr>
+            <m:t>+</m:t>
+          </m:r>
+          <m:sSub>
+            <m:sSubPr>
+              <m:ctrlPr>
+                <w:rPr>
+                  <w:rFonts w:ascii="Cambria Math" w:eastAsiaTheme="minorEastAsia" w:hAnsi="Cambria Math"/>
+                  <w:i/>
+                </w:rPr>
+              </m:ctrlPr>
+            </m:sSubPr>
+            <m:e>
+              <m:r>
+                <w:rPr>
+                  <w:rFonts w:ascii="Cambria Math" w:eastAsiaTheme="minorEastAsia" w:hAnsi="Cambria Math"/>
+                </w:rPr>
+                <m:t>V</m:t>
+              </m:r>
+            </m:e>
+            <m:sub>
+              <m:r>
+                <w:rPr>
+                  <w:rFonts w:ascii="Cambria Math" w:eastAsiaTheme="minorEastAsia" w:hAnsi="Cambria Math"/>
+                </w:rPr>
+                <m:t>REF-</m:t>
+              </m:r>
+            </m:sub>
+          </m:sSub>
+        </m:oMath>
+      </m:oMathPara>
+    </w:p>
+    <w:p>
+      <w:pPr>
+        <w:ind w:left="708"/>
+      </w:pPr>
+      <w:r>
+        <w:rPr>
+          <w:noProof/>
+        </w:rPr>
+        <w:lastRenderedPageBreak/>
+        <w:drawing>
+          <wp:anchor distT="0" distB="0" distL="114300" distR="114300" simplePos="0" relativeHeight="251670528" behindDoc="0" locked="0" layoutInCell="1" allowOverlap="1" wp14:anchorId="0B310D5B" wp14:editId="031A9F75">
+            <wp:simplePos x="0" y="0"/>
+            <wp:positionH relativeFrom="column">
+              <wp:posOffset>3225165</wp:posOffset>
+            </wp:positionH>
+            <wp:positionV relativeFrom="paragraph">
+              <wp:posOffset>290195</wp:posOffset>
+            </wp:positionV>
+            <wp:extent cx="2790825" cy="1258570"/>
+            <wp:effectExtent l="0" t="0" r="9525" b="0"/>
+            <wp:wrapSquare wrapText="bothSides"/>
+            <wp:docPr id="14" name="Imagem 14"/>
+            <wp:cNvGraphicFramePr>
+              <a:graphicFrameLocks xmlns:a="http://schemas.openxmlformats.org/drawingml/2006/main" noChangeAspect="1"/>
+            </wp:cNvGraphicFramePr>
+            <a:graphic xmlns:a="http://schemas.openxmlformats.org/drawingml/2006/main">
+              <a:graphicData uri="http://schemas.openxmlformats.org/drawingml/2006/picture">
+                <pic:pic xmlns:pic="http://schemas.openxmlformats.org/drawingml/2006/picture">
+                  <pic:nvPicPr>
+                    <pic:cNvPr id="0" name="Picture 9"/>
+                    <pic:cNvPicPr>
+                      <a:picLocks noChangeAspect="1" noChangeArrowheads="1"/>
+                    </pic:cNvPicPr>
+                  </pic:nvPicPr>
+                  <pic:blipFill>
+                    <a:blip r:embed="rId23">
+                      <a:extLst>
+                        <a:ext uri="{28A0092B-C50C-407E-A947-70E740481C1C}">
+                          <a14:useLocalDpi xmlns:a14="http://schemas.microsoft.com/office/drawing/2010/main" val="0"/>
+                        </a:ext>
+                      </a:extLst>
+                    </a:blip>
+                    <a:srcRect/>
+                    <a:stretch>
+                      <a:fillRect/>
+                    </a:stretch>
+                  </pic:blipFill>
+                  <pic:spPr bwMode="auto">
+                    <a:xfrm>
+                      <a:off x="0" y="0"/>
+                      <a:ext cx="2790825" cy="1258570"/>
+                    </a:xfrm>
+                    <a:prstGeom prst="rect">
+                      <a:avLst/>
+                    </a:prstGeom>
+                    <a:noFill/>
+                    <a:ln>
+                      <a:noFill/>
+                    </a:ln>
+                  </pic:spPr>
+                </pic:pic>
+              </a:graphicData>
+            </a:graphic>
+            <wp14:sizeRelH relativeFrom="margin">
+              <wp14:pctWidth>0</wp14:pctWidth>
+            </wp14:sizeRelH>
+            <wp14:sizeRelV relativeFrom="margin">
+              <wp14:pctHeight>0</wp14:pctHeight>
+            </wp14:sizeRelV>
+          </wp:anchor>
+        </w:drawing>
+      </w:r>
+      <w:r>
+        <w:tab/>
+        <w:t>NOTA: No caso do V</w:t>
+      </w:r>
+      <w:r>
+        <w:rPr>
+          <w:vertAlign w:val="subscript"/>
+        </w:rPr>
+        <w:t>DAC</w:t>
+      </w:r>
+      <w:r>
+        <w:t xml:space="preserve"> (</w:t>
+      </w:r>
+      <w:r>
+        <w:t xml:space="preserve">nota que </w:t>
+      </w:r>
+      <w:r>
+        <w:t>V</w:t>
+      </w:r>
+      <w:r>
+        <w:rPr>
+          <w:vertAlign w:val="subscript"/>
+        </w:rPr>
+        <w:t>out</w:t>
+      </w:r>
+      <w:r>
+        <w:t xml:space="preserve"> </w:t>
+      </w:r>
+      <w:r>
+        <w:t xml:space="preserve">é </w:t>
+      </w:r>
+      <w:r>
+        <w:t>uma tensão de analógico):</w:t>
+      </w:r>
+    </w:p>
+    <w:p>
+      <w:pPr>
+        <w:ind w:left="708"/>
+      </w:pPr>
+    </w:p>
+    <w:p>
+      <w:pPr>
+        <w:rPr>
+          <w:rFonts w:eastAsiaTheme="minorEastAsia"/>
+        </w:rPr>
+      </w:pPr>
+      <m:oMathPara>
+        <m:oMath>
+          <m:r>
+            <w:rPr>
+              <w:rFonts w:ascii="Cambria Math" w:eastAsiaTheme="minorEastAsia" w:hAnsi="Cambria Math"/>
+            </w:rPr>
+            <m:t xml:space="preserve">     </m:t>
+          </m:r>
+          <m:sSub>
+            <m:sSubPr>
+              <m:ctrlPr>
+                <w:rPr>
+                  <w:rFonts w:ascii="Cambria Math" w:eastAsiaTheme="minorEastAsia" w:hAnsi="Cambria Math"/>
+                  <w:i/>
+                </w:rPr>
+              </m:ctrlPr>
+            </m:sSubPr>
+            <m:e>
+              <m:r>
+                <w:rPr>
+                  <w:rFonts w:ascii="Cambria Math" w:eastAsiaTheme="minorEastAsia" w:hAnsi="Cambria Math"/>
+                </w:rPr>
+                <m:t>V</m:t>
+              </m:r>
+            </m:e>
+            <m:sub>
+              <m:r>
+                <w:rPr>
+                  <w:rFonts w:ascii="Cambria Math" w:eastAsiaTheme="minorEastAsia" w:hAnsi="Cambria Math"/>
+                </w:rPr>
+                <m:t>out</m:t>
+              </m:r>
+              <m:r>
+                <w:rPr>
+                  <w:rFonts w:ascii="Cambria Math" w:eastAsiaTheme="minorEastAsia" w:hAnsi="Cambria Math"/>
+                </w:rPr>
+                <m:t xml:space="preserve"> </m:t>
+              </m:r>
+            </m:sub>
+          </m:sSub>
+          <m:r>
+            <w:rPr>
+              <w:rFonts w:ascii="Cambria Math" w:eastAsiaTheme="minorEastAsia" w:hAnsi="Cambria Math"/>
+            </w:rPr>
+            <m:t>=</m:t>
+          </m:r>
+          <m:d>
+            <m:dPr>
+              <m:begChr m:val="["/>
+              <m:endChr m:val="]"/>
+              <m:ctrlPr>
+                <w:rPr>
+                  <w:rFonts w:ascii="Cambria Math" w:eastAsiaTheme="minorEastAsia" w:hAnsi="Cambria Math"/>
+                  <w:i/>
+                </w:rPr>
+              </m:ctrlPr>
+            </m:dPr>
+            <m:e>
+              <m:r>
+                <w:rPr>
+                  <w:rFonts w:ascii="Cambria Math" w:eastAsiaTheme="minorEastAsia" w:hAnsi="Cambria Math"/>
+                </w:rPr>
+                <m:t>código digital</m:t>
+              </m:r>
+            </m:e>
+          </m:d>
+          <m:r>
+            <w:rPr>
+              <w:rFonts w:ascii="Cambria Math" w:eastAsiaTheme="minorEastAsia" w:hAnsi="Cambria Math"/>
+            </w:rPr>
+            <m:t xml:space="preserve"> × </m:t>
+          </m:r>
+          <m:f>
+            <m:fPr>
+              <m:ctrlPr>
+                <w:rPr>
+                  <w:rFonts w:ascii="Cambria Math" w:eastAsiaTheme="minorEastAsia" w:hAnsi="Cambria Math"/>
+                  <w:i/>
+                </w:rPr>
+              </m:ctrlPr>
+            </m:fPr>
+            <m:num>
+              <m:r>
+                <w:rPr>
+                  <w:rFonts w:ascii="Cambria Math" w:eastAsiaTheme="minorEastAsia" w:hAnsi="Cambria Math"/>
+                </w:rPr>
+                <m:t>1</m:t>
+              </m:r>
+            </m:num>
+            <m:den>
+              <m:sSup>
+                <m:sSupPr>
+                  <m:ctrlPr>
+                    <w:rPr>
+                      <w:rFonts w:ascii="Cambria Math" w:eastAsiaTheme="minorEastAsia" w:hAnsi="Cambria Math"/>
+                      <w:i/>
+                    </w:rPr>
+                  </m:ctrlPr>
+                </m:sSupPr>
+                <m:e>
+                  <m:r>
+                    <w:rPr>
+                      <w:rFonts w:ascii="Cambria Math" w:eastAsiaTheme="minorEastAsia" w:hAnsi="Cambria Math"/>
+                    </w:rPr>
+                    <m:t>2</m:t>
+                  </m:r>
+                </m:e>
+                <m:sup>
+                  <m:r>
+                    <w:rPr>
+                      <w:rFonts w:ascii="Cambria Math" w:eastAsiaTheme="minorEastAsia" w:hAnsi="Cambria Math"/>
+                    </w:rPr>
+                    <m:t>bits</m:t>
+                  </m:r>
+                </m:sup>
+              </m:sSup>
+            </m:den>
+          </m:f>
+          <m:r>
+            <w:rPr>
+              <w:rFonts w:ascii="Cambria Math" w:eastAsiaTheme="minorEastAsia" w:hAnsi="Cambria Math"/>
+            </w:rPr>
+            <m:t>+</m:t>
+          </m:r>
+          <m:sSub>
+            <m:sSubPr>
+              <m:ctrlPr>
+                <w:rPr>
+                  <w:rFonts w:ascii="Cambria Math" w:eastAsiaTheme="minorEastAsia" w:hAnsi="Cambria Math"/>
+                  <w:i/>
+                </w:rPr>
+              </m:ctrlPr>
+            </m:sSubPr>
+            <m:e>
+              <m:r>
+                <w:rPr>
+                  <w:rFonts w:ascii="Cambria Math" w:eastAsiaTheme="minorEastAsia" w:hAnsi="Cambria Math"/>
+                </w:rPr>
+                <m:t>V</m:t>
+              </m:r>
+            </m:e>
+            <m:sub>
+              <m:r>
+                <w:rPr>
+                  <w:rFonts w:ascii="Cambria Math" w:eastAsiaTheme="minorEastAsia" w:hAnsi="Cambria Math"/>
+                </w:rPr>
+                <m:t>REF-</m:t>
+              </m:r>
+              <m:r>
+                <w:rPr>
+                  <w:rFonts w:ascii="Cambria Math" w:eastAsiaTheme="minorEastAsia" w:hAnsi="Cambria Math"/>
+                </w:rPr>
+                <m:t xml:space="preserve">           </m:t>
+              </m:r>
+            </m:sub>
+          </m:sSub>
+        </m:oMath>
+      </m:oMathPara>
+    </w:p>
+    <w:p>
+      <w:pPr>
+        <w:ind w:left="708"/>
+      </w:pPr>
+    </w:p>
+    <w:p>
+      <w:pPr>
+        <w:ind w:left="708"/>
+      </w:pPr>
+    </w:p>
+    <w:p>
+      <w:pPr>
+        <w:ind w:left="708"/>
+      </w:pPr>
+    </w:p>
+    <w:p>
+      <w:pPr>
+        <w:ind w:left="708"/>
+      </w:pPr>
+      <w:r>
+        <w:rPr>
+          <w:noProof/>
+        </w:rPr>
+        <w:drawing>
+          <wp:anchor distT="0" distB="0" distL="114300" distR="114300" simplePos="0" relativeHeight="251669504" behindDoc="0" locked="0" layoutInCell="1" allowOverlap="1" wp14:anchorId="70609299" wp14:editId="08080A14">
+            <wp:simplePos x="0" y="0"/>
+            <wp:positionH relativeFrom="margin">
+              <wp:align>right</wp:align>
+            </wp:positionH>
+            <wp:positionV relativeFrom="paragraph">
+              <wp:posOffset>818515</wp:posOffset>
+            </wp:positionV>
+            <wp:extent cx="5572125" cy="2087245"/>
+            <wp:effectExtent l="0" t="0" r="9525" b="8255"/>
+            <wp:wrapTopAndBottom/>
+            <wp:docPr id="13" name="Imagem 13"/>
+            <wp:cNvGraphicFramePr>
+              <a:graphicFrameLocks xmlns:a="http://schemas.openxmlformats.org/drawingml/2006/main" noChangeAspect="1"/>
+            </wp:cNvGraphicFramePr>
+            <a:graphic xmlns:a="http://schemas.openxmlformats.org/drawingml/2006/main">
+              <a:graphicData uri="http://schemas.openxmlformats.org/drawingml/2006/picture">
+                <pic:pic xmlns:pic="http://schemas.openxmlformats.org/drawingml/2006/picture">
+                  <pic:nvPicPr>
+                    <pic:cNvPr id="0" name="Picture 7"/>
+                    <pic:cNvPicPr>
+                      <a:picLocks noChangeAspect="1" noChangeArrowheads="1"/>
+                    </pic:cNvPicPr>
+                  </pic:nvPicPr>
+                  <pic:blipFill>
+                    <a:blip r:embed="rId24">
+                      <a:extLst>
+                        <a:ext uri="{28A0092B-C50C-407E-A947-70E740481C1C}">
+                          <a14:useLocalDpi xmlns:a14="http://schemas.microsoft.com/office/drawing/2010/main" val="0"/>
+                        </a:ext>
+                      </a:extLst>
+                    </a:blip>
+                    <a:srcRect/>
+                    <a:stretch>
+                      <a:fillRect/>
+                    </a:stretch>
+                  </pic:blipFill>
+                  <pic:spPr bwMode="auto">
+                    <a:xfrm>
+                      <a:off x="0" y="0"/>
+                      <a:ext cx="5572125" cy="2087245"/>
+                    </a:xfrm>
+                    <a:prstGeom prst="rect">
+                      <a:avLst/>
+                    </a:prstGeom>
+                    <a:noFill/>
+                    <a:ln>
+                      <a:noFill/>
+                    </a:ln>
+                  </pic:spPr>
+                </pic:pic>
+              </a:graphicData>
+            </a:graphic>
+            <wp14:sizeRelH relativeFrom="margin">
+              <wp14:pctWidth>0</wp14:pctWidth>
+            </wp14:sizeRelH>
+            <wp14:sizeRelV relativeFrom="margin">
+              <wp14:pctHeight>0</wp14:pctHeight>
+            </wp14:sizeRelV>
+          </wp:anchor>
+        </w:drawing>
+      </w:r>
+      <w:r>
+        <w:t xml:space="preserve">Em termos do </w:t>
+      </w:r>
+      <w:r>
+        <w:rPr>
+          <w:b/>
+          <w:bCs/>
+        </w:rPr>
+        <w:t>tempo de conversão</w:t>
+      </w:r>
+      <w:r>
+        <w:rPr>
+          <w:b/>
+          <w:bCs/>
+        </w:rPr>
+        <w:t xml:space="preserve"> (</w:t>
+      </w:r>
+      <w:r>
+        <w:t>apesar de que o tempo de conversão para esta aplicação não seja um fator tão importante.</w:t>
+      </w:r>
+      <w:r>
+        <w:rPr>
+          <w:b/>
+          <w:bCs/>
+        </w:rPr>
+        <w:t>),</w:t>
+      </w:r>
+      <w:r>
+        <w:t xml:space="preserve"> que depende do tipo de conversor em termos de hardware</w:t>
+      </w:r>
+      <w:r>
+        <w:t>, o microcontrolador</w:t>
+      </w:r>
+      <w:r>
+        <w:t xml:space="preserve"> (sendo que existem vários tipos de conversores) usa </w:t>
+      </w:r>
+      <w:r>
+        <w:t>o conversor de aproximações sucessivas:</w:t>
+      </w:r>
+    </w:p>
+    <w:p>
+      <w:pPr>
+        <w:ind w:left="708"/>
+      </w:pPr>
+      <w:r>
+        <w:rPr>
+          <w:u w:val="single"/>
+        </w:rPr>
+        <w:t>O funcionamento é o seguinte</w:t>
+      </w:r>
+      <w:r>
+        <w:t xml:space="preserve">: </w:t>
+      </w:r>
+      <w:commentRangeStart w:id="37"/>
+      <w:commentRangeStart w:id="38"/>
+      <w:r>
+        <w:t>1</w:t>
+      </w:r>
+      <w:r>
+        <w:t>°</w:t>
+      </w:r>
+      <w:r>
+        <w:t xml:space="preserve"> colocar o bit mais significativo do código digital a ‘1’ – através do DAC converte-se esse código</w:t>
+      </w:r>
+      <w:r>
+        <w:t xml:space="preserve"> em analógico e compara-se esse valor do V</w:t>
+      </w:r>
+      <w:r>
+        <w:rPr>
+          <w:vertAlign w:val="subscript"/>
+        </w:rPr>
+        <w:t>DAC</w:t>
+      </w:r>
+      <w:r>
+        <w:t xml:space="preserve"> com o V</w:t>
+      </w:r>
+      <w:r>
+        <w:rPr>
+          <w:vertAlign w:val="subscript"/>
+        </w:rPr>
+        <w:t>in</w:t>
+      </w:r>
+      <w:r>
+        <w:t xml:space="preserve"> proveniente do sensor. Se V</w:t>
+      </w:r>
+      <w:r>
+        <w:rPr>
+          <w:vertAlign w:val="subscript"/>
+        </w:rPr>
+        <w:t>DAC</w:t>
+      </w:r>
+      <w:r>
+        <w:t xml:space="preserve"> &gt; V</w:t>
+      </w:r>
+      <w:r>
+        <w:rPr>
+          <w:vertAlign w:val="subscript"/>
+        </w:rPr>
+        <w:t>in</w:t>
+      </w:r>
+      <w:r>
+        <w:t xml:space="preserve"> então o bit do código digital deve </w:t>
+      </w:r>
+      <w:r>
+        <w:t>ficar</w:t>
+      </w:r>
+      <w:r>
+        <w:t xml:space="preserve"> a ‘</w:t>
+      </w:r>
+      <w:r>
+        <w:t>0</w:t>
+      </w:r>
+      <w:r>
+        <w:t xml:space="preserve">’, caso se </w:t>
+      </w:r>
+      <w:r>
+        <w:t>V</w:t>
+      </w:r>
+      <w:r>
+        <w:rPr>
+          <w:vertAlign w:val="subscript"/>
+        </w:rPr>
+        <w:t>DAC</w:t>
+      </w:r>
+      <w:r>
+        <w:t xml:space="preserve"> </w:t>
+      </w:r>
+      <w:r>
+        <w:t>&lt;</w:t>
+      </w:r>
+      <w:r>
+        <w:t xml:space="preserve"> V</w:t>
+      </w:r>
+      <w:r>
+        <w:rPr>
+          <w:vertAlign w:val="subscript"/>
+        </w:rPr>
+        <w:t>in</w:t>
+      </w:r>
+      <w:r>
+        <w:rPr>
+          <w:vertAlign w:val="subscript"/>
+        </w:rPr>
+        <w:t xml:space="preserve"> </w:t>
+      </w:r>
+      <w:r>
+        <w:t>o bit do código digital deverá ser ‘</w:t>
+      </w:r>
+      <w:r>
+        <w:t>1</w:t>
+      </w:r>
+      <w:r>
+        <w:t>’.</w:t>
+      </w:r>
+      <w:commentRangeEnd w:id="37"/>
+      <w:r>
+        <w:rPr>
+          <w:rStyle w:val="Refdecomentrio"/>
+        </w:rPr>
+        <w:commentReference w:id="37"/>
+      </w:r>
+      <w:commentRangeEnd w:id="38"/>
+      <w:r>
+        <w:rPr>
+          <w:rStyle w:val="Refdecomentrio"/>
+        </w:rPr>
+        <w:commentReference w:id="38"/>
+      </w:r>
+      <w:r>
+        <w:t xml:space="preserve"> </w:t>
+      </w:r>
+    </w:p>
+    <w:p>
+      <w:pPr>
+        <w:ind w:left="708"/>
+      </w:pPr>
+      <w:r>
+        <w:t>Depois é fazer este processo do bit mais significativo para o bit menos significativo até se obter o código digital que corresponde ao sinal V</w:t>
+      </w:r>
+      <w:r>
+        <w:rPr>
+          <w:vertAlign w:val="subscript"/>
+        </w:rPr>
+        <w:t>in</w:t>
+      </w:r>
+      <w:r>
+        <w:t xml:space="preserve"> do sensor.</w:t>
+      </w:r>
+    </w:p>
+    <w:p>
+      <w:pPr>
+        <w:ind w:left="708"/>
+      </w:pPr>
+      <w:r>
+        <w:t xml:space="preserve">Ou seja, </w:t>
+      </w:r>
+      <w:r>
+        <w:t xml:space="preserve">se </w:t>
+      </w:r>
+      <w:r>
+        <w:t>V</w:t>
+      </w:r>
+      <w:r>
+        <w:rPr>
+          <w:vertAlign w:val="subscript"/>
+        </w:rPr>
+        <w:t>in</w:t>
+      </w:r>
+      <w:r>
+        <w:t xml:space="preserve"> for de 3 V e tivermos uma V</w:t>
+      </w:r>
+      <w:r>
+        <w:rPr>
+          <w:vertAlign w:val="subscript"/>
+        </w:rPr>
+        <w:t>REF</w:t>
+      </w:r>
+      <w:r>
+        <w:t xml:space="preserve"> de 5V num conversor de 8 bits</w:t>
+      </w:r>
+      <w:r>
+        <w:t xml:space="preserve"> (ou seja, o código </w:t>
+      </w:r>
+      <w:r>
+        <w:t xml:space="preserve">digital </w:t>
+      </w:r>
+      <w:r>
+        <w:t>será 0b</w:t>
+      </w:r>
+      <w:r>
+        <w:t>00000000</w:t>
+      </w:r>
+      <w:r>
+        <w:t>)</w:t>
+      </w:r>
+      <w:r>
+        <w:t>, a 1ª iteração</w:t>
+      </w:r>
+      <w:r>
+        <w:t xml:space="preserve"> (0b10000000)</w:t>
+      </w:r>
+      <w:r>
+        <w:t xml:space="preserve"> irá </w:t>
+      </w:r>
+      <w:r>
+        <w:t>ser = 2.5V (V</w:t>
+      </w:r>
+      <w:r>
+        <w:rPr>
+          <w:vertAlign w:val="subscript"/>
+        </w:rPr>
+        <w:t>DAC</w:t>
+      </w:r>
+      <w:r>
+        <w:t xml:space="preserve"> = 2.5V</w:t>
+      </w:r>
+      <w:r>
+        <w:t>, ou seja, V</w:t>
+      </w:r>
+      <w:r>
+        <w:rPr>
+          <w:vertAlign w:val="subscript"/>
+        </w:rPr>
+        <w:t>REF</w:t>
+      </w:r>
+      <w:r>
+        <w:t>/2</w:t>
+      </w:r>
+      <w:r>
+        <w:t>). Como V</w:t>
+      </w:r>
+      <w:r>
+        <w:rPr>
+          <w:vertAlign w:val="subscript"/>
+        </w:rPr>
+        <w:t>DAC</w:t>
+      </w:r>
+      <w:r>
+        <w:t>&lt;V</w:t>
+      </w:r>
+      <w:r>
+        <w:rPr>
+          <w:vertAlign w:val="subscript"/>
+        </w:rPr>
+        <w:t>in</w:t>
+      </w:r>
+      <w:r>
+        <w:t>, o bit terá de se manter a ‘1’</w:t>
+      </w:r>
+      <w:r>
+        <w:t xml:space="preserve">, </w:t>
+      </w:r>
+      <w:r>
+        <w:rPr>
+          <w:b/>
+          <w:bCs/>
+        </w:rPr>
+        <w:t>ou seja, agora só estamos numa metade da gama do V</w:t>
+      </w:r>
+      <w:r>
+        <w:rPr>
+          <w:b/>
+          <w:bCs/>
+          <w:vertAlign w:val="subscript"/>
+        </w:rPr>
+        <w:t>REF</w:t>
+      </w:r>
+      <w:r>
+        <w:rPr>
+          <w:b/>
+          <w:bCs/>
+        </w:rPr>
+        <w:t>, neste caso, entre V</w:t>
+      </w:r>
+      <w:r>
+        <w:rPr>
+          <w:b/>
+          <w:bCs/>
+          <w:vertAlign w:val="subscript"/>
+        </w:rPr>
+        <w:t>REF</w:t>
+      </w:r>
+      <w:r>
+        <w:rPr>
+          <w:b/>
+          <w:bCs/>
+        </w:rPr>
+        <w:t>/2 e V</w:t>
+      </w:r>
+      <w:r>
+        <w:rPr>
+          <w:b/>
+          <w:bCs/>
+          <w:vertAlign w:val="subscript"/>
+        </w:rPr>
+        <w:t>REF</w:t>
+      </w:r>
+      <w:r>
+        <w:t xml:space="preserve">. </w:t>
+      </w:r>
+      <w:r>
+        <w:t xml:space="preserve">Na 2ª iteração, </w:t>
+      </w:r>
+      <w:r>
+        <w:t>o código é 0b11000000 e V</w:t>
+      </w:r>
+      <w:r>
+        <w:rPr>
+          <w:vertAlign w:val="subscript"/>
+        </w:rPr>
+        <w:t>DAC</w:t>
+      </w:r>
+      <w:r>
+        <w:t xml:space="preserve"> = 3.75. Como </w:t>
+      </w:r>
+      <w:r>
+        <w:t>V</w:t>
+      </w:r>
+      <w:r>
+        <w:rPr>
+          <w:vertAlign w:val="subscript"/>
+        </w:rPr>
+        <w:t>DAC</w:t>
+      </w:r>
+      <w:r>
+        <w:t>&gt;</w:t>
+      </w:r>
+      <w:r>
+        <w:t>V</w:t>
+      </w:r>
+      <w:r>
+        <w:rPr>
+          <w:vertAlign w:val="subscript"/>
+        </w:rPr>
+        <w:t>in</w:t>
+      </w:r>
+      <w:r>
+        <w:rPr>
+          <w:vertAlign w:val="subscript"/>
+        </w:rPr>
+        <w:t xml:space="preserve"> </w:t>
+      </w:r>
+      <w:r>
+        <w:t>o bit irá ficar a ‘0’. E assim sucessivamente….</w:t>
+      </w:r>
+    </w:p>
+    <w:p>
+      <w:pPr>
+        <w:ind w:left="708"/>
+      </w:pPr>
+    </w:p>
+    <w:p>
+      <w:pPr>
+        <w:ind w:left="708"/>
+      </w:pPr>
+      <w:r>
+        <w:t>.</w:t>
+      </w:r>
+      <w:r>
+        <w:rPr>
+          <w:vertAlign w:val="superscript"/>
+        </w:rPr>
+        <w:t>.</w:t>
+      </w:r>
+      <w:r>
+        <w:t xml:space="preserve">. Este processo é o que o conversor de ADC faz para achar o código digital correspondente ao valor de tensão vindo do sensor analógico. </w:t>
+      </w:r>
+    </w:p>
+    <w:p>
+      <w:pPr>
         <w:rPr>
           <w:rFonts w:cs="Times New Roman"/>
           <w:sz w:val="22"/>
           <w:lang w:val="en-US"/>
         </w:rPr>
-        <w:t>TA = 0°C</w:t>
-      </w:r>
-      <w:r>
-        <w:rPr>
-          <w:rFonts w:cs="Times New Roman"/>
-          <w:sz w:val="22"/>
-          <w:lang w:val="en-US"/>
-        </w:rPr>
-        <w:t xml:space="preserve">: </w:t>
-      </w:r>
-      <w:r>
-        <w:rPr>
-          <w:rFonts w:cs="Times New Roman"/>
-          <w:sz w:val="22"/>
-          <w:lang w:val="en-US"/>
-        </w:rPr>
-        <w:t xml:space="preserve"> V</w:t>
-      </w:r>
-      <w:r>
-        <w:rPr>
-          <w:rFonts w:cs="Times New Roman"/>
-          <w:sz w:val="22"/>
-          <w:lang w:val="en-US"/>
-        </w:rPr>
-        <w:t xml:space="preserve"> (</w:t>
-      </w:r>
-      <w:r>
-        <w:rPr>
-          <w:rFonts w:cs="Times New Roman"/>
-          <w:sz w:val="22"/>
-          <w:lang w:val="en-US"/>
-        </w:rPr>
-        <w:t>0°C</w:t>
-      </w:r>
-      <w:r>
-        <w:rPr>
-          <w:rFonts w:cs="Times New Roman"/>
-          <w:sz w:val="22"/>
-          <w:lang w:val="en-US"/>
-        </w:rPr>
-        <w:t xml:space="preserve">) = </w:t>
-      </w:r>
-      <w:r>
-        <w:rPr>
-          <w:rFonts w:cs="Times New Roman"/>
-          <w:sz w:val="22"/>
-          <w:lang w:val="en-US"/>
-        </w:rPr>
-        <w:t>400 mV</w:t>
-      </w:r>
+      </w:pPr>
+    </w:p>
+    <w:p>
+      <w:pPr>
+        <w:pStyle w:val="PargrafodaLista"/>
+        <w:ind w:left="1077"/>
+      </w:pPr>
     </w:p>
     <w:p>
       <w:pPr>
         <w:pStyle w:val="Ttulo1"/>
       </w:pPr>
+      <w:bookmarkStart w:id="39" w:name="_Toc38705399"/>
       <w:r>
         <w:lastRenderedPageBreak/>
         <w:t>Funcionalidades extra</w:t>
       </w:r>
+      <w:bookmarkEnd w:id="39"/>
     </w:p>
     <w:p>
       <w:pPr>
@@ -5862,7 +9155,7 @@
         <w:spacing w:line="360" w:lineRule="auto"/>
         <w:ind w:left="360"/>
       </w:pPr>
-      <w:bookmarkStart w:id="24" w:name="_Toc34578753"/>
+      <w:bookmarkStart w:id="40" w:name="_Toc38705400"/>
       <w:r>
         <w:lastRenderedPageBreak/>
         <w:t>Bibliografia</w:t>
@@ -5873,7 +9166,7 @@
       <w:r>
         <w:t xml:space="preserve"> ou Referências Bibliográficas</w:t>
       </w:r>
-      <w:bookmarkEnd w:id="24"/>
+      <w:bookmarkEnd w:id="40"/>
     </w:p>
     <w:p>
       <w:pPr>
@@ -5904,21 +9197,21 @@
         <w:spacing w:line="360" w:lineRule="auto"/>
         <w:ind w:left="360"/>
       </w:pPr>
-      <w:bookmarkStart w:id="25" w:name="_Toc357152327"/>
-      <w:bookmarkStart w:id="26" w:name="_Toc357154533"/>
-      <w:bookmarkStart w:id="27" w:name="_Toc530601453"/>
-      <w:bookmarkStart w:id="28" w:name="_Toc34578754"/>
+      <w:bookmarkStart w:id="41" w:name="_Toc357152327"/>
+      <w:bookmarkStart w:id="42" w:name="_Toc357154533"/>
+      <w:bookmarkStart w:id="43" w:name="_Toc530601453"/>
+      <w:bookmarkStart w:id="44" w:name="_Toc38705401"/>
       <w:r>
         <w:lastRenderedPageBreak/>
         <w:t>Anexos</w:t>
       </w:r>
-      <w:bookmarkEnd w:id="25"/>
-      <w:bookmarkEnd w:id="26"/>
-      <w:bookmarkEnd w:id="27"/>
-      <w:bookmarkEnd w:id="28"/>
-    </w:p>
-    <w:p>
-      <w:hyperlink r:id="rId20" w:history="1">
+      <w:bookmarkEnd w:id="41"/>
+      <w:bookmarkEnd w:id="42"/>
+      <w:bookmarkEnd w:id="43"/>
+      <w:bookmarkEnd w:id="44"/>
+    </w:p>
+    <w:p>
+      <w:hyperlink r:id="rId29" w:history="1">
         <w:r>
           <w:rPr>
             <w:rStyle w:val="Hiperligao"/>
@@ -5931,7 +9224,7 @@
       <w:r>
         <w:t xml:space="preserve">Anexo 2 – </w:t>
       </w:r>
-      <w:hyperlink r:id="rId21" w:history="1">
+      <w:hyperlink r:id="rId30" w:history="1">
         <w:r>
           <w:rPr>
             <w:rStyle w:val="Hiperligao"/>
@@ -5954,9 +9247,9 @@
       </w:pPr>
     </w:p>
     <w:sectPr>
-      <w:headerReference w:type="even" r:id="rId22"/>
-      <w:headerReference w:type="default" r:id="rId23"/>
-      <w:footerReference w:type="default" r:id="rId24"/>
+      <w:headerReference w:type="even" r:id="rId31"/>
+      <w:headerReference w:type="default" r:id="rId32"/>
+      <w:footerReference w:type="default" r:id="rId33"/>
       <w:type w:val="continuous"/>
       <w:pgSz w:w="11906" w:h="16838" w:code="9"/>
       <w:pgMar w:top="1418" w:right="1418" w:bottom="1418" w:left="1701" w:header="709" w:footer="612" w:gutter="0"/>
@@ -5966,6 +9259,69 @@
     </w:sectPr>
   </w:body>
 </w:document>
+</file>
+
+<file path=word/comments.xml><?xml version="1.0" encoding="utf-8"?>
+<w:comments xmlns:wpc="http://schemas.microsoft.com/office/word/2010/wordprocessingCanvas" xmlns:cx="http://schemas.microsoft.com/office/drawing/2014/chartex" xmlns:cx1="http://schemas.microsoft.com/office/drawing/2015/9/8/chartex" xmlns:cx2="http://schemas.microsoft.com/office/drawing/2015/10/21/chartex" xmlns:cx3="http://schemas.microsoft.com/office/drawing/2016/5/9/chartex" xmlns:cx4="http://schemas.microsoft.com/office/drawing/2016/5/10/chartex" xmlns:cx5="http://schemas.microsoft.com/office/drawing/2016/5/11/chartex" xmlns:cx6="http://schemas.microsoft.com/office/drawing/2016/5/12/chartex" xmlns:cx7="http://schemas.microsoft.com/office/drawing/2016/5/13/chartex" xmlns:cx8="http://schemas.microsoft.com/office/drawing/2016/5/14/chartex" xmlns:mc="http://schemas.openxmlformats.org/markup-compatibility/2006" xmlns:aink="http://schemas.microsoft.com/office/drawing/2016/ink" xmlns:am3d="http://schemas.microsoft.com/office/drawing/2017/model3d" xmlns:o="urn:schemas-microsoft-com:office:office" xmlns:r="http://schemas.openxmlformats.org/officeDocument/2006/relationships" xmlns:m="http://schemas.openxmlformats.org/officeDocument/2006/math" xmlns:v="urn:schemas-microsoft-com:vml" xmlns:wp14="http://schemas.microsoft.com/office/word/2010/wordprocessingDrawing" xmlns:wp="http://schemas.openxmlformats.org/drawingml/2006/wordprocessingDrawing" xmlns:w10="urn:schemas-microsoft-com:office:word" xmlns:w="http://schemas.openxmlformats.org/wordprocessingml/2006/main" xmlns:w14="http://schemas.microsoft.com/office/word/2010/wordml" xmlns:w15="http://schemas.microsoft.com/office/word/2012/wordml" xmlns:w16cex="http://schemas.microsoft.com/office/word/2018/wordml/cex" xmlns:w16cid="http://schemas.microsoft.com/office/word/2016/wordml/cid" xmlns:w16="http://schemas.microsoft.com/office/word/2018/wordml" xmlns:w16se="http://schemas.microsoft.com/office/word/2015/wordml/symex" xmlns:wpg="http://schemas.microsoft.com/office/word/2010/wordprocessingGroup" xmlns:wpi="http://schemas.microsoft.com/office/word/2010/wordprocessingInk" xmlns:wne="http://schemas.microsoft.com/office/word/2006/wordml" xmlns:wps="http://schemas.microsoft.com/office/word/2010/wordprocessingShape" mc:Ignorable="w14 w15 w16se w16cid w16 w16cex wp14">
+  <w:comment w:id="37" w:author="Miguel Ribeiro" w:date="2020-04-25T16:53:00Z" w:initials="MR">
+    <w:p>
+      <w:pPr>
+        <w:pStyle w:val="Textodecomentrio"/>
+      </w:pPr>
+      <w:r>
+        <w:rPr>
+          <w:rStyle w:val="Refdecomentrio"/>
+        </w:rPr>
+        <w:annotationRef/>
+      </w:r>
+      <w:r>
+        <w:t xml:space="preserve">Alterei para o que acho correto. Estou à espera da resposta do </w:t>
+      </w:r>
+      <w:proofErr w:type="spellStart"/>
+      <w:r>
+        <w:t>stor</w:t>
+      </w:r>
+      <w:proofErr w:type="spellEnd"/>
+      <w:r>
+        <w:t xml:space="preserve"> pelo Teams. Se não estiver correto o que eu acho, voltar a meter igual ao que está no tutorial. </w:t>
+      </w:r>
+    </w:p>
+  </w:comment>
+  <w:comment w:id="38" w:author="Miguel Ribeiro" w:date="2020-04-25T17:18:00Z" w:initials="MR">
+    <w:p>
+      <w:pPr>
+        <w:pStyle w:val="Textodecomentrio"/>
+      </w:pPr>
+      <w:r>
+        <w:rPr>
+          <w:rStyle w:val="Refdecomentrio"/>
+        </w:rPr>
+        <w:annotationRef/>
+      </w:r>
+    </w:p>
+  </w:comment>
+</w:comments>
+</file>
+
+<file path=word/commentsExtended.xml><?xml version="1.0" encoding="utf-8"?>
+<w15:commentsEx xmlns:wpc="http://schemas.microsoft.com/office/word/2010/wordprocessingCanvas" xmlns:cx="http://schemas.microsoft.com/office/drawing/2014/chartex" xmlns:cx1="http://schemas.microsoft.com/office/drawing/2015/9/8/chartex" xmlns:cx2="http://schemas.microsoft.com/office/drawing/2015/10/21/chartex" xmlns:cx3="http://schemas.microsoft.com/office/drawing/2016/5/9/chartex" xmlns:cx4="http://schemas.microsoft.com/office/drawing/2016/5/10/chartex" xmlns:cx5="http://schemas.microsoft.com/office/drawing/2016/5/11/chartex" xmlns:cx6="http://schemas.microsoft.com/office/drawing/2016/5/12/chartex" xmlns:cx7="http://schemas.microsoft.com/office/drawing/2016/5/13/chartex" xmlns:cx8="http://schemas.microsoft.com/office/drawing/2016/5/14/chartex" xmlns:mc="http://schemas.openxmlformats.org/markup-compatibility/2006" xmlns:aink="http://schemas.microsoft.com/office/drawing/2016/ink" xmlns:am3d="http://schemas.microsoft.com/office/drawing/2017/model3d" xmlns:o="urn:schemas-microsoft-com:office:office" xmlns:r="http://schemas.openxmlformats.org/officeDocument/2006/relationships" xmlns:m="http://schemas.openxmlformats.org/officeDocument/2006/math" xmlns:v="urn:schemas-microsoft-com:vml" xmlns:wp14="http://schemas.microsoft.com/office/word/2010/wordprocessingDrawing" xmlns:wp="http://schemas.openxmlformats.org/drawingml/2006/wordprocessingDrawing" xmlns:w10="urn:schemas-microsoft-com:office:word" xmlns:w="http://schemas.openxmlformats.org/wordprocessingml/2006/main" xmlns:w14="http://schemas.microsoft.com/office/word/2010/wordml" xmlns:w15="http://schemas.microsoft.com/office/word/2012/wordml" xmlns:w16cex="http://schemas.microsoft.com/office/word/2018/wordml/cex" xmlns:w16cid="http://schemas.microsoft.com/office/word/2016/wordml/cid" xmlns:w16="http://schemas.microsoft.com/office/word/2018/wordml" xmlns:w16se="http://schemas.microsoft.com/office/word/2015/wordml/symex" xmlns:wpg="http://schemas.microsoft.com/office/word/2010/wordprocessingGroup" xmlns:wpi="http://schemas.microsoft.com/office/word/2010/wordprocessingInk" xmlns:wne="http://schemas.microsoft.com/office/word/2006/wordml" xmlns:wps="http://schemas.microsoft.com/office/word/2010/wordprocessingShape" mc:Ignorable="w14 w15 w16se w16cid w16 w16cex wp14">
+  <w15:commentEx w15:paraId="79231CAB" w15:done="0"/>
+  <w15:commentEx w15:paraId="6A15E0C9" w15:paraIdParent="79231CAB" w15:done="0"/>
+</w15:commentsEx>
+</file>
+
+<file path=word/commentsExtensible.xml><?xml version="1.0" encoding="utf-8"?>
+<w16cex:commentsExtensible xmlns:wpc="http://schemas.microsoft.com/office/word/2010/wordprocessingCanvas" xmlns:cx="http://schemas.microsoft.com/office/drawing/2014/chartex" xmlns:cx1="http://schemas.microsoft.com/office/drawing/2015/9/8/chartex" xmlns:cx2="http://schemas.microsoft.com/office/drawing/2015/10/21/chartex" xmlns:cx3="http://schemas.microsoft.com/office/drawing/2016/5/9/chartex" xmlns:cx4="http://schemas.microsoft.com/office/drawing/2016/5/10/chartex" xmlns:cx5="http://schemas.microsoft.com/office/drawing/2016/5/11/chartex" xmlns:cx6="http://schemas.microsoft.com/office/drawing/2016/5/12/chartex" xmlns:cx7="http://schemas.microsoft.com/office/drawing/2016/5/13/chartex" xmlns:cx8="http://schemas.microsoft.com/office/drawing/2016/5/14/chartex" xmlns:mc="http://schemas.openxmlformats.org/markup-compatibility/2006" xmlns:aink="http://schemas.microsoft.com/office/drawing/2016/ink" xmlns:am3d="http://schemas.microsoft.com/office/drawing/2017/model3d" xmlns:o="urn:schemas-microsoft-com:office:office" xmlns:r="http://schemas.openxmlformats.org/officeDocument/2006/relationships" xmlns:m="http://schemas.openxmlformats.org/officeDocument/2006/math" xmlns:v="urn:schemas-microsoft-com:vml" xmlns:wp14="http://schemas.microsoft.com/office/word/2010/wordprocessingDrawing" xmlns:wp="http://schemas.openxmlformats.org/drawingml/2006/wordprocessingDrawing" xmlns:w10="urn:schemas-microsoft-com:office:word" xmlns:w="http://schemas.openxmlformats.org/wordprocessingml/2006/main" xmlns:w14="http://schemas.microsoft.com/office/word/2010/wordml" xmlns:w15="http://schemas.microsoft.com/office/word/2012/wordml" xmlns:w16cex="http://schemas.microsoft.com/office/word/2018/wordml/cex" xmlns:w16cid="http://schemas.microsoft.com/office/word/2016/wordml/cid" xmlns:w16="http://schemas.microsoft.com/office/word/2018/wordml" xmlns:w16se="http://schemas.microsoft.com/office/word/2015/wordml/symex" xmlns:wpg="http://schemas.microsoft.com/office/word/2010/wordprocessingGroup" xmlns:wpi="http://schemas.microsoft.com/office/word/2010/wordprocessingInk" xmlns:wne="http://schemas.microsoft.com/office/word/2006/wordml" xmlns:wps="http://schemas.microsoft.com/office/word/2010/wordprocessingShape" mc:Ignorable="w14 w15 w16se w16cid w16 w16cex wp14">
+  <w16cex:commentExtensible w16cex:durableId="224EE9A5" w16cex:dateUtc="2020-04-25T15:53:00Z"/>
+  <w16cex:commentExtensible w16cex:durableId="224EEF48" w16cex:dateUtc="2020-04-25T16:18:00Z"/>
+</w16cex:commentsExtensible>
+</file>
+
+<file path=word/commentsIds.xml><?xml version="1.0" encoding="utf-8"?>
+<w16cid:commentsIds xmlns:wpc="http://schemas.microsoft.com/office/word/2010/wordprocessingCanvas" xmlns:cx="http://schemas.microsoft.com/office/drawing/2014/chartex" xmlns:cx1="http://schemas.microsoft.com/office/drawing/2015/9/8/chartex" xmlns:cx2="http://schemas.microsoft.com/office/drawing/2015/10/21/chartex" xmlns:cx3="http://schemas.microsoft.com/office/drawing/2016/5/9/chartex" xmlns:cx4="http://schemas.microsoft.com/office/drawing/2016/5/10/chartex" xmlns:cx5="http://schemas.microsoft.com/office/drawing/2016/5/11/chartex" xmlns:cx6="http://schemas.microsoft.com/office/drawing/2016/5/12/chartex" xmlns:cx7="http://schemas.microsoft.com/office/drawing/2016/5/13/chartex" xmlns:cx8="http://schemas.microsoft.com/office/drawing/2016/5/14/chartex" xmlns:mc="http://schemas.openxmlformats.org/markup-compatibility/2006" xmlns:aink="http://schemas.microsoft.com/office/drawing/2016/ink" xmlns:am3d="http://schemas.microsoft.com/office/drawing/2017/model3d" xmlns:o="urn:schemas-microsoft-com:office:office" xmlns:r="http://schemas.openxmlformats.org/officeDocument/2006/relationships" xmlns:m="http://schemas.openxmlformats.org/officeDocument/2006/math" xmlns:v="urn:schemas-microsoft-com:vml" xmlns:wp14="http://schemas.microsoft.com/office/word/2010/wordprocessingDrawing" xmlns:wp="http://schemas.openxmlformats.org/drawingml/2006/wordprocessingDrawing" xmlns:w10="urn:schemas-microsoft-com:office:word" xmlns:w="http://schemas.openxmlformats.org/wordprocessingml/2006/main" xmlns:w14="http://schemas.microsoft.com/office/word/2010/wordml" xmlns:w15="http://schemas.microsoft.com/office/word/2012/wordml" xmlns:w16cex="http://schemas.microsoft.com/office/word/2018/wordml/cex" xmlns:w16cid="http://schemas.microsoft.com/office/word/2016/wordml/cid" xmlns:w16="http://schemas.microsoft.com/office/word/2018/wordml" xmlns:w16se="http://schemas.microsoft.com/office/word/2015/wordml/symex" xmlns:wpg="http://schemas.microsoft.com/office/word/2010/wordprocessingGroup" xmlns:wpi="http://schemas.microsoft.com/office/word/2010/wordprocessingInk" xmlns:wne="http://schemas.microsoft.com/office/word/2006/wordml" xmlns:wps="http://schemas.microsoft.com/office/word/2010/wordprocessingShape" mc:Ignorable="w14 w15 w16se w16cid w16 w16cex wp14">
+  <w16cid:commentId w16cid:paraId="79231CAB" w16cid:durableId="224EE9A5"/>
+  <w16cid:commentId w16cid:paraId="6A15E0C9" w16cid:durableId="224EEF48"/>
+</w16cid:commentsIds>
 </file>
 
 <file path=word/endnotes.xml><?xml version="1.0" encoding="utf-8"?>
@@ -6772,7 +10128,7 @@
   <w:abstractNum w:abstractNumId="6" w15:restartNumberingAfterBreak="0">
     <w:nsid w:val="1106431B"/>
     <w:multiLevelType w:val="hybridMultilevel"/>
-    <w:tmpl w:val="9A1E0904"/>
+    <w:tmpl w:val="CF8012FA"/>
     <w:lvl w:ilvl="0" w:tplc="04090001">
       <w:start w:val="1"/>
       <w:numFmt w:val="bullet"/>
@@ -9398,6 +12754,14 @@
     <w:abstractNumId w:val="6"/>
   </w:num>
 </w:numbering>
+</file>
+
+<file path=word/people.xml><?xml version="1.0" encoding="utf-8"?>
+<w15:people xmlns:wpc="http://schemas.microsoft.com/office/word/2010/wordprocessingCanvas" xmlns:cx="http://schemas.microsoft.com/office/drawing/2014/chartex" xmlns:cx1="http://schemas.microsoft.com/office/drawing/2015/9/8/chartex" xmlns:cx2="http://schemas.microsoft.com/office/drawing/2015/10/21/chartex" xmlns:cx3="http://schemas.microsoft.com/office/drawing/2016/5/9/chartex" xmlns:cx4="http://schemas.microsoft.com/office/drawing/2016/5/10/chartex" xmlns:cx5="http://schemas.microsoft.com/office/drawing/2016/5/11/chartex" xmlns:cx6="http://schemas.microsoft.com/office/drawing/2016/5/12/chartex" xmlns:cx7="http://schemas.microsoft.com/office/drawing/2016/5/13/chartex" xmlns:cx8="http://schemas.microsoft.com/office/drawing/2016/5/14/chartex" xmlns:mc="http://schemas.openxmlformats.org/markup-compatibility/2006" xmlns:aink="http://schemas.microsoft.com/office/drawing/2016/ink" xmlns:am3d="http://schemas.microsoft.com/office/drawing/2017/model3d" xmlns:o="urn:schemas-microsoft-com:office:office" xmlns:r="http://schemas.openxmlformats.org/officeDocument/2006/relationships" xmlns:m="http://schemas.openxmlformats.org/officeDocument/2006/math" xmlns:v="urn:schemas-microsoft-com:vml" xmlns:wp14="http://schemas.microsoft.com/office/word/2010/wordprocessingDrawing" xmlns:wp="http://schemas.openxmlformats.org/drawingml/2006/wordprocessingDrawing" xmlns:w10="urn:schemas-microsoft-com:office:word" xmlns:w="http://schemas.openxmlformats.org/wordprocessingml/2006/main" xmlns:w14="http://schemas.microsoft.com/office/word/2010/wordml" xmlns:w15="http://schemas.microsoft.com/office/word/2012/wordml" xmlns:w16cex="http://schemas.microsoft.com/office/word/2018/wordml/cex" xmlns:w16cid="http://schemas.microsoft.com/office/word/2016/wordml/cid" xmlns:w16="http://schemas.microsoft.com/office/word/2018/wordml" xmlns:w16se="http://schemas.microsoft.com/office/word/2015/wordml/symex" xmlns:wpg="http://schemas.microsoft.com/office/word/2010/wordprocessingGroup" xmlns:wpi="http://schemas.microsoft.com/office/word/2010/wordprocessingInk" xmlns:wne="http://schemas.microsoft.com/office/word/2006/wordml" xmlns:wps="http://schemas.microsoft.com/office/word/2010/wordprocessingShape" mc:Ignorable="w14 w15 w16se w16cid w16 w16cex wp14">
+  <w15:person w15:author="Miguel Ribeiro">
+    <w15:presenceInfo w15:providerId="Windows Live" w15:userId="379e6040b9493da8"/>
+  </w15:person>
+</w15:people>
 </file>
 
 <file path=word/styles.xml><?xml version="1.0" encoding="utf-8"?>
@@ -10721,6 +14085,86 @@
       <w:shd w:val="clear" w:color="auto" w:fill="E1DFDD"/>
     </w:rPr>
   </w:style>
+  <w:style w:type="character" w:styleId="TextodoMarcadordePosio">
+    <w:name w:val="Placeholder Text"/>
+    <w:basedOn w:val="Tipodeletrapredefinidodopargrafo"/>
+    <w:uiPriority w:val="99"/>
+    <w:semiHidden/>
+    <w:rsid w:val="00AE7571"/>
+    <w:rPr>
+      <w:color w:val="808080"/>
+    </w:rPr>
+  </w:style>
+  <w:style w:type="character" w:styleId="Refdecomentrio">
+    <w:name w:val="annotation reference"/>
+    <w:basedOn w:val="Tipodeletrapredefinidodopargrafo"/>
+    <w:uiPriority w:val="99"/>
+    <w:semiHidden/>
+    <w:unhideWhenUsed/>
+    <w:rsid w:val="00887F6A"/>
+    <w:rPr>
+      <w:sz w:val="16"/>
+      <w:szCs w:val="16"/>
+    </w:rPr>
+  </w:style>
+  <w:style w:type="paragraph" w:styleId="Textodecomentrio">
+    <w:name w:val="annotation text"/>
+    <w:basedOn w:val="Normal"/>
+    <w:link w:val="TextodecomentrioCarter"/>
+    <w:uiPriority w:val="99"/>
+    <w:semiHidden/>
+    <w:unhideWhenUsed/>
+    <w:rsid w:val="00887F6A"/>
+    <w:pPr>
+      <w:spacing w:line="240" w:lineRule="auto"/>
+    </w:pPr>
+    <w:rPr>
+      <w:sz w:val="20"/>
+      <w:szCs w:val="20"/>
+    </w:rPr>
+  </w:style>
+  <w:style w:type="character" w:customStyle="1" w:styleId="TextodecomentrioCarter">
+    <w:name w:val="Texto de comentário Caráter"/>
+    <w:basedOn w:val="Tipodeletrapredefinidodopargrafo"/>
+    <w:link w:val="Textodecomentrio"/>
+    <w:uiPriority w:val="99"/>
+    <w:semiHidden/>
+    <w:rsid w:val="00887F6A"/>
+    <w:rPr>
+      <w:rFonts w:ascii="Times New Roman" w:hAnsi="Times New Roman"/>
+      <w:sz w:val="20"/>
+      <w:szCs w:val="20"/>
+    </w:rPr>
+  </w:style>
+  <w:style w:type="paragraph" w:styleId="Assuntodecomentrio">
+    <w:name w:val="annotation subject"/>
+    <w:basedOn w:val="Textodecomentrio"/>
+    <w:next w:val="Textodecomentrio"/>
+    <w:link w:val="AssuntodecomentrioCarter"/>
+    <w:uiPriority w:val="99"/>
+    <w:semiHidden/>
+    <w:unhideWhenUsed/>
+    <w:rsid w:val="00887F6A"/>
+    <w:rPr>
+      <w:b/>
+      <w:bCs/>
+    </w:rPr>
+  </w:style>
+  <w:style w:type="character" w:customStyle="1" w:styleId="AssuntodecomentrioCarter">
+    <w:name w:val="Assunto de comentário Caráter"/>
+    <w:basedOn w:val="TextodecomentrioCarter"/>
+    <w:link w:val="Assuntodecomentrio"/>
+    <w:uiPriority w:val="99"/>
+    <w:semiHidden/>
+    <w:rsid w:val="00887F6A"/>
+    <w:rPr>
+      <w:rFonts w:ascii="Times New Roman" w:hAnsi="Times New Roman"/>
+      <w:b/>
+      <w:bCs/>
+      <w:sz w:val="20"/>
+      <w:szCs w:val="20"/>
+    </w:rPr>
+  </w:style>
 </w:styles>
 </file>
 
@@ -11014,7 +14458,7 @@
 </file>
 
 <file path=customXml/itemProps1.xml><?xml version="1.0" encoding="utf-8"?>
-<ds:datastoreItem xmlns:ds="http://schemas.openxmlformats.org/officeDocument/2006/customXml" ds:itemID="{59C585A2-F7E6-45D8-B6BA-A7825043EBC1}">
+<ds:datastoreItem xmlns:ds="http://schemas.openxmlformats.org/officeDocument/2006/customXml" ds:itemID="{FBDD25E6-20FF-427D-B656-63FF9158C921}">
   <ds:schemaRefs>
     <ds:schemaRef ds:uri="http://schemas.openxmlformats.org/officeDocument/2006/bibliography"/>
   </ds:schemaRefs>

</xml_diff>

<commit_message>
Updated project - reading of temperatures
The sensor temperature is now readable (threw the ADC module) and it displays in the LCD.

Co-Authored-By: jjjmedeiros <jjjmedeiros@users.noreply.github.com>
</commit_message>
<xml_diff>
--- a/Relatório Pessoal - Projeto Microprocessadores.docx
+++ b/Relatório Pessoal - Projeto Microprocessadores.docx
@@ -6167,14 +6167,27 @@
       <w:r>
         <w:t xml:space="preserve">Tabela </w:t>
       </w:r>
-      <w:fldSimple w:instr=" SEQ Tabela \* ARABIC ">
-        <w:r>
-          <w:rPr>
-            <w:noProof/>
-          </w:rPr>
-          <w:t>1</w:t>
-        </w:r>
-      </w:fldSimple>
+      <w:r>
+        <w:fldChar w:fldCharType="begin"/>
+      </w:r>
+      <w:r>
+        <w:instrText xml:space="preserve"> SEQ Tabela \* ARABIC </w:instrText>
+      </w:r>
+      <w:r>
+        <w:fldChar w:fldCharType="separate"/>
+      </w:r>
+      <w:r>
+        <w:rPr>
+          <w:noProof/>
+        </w:rPr>
+        <w:t>1</w:t>
+      </w:r>
+      <w:r>
+        <w:rPr>
+          <w:noProof/>
+        </w:rPr>
+        <w:fldChar w:fldCharType="end"/>
+      </w:r>
       <w:r>
         <w:t xml:space="preserve">.1 </w:t>
       </w:r>
@@ -7086,41 +7099,56 @@
           <w:ilvl w:val="0"/>
           <w:numId w:val="33"/>
         </w:numPr>
+        <w:rPr>
+          <w:lang w:val="en-US"/>
+        </w:rPr>
       </w:pPr>
       <w:r>
         <w:rPr>
           <w:b/>
           <w:bCs/>
+          <w:lang w:val="en-US"/>
         </w:rPr>
         <w:t>Output</w:t>
       </w:r>
       <w:r>
+        <w:rPr>
+          <w:lang w:val="en-US"/>
+        </w:rPr>
         <w:t>:</w:t>
       </w:r>
       <w:r>
-        <w:t xml:space="preserve"> </w:t>
-      </w:r>
-      <w:r>
-        <w:t>T</w:t>
+        <w:rPr>
+          <w:lang w:val="en-US"/>
+        </w:rPr>
+        <w:t xml:space="preserve"> T</w:t>
       </w:r>
       <w:r>
         <w:rPr>
           <w:vertAlign w:val="subscript"/>
+          <w:lang w:val="en-US"/>
         </w:rPr>
         <w:t>A</w:t>
       </w:r>
       <w:r>
+        <w:rPr>
+          <w:lang w:val="en-US"/>
+        </w:rPr>
         <w:t xml:space="preserve"> = 0°C:  V (0°C) = 400 </w:t>
       </w:r>
-      <w:proofErr w:type="spellStart"/>
-      <w:r>
+      <w:r>
+        <w:rPr>
+          <w:lang w:val="en-US"/>
+        </w:rPr>
         <w:t>mV</w:t>
       </w:r>
-      <w:proofErr w:type="spellEnd"/>
     </w:p>
     <w:p>
       <w:pPr>
         <w:pStyle w:val="PargrafodaLista"/>
+        <w:rPr>
+          <w:lang w:val="en-US"/>
+        </w:rPr>
       </w:pPr>
     </w:p>
     <w:p>
@@ -7721,21 +7749,18 @@
       <w:r>
         <w:rPr>
           <w:color w:val="FF0000"/>
-          <w:lang w:val="en-US"/>
         </w:rPr>
         <w:t xml:space="preserve">= </w:t>
       </w:r>
       <w:r>
         <w:rPr>
           <w:color w:val="FF0000"/>
-          <w:lang w:val="en-US"/>
         </w:rPr>
         <w:t>3,3</w:t>
       </w:r>
       <w:r>
         <w:rPr>
           <w:color w:val="FF0000"/>
-          <w:lang w:val="en-US"/>
         </w:rPr>
         <w:t xml:space="preserve"> V</w:t>
       </w:r>
@@ -8514,12 +8539,32 @@
               </m:ctrlPr>
             </m:fPr>
             <m:num>
-              <m:r>
-                <w:rPr>
-                  <w:rFonts w:ascii="Cambria Math" w:eastAsiaTheme="minorEastAsia" w:hAnsi="Cambria Math"/>
-                </w:rPr>
-                <m:t>1</m:t>
-              </m:r>
+              <m:sSub>
+                <m:sSubPr>
+                  <m:ctrlPr>
+                    <w:rPr>
+                      <w:rFonts w:ascii="Cambria Math" w:hAnsi="Cambria Math"/>
+                      <w:i/>
+                    </w:rPr>
+                  </m:ctrlPr>
+                </m:sSubPr>
+                <m:e>
+                  <m:r>
+                    <w:rPr>
+                      <w:rFonts w:ascii="Cambria Math" w:hAnsi="Cambria Math"/>
+                    </w:rPr>
+                    <m:t>V</m:t>
+                  </m:r>
+                </m:e>
+                <m:sub>
+                  <m:r>
+                    <w:rPr>
+                      <w:rFonts w:ascii="Cambria Math" w:hAnsi="Cambria Math"/>
+                    </w:rPr>
+                    <m:t>REF</m:t>
+                  </m:r>
+                </m:sub>
+              </m:sSub>
             </m:num>
             <m:den>
               <m:sSup>
@@ -9870,41 +9915,15 @@
           <w:ilvl w:val="0"/>
           <w:numId w:val="34"/>
         </w:numPr>
-      </w:pPr>
-      <w:r>
-        <w:t xml:space="preserve">ADRESH (ADC </w:t>
-      </w:r>
-      <w:proofErr w:type="spellStart"/>
-      <w:r>
-        <w:t>Result</w:t>
-      </w:r>
-      <w:proofErr w:type="spellEnd"/>
-      <w:r>
-        <w:t xml:space="preserve"> </w:t>
-      </w:r>
-      <w:proofErr w:type="spellStart"/>
-      <w:r>
-        <w:t>High</w:t>
-      </w:r>
-      <w:proofErr w:type="spellEnd"/>
-      <w:r>
-        <w:t xml:space="preserve"> Register) e ADRESL (ADC </w:t>
-      </w:r>
-      <w:proofErr w:type="spellStart"/>
-      <w:r>
-        <w:t>Result</w:t>
-      </w:r>
-      <w:proofErr w:type="spellEnd"/>
-      <w:r>
-        <w:t xml:space="preserve"> </w:t>
-      </w:r>
-      <w:proofErr w:type="spellStart"/>
-      <w:r>
-        <w:t>Low</w:t>
-      </w:r>
-      <w:proofErr w:type="spellEnd"/>
-      <w:r>
-        <w:t xml:space="preserve"> Register):</w:t>
+        <w:rPr>
+          <w:lang w:val="en-US"/>
+        </w:rPr>
+      </w:pPr>
+      <w:r>
+        <w:rPr>
+          <w:lang w:val="en-US"/>
+        </w:rPr>
+        <w:t>ADRESH (ADC Result High Register) e ADRESL (ADC Result Low Register):</w:t>
       </w:r>
     </w:p>
     <w:p>
@@ -17694,7 +17713,7 @@
 </file>
 
 <file path=customXml/itemProps1.xml><?xml version="1.0" encoding="utf-8"?>
-<ds:datastoreItem xmlns:ds="http://schemas.openxmlformats.org/officeDocument/2006/customXml" ds:itemID="{0C4DB7FE-AE40-4CB7-99C8-490A15847A27}">
+<ds:datastoreItem xmlns:ds="http://schemas.openxmlformats.org/officeDocument/2006/customXml" ds:itemID="{BFD48A86-9AB3-43C0-9C9C-319DD6849674}">
   <ds:schemaRefs>
     <ds:schemaRef ds:uri="http://schemas.openxmlformats.org/officeDocument/2006/bibliography"/>
   </ds:schemaRefs>

</xml_diff>

<commit_message>
Updated Relatorio Pessoal + Schematics
Added EUSART to the Relatorio Pessoal;
Added the Virtual Terminal into Proteus schematics;
</commit_message>
<xml_diff>
--- a/Relatório Pessoal - Projeto Microprocessadores.docx
+++ b/Relatório Pessoal - Projeto Microprocessadores.docx
@@ -3389,15 +3389,7 @@
               <w:jc w:val="center"/>
             </w:pPr>
             <w:r>
-              <w:t xml:space="preserve">Conexão Computador [RS232 - </w:t>
-            </w:r>
-            <w:proofErr w:type="spellStart"/>
-            <w:r>
-              <w:t>Rx</w:t>
-            </w:r>
-            <w:proofErr w:type="spellEnd"/>
-            <w:r>
-              <w:t>]</w:t>
+              <w:t>Conexão Computador [RS232 - Rx]</w:t>
             </w:r>
           </w:p>
         </w:tc>
@@ -3601,19 +3593,11 @@
             <w:r>
               <w:t xml:space="preserve">Teclado – </w:t>
             </w:r>
-            <w:proofErr w:type="spellStart"/>
             <w:r>
               <w:rPr>
                 <w:lang w:val="en-US"/>
               </w:rPr>
-              <w:t>linha</w:t>
-            </w:r>
-            <w:proofErr w:type="spellEnd"/>
-            <w:r>
-              <w:rPr>
-                <w:lang w:val="en-US"/>
-              </w:rPr>
-              <w:t xml:space="preserve"> A</w:t>
+              <w:t>linha A</w:t>
             </w:r>
           </w:p>
         </w:tc>
@@ -3756,15 +3740,7 @@
               <w:jc w:val="center"/>
             </w:pPr>
             <w:r>
-              <w:t>Conexão Computador [RS232 -</w:t>
-            </w:r>
-            <w:proofErr w:type="spellStart"/>
-            <w:r>
-              <w:t>Tx</w:t>
-            </w:r>
-            <w:proofErr w:type="spellEnd"/>
-            <w:r>
-              <w:t>]</w:t>
+              <w:t>Conexão Computador [RS232 -Tx]</w:t>
             </w:r>
           </w:p>
         </w:tc>
@@ -6167,27 +6143,14 @@
       <w:r>
         <w:t xml:space="preserve">Tabela </w:t>
       </w:r>
-      <w:r>
-        <w:fldChar w:fldCharType="begin"/>
-      </w:r>
-      <w:r>
-        <w:instrText xml:space="preserve"> SEQ Tabela \* ARABIC </w:instrText>
-      </w:r>
-      <w:r>
-        <w:fldChar w:fldCharType="separate"/>
-      </w:r>
-      <w:r>
-        <w:rPr>
-          <w:noProof/>
-        </w:rPr>
-        <w:t>1</w:t>
-      </w:r>
-      <w:r>
-        <w:rPr>
-          <w:noProof/>
-        </w:rPr>
-        <w:fldChar w:fldCharType="end"/>
-      </w:r>
+      <w:fldSimple w:instr=" SEQ Tabela \* ARABIC ">
+        <w:r>
+          <w:rPr>
+            <w:noProof/>
+          </w:rPr>
+          <w:t>1</w:t>
+        </w:r>
+      </w:fldSimple>
       <w:r>
         <w:t xml:space="preserve">.1 </w:t>
       </w:r>
@@ -6362,14 +6325,9 @@
         </w:drawing>
       </w:r>
       <w:r>
-        <w:t xml:space="preserve"> </w:t>
-      </w:r>
-      <w:proofErr w:type="spellStart"/>
-      <w:r>
-        <w:t>LED’s</w:t>
+        <w:t xml:space="preserve"> LED’s</w:t>
       </w:r>
       <w:bookmarkEnd w:id="26"/>
-      <w:proofErr w:type="spellEnd"/>
     </w:p>
     <w:p>
       <w:r>
@@ -6378,55 +6336,7 @@
     </w:p>
     <w:p>
       <w:r>
-        <w:t>usaremos um LED vermelho (</w:t>
-      </w:r>
-      <w:proofErr w:type="spellStart"/>
-      <w:r>
-        <w:t>Vfonte</w:t>
-      </w:r>
-      <w:proofErr w:type="spellEnd"/>
-      <w:r>
-        <w:t xml:space="preserve"> = 5V e </w:t>
-      </w:r>
-      <w:proofErr w:type="spellStart"/>
-      <w:r>
-        <w:t>Vled</w:t>
-      </w:r>
-      <w:proofErr w:type="spellEnd"/>
-      <w:r>
-        <w:t xml:space="preserve"> = 1,7 V; </w:t>
-      </w:r>
-      <w:proofErr w:type="spellStart"/>
-      <w:r>
-        <w:t>Iled</w:t>
-      </w:r>
-      <w:proofErr w:type="spellEnd"/>
-      <w:r>
-        <w:t>=10mA) e uma resistência de 330 Ohms (calculada R= (</w:t>
-      </w:r>
-      <w:proofErr w:type="spellStart"/>
-      <w:r>
-        <w:t>Vfonte</w:t>
-      </w:r>
-      <w:proofErr w:type="spellEnd"/>
-      <w:r>
-        <w:t xml:space="preserve"> – </w:t>
-      </w:r>
-      <w:proofErr w:type="spellStart"/>
-      <w:r>
-        <w:t>Vled</w:t>
-      </w:r>
-      <w:proofErr w:type="spellEnd"/>
-      <w:r>
-        <w:t xml:space="preserve">) / </w:t>
-      </w:r>
-      <w:proofErr w:type="spellStart"/>
-      <w:r>
-        <w:t>Iled</w:t>
-      </w:r>
-      <w:proofErr w:type="spellEnd"/>
-      <w:r>
-        <w:t>)</w:t>
+        <w:t>usaremos um LED vermelho (Vfonte = 5V e Vled = 1,7 V; Iled=10mA) e uma resistência de 330 Ohms (calculada R= (Vfonte – Vled) / Iled)</w:t>
       </w:r>
       <w:r>
         <w:t>.</w:t>
@@ -6597,44 +6507,12 @@
         <w:t xml:space="preserve"> </w:t>
       </w:r>
       <w:r>
-        <w:t xml:space="preserve">(ou de impedância elevada). Quando um pino não está </w:t>
-      </w:r>
-      <w:proofErr w:type="spellStart"/>
-      <w:r>
-        <w:t>pulled</w:t>
-      </w:r>
-      <w:proofErr w:type="spellEnd"/>
-      <w:r>
-        <w:t xml:space="preserve"> para um valor up ou </w:t>
-      </w:r>
-      <w:proofErr w:type="spellStart"/>
-      <w:r>
-        <w:t>down</w:t>
-      </w:r>
-      <w:proofErr w:type="spellEnd"/>
-      <w:r>
-        <w:t xml:space="preserve">, o estado de impedância elevada acontece. Quando este estado ocorre, o output do microcontrolador não é controlado pelo pino de input, ou seja, pelo 0 ou pelo 1 (considerando assim o output desconectado do circuito). As resistências pull up (ou pull </w:t>
-      </w:r>
-      <w:proofErr w:type="spellStart"/>
-      <w:r>
-        <w:t>down</w:t>
-      </w:r>
-      <w:proofErr w:type="spellEnd"/>
-      <w:r>
-        <w:t xml:space="preserve">) são a solução puxando o valor de input para um estado alto ‘1’ ou baixo ‘0’. </w:t>
-      </w:r>
-    </w:p>
-    <w:p>
-      <w:r>
-        <w:t xml:space="preserve">No caso do microcontrolador que usamos, o </w:t>
-      </w:r>
-      <w:proofErr w:type="spellStart"/>
-      <w:r>
-        <w:t>port</w:t>
-      </w:r>
-      <w:proofErr w:type="spellEnd"/>
-      <w:r>
-        <w:t xml:space="preserve"> B tem integrado resistências pull-up (100kOhms), necessitando apenas de serem configurados</w:t>
+        <w:t xml:space="preserve">(ou de impedância elevada). Quando um pino não está pulled para um valor up ou down, o estado de impedância elevada acontece. Quando este estado ocorre, o output do microcontrolador não é controlado pelo pino de input, ou seja, pelo 0 ou pelo 1 (considerando assim o output desconectado do circuito). As resistências pull up (ou pull down) são a solução puxando o valor de input para um estado alto ‘1’ ou baixo ‘0’. </w:t>
+      </w:r>
+    </w:p>
+    <w:p>
+      <w:r>
+        <w:t>No caso do microcontrolador que usamos, o port B tem integrado resistências pull-up (100kOhms), necessitando apenas de serem configurados</w:t>
       </w:r>
       <w:r>
         <w:t xml:space="preserve"> (configurado com o registo WPUB).</w:t>
@@ -6723,23 +6601,7 @@
     </w:p>
     <w:p>
       <w:r>
-        <w:t xml:space="preserve">O teclado matricial pode ser conectado de várias formas ao microcontrolador, mas a lógica fundamental é as colunas agirem como input para o </w:t>
-      </w:r>
-      <w:proofErr w:type="spellStart"/>
-      <w:r>
-        <w:t>uC</w:t>
-      </w:r>
-      <w:proofErr w:type="spellEnd"/>
-      <w:r>
-        <w:t xml:space="preserve"> e as linhas como output para o </w:t>
-      </w:r>
-      <w:proofErr w:type="spellStart"/>
-      <w:r>
-        <w:t>uC</w:t>
-      </w:r>
-      <w:proofErr w:type="spellEnd"/>
-      <w:r>
-        <w:t xml:space="preserve">. </w:t>
+        <w:t xml:space="preserve">O teclado matricial pode ser conectado de várias formas ao microcontrolador, mas a lógica fundamental é as colunas agirem como input para o uC e as linhas como output para o uC. </w:t>
       </w:r>
     </w:p>
     <w:p>
@@ -7334,13 +7196,8 @@
         <w:t>°</w:t>
       </w:r>
       <w:r>
-        <w:t xml:space="preserve">C -&gt; [-285.50; 3013] </w:t>
-      </w:r>
-      <w:proofErr w:type="spellStart"/>
-      <w:r>
-        <w:t>mV</w:t>
-      </w:r>
-      <w:proofErr w:type="spellEnd"/>
+        <w:t>C -&gt; [-285.50; 3013] mV</w:t>
+      </w:r>
     </w:p>
     <w:p>
       <w:pPr>
@@ -7353,35 +7210,7 @@
         <w:rPr>
           <w:color w:val="FF0000"/>
         </w:rPr>
-        <w:t>Nota: O sensor tem a capacidade de até -40°</w:t>
-      </w:r>
-      <w:proofErr w:type="gramStart"/>
-      <w:r>
-        <w:rPr>
-          <w:color w:val="FF0000"/>
-        </w:rPr>
-        <w:t>C</w:t>
-      </w:r>
-      <w:proofErr w:type="gramEnd"/>
-      <w:r>
-        <w:rPr>
-          <w:color w:val="FF0000"/>
-        </w:rPr>
-        <w:t xml:space="preserve"> mas o limite da tensão de referência para o microcontrolador é -0.3V (-300 </w:t>
-      </w:r>
-      <w:proofErr w:type="spellStart"/>
-      <w:r>
-        <w:rPr>
-          <w:color w:val="FF0000"/>
-        </w:rPr>
-        <w:t>mV</w:t>
-      </w:r>
-      <w:proofErr w:type="spellEnd"/>
-      <w:r>
-        <w:rPr>
-          <w:color w:val="FF0000"/>
-        </w:rPr>
-        <w:t>).</w:t>
+        <w:t>Nota: O sensor tem a capacidade de até -40°C mas o limite da tensão de referência para o microcontrolador é -0.3V (-300 mV).</w:t>
       </w:r>
     </w:p>
     <w:p>
@@ -7400,14 +7229,12 @@
       <w:r>
         <w:t xml:space="preserve">O Microcontrolador permite a conversão de um input analógico </w:t>
       </w:r>
-      <w:proofErr w:type="gramStart"/>
       <w:r>
         <w:t xml:space="preserve">de </w:t>
       </w:r>
       <w:r>
         <w:t>?</w:t>
       </w:r>
-      <w:proofErr w:type="gramEnd"/>
       <w:r>
         <w:t xml:space="preserve"> Volts </w:t>
       </w:r>
@@ -7895,7 +7722,6 @@
         </w:rPr>
         <w:t>(</w:t>
       </w:r>
-      <w:proofErr w:type="spellStart"/>
       <w:r>
         <w:rPr>
           <w:rFonts w:eastAsiaTheme="minorEastAsia"/>
@@ -7904,83 +7730,50 @@
           <w:i/>
           <w:iCs/>
         </w:rPr>
-        <w:t>Least</w:t>
-      </w:r>
-      <w:proofErr w:type="spellEnd"/>
+        <w:t>Least Significant Bit</w:t>
+      </w:r>
+      <w:r>
+        <w:rPr>
+          <w:rFonts w:eastAsiaTheme="minorEastAsia"/>
+        </w:rPr>
+        <w:t>) representa o valor mínimo de tensão na entrada do conversor ADC que pode ser convertido</w:t>
+      </w:r>
+      <w:r>
+        <w:rPr>
+          <w:rFonts w:eastAsiaTheme="minorEastAsia"/>
+        </w:rPr>
+        <w:t>/lido</w:t>
+      </w:r>
+      <w:r>
+        <w:rPr>
+          <w:rFonts w:eastAsiaTheme="minorEastAsia"/>
+        </w:rPr>
+        <w:t xml:space="preserve"> (que é proveniente do sensor), ou seja, o valor em tensão que corresponde a uma </w:t>
+      </w:r>
+      <w:r>
+        <w:rPr>
+          <w:rFonts w:eastAsiaTheme="minorEastAsia"/>
+          <w:u w:val="single"/>
+        </w:rPr>
+        <w:t xml:space="preserve">variação </w:t>
+      </w:r>
+      <w:r>
+        <w:rPr>
+          <w:rFonts w:eastAsiaTheme="minorEastAsia"/>
+        </w:rPr>
+        <w:t xml:space="preserve">do bit menos significativo da palavra digital. </w:t>
+      </w:r>
+      <w:r>
+        <w:rPr>
+          <w:rFonts w:eastAsiaTheme="minorEastAsia"/>
+        </w:rPr>
+        <w:t xml:space="preserve">Isto é importante para determinar a </w:t>
+      </w:r>
       <w:r>
         <w:rPr>
           <w:rFonts w:eastAsiaTheme="minorEastAsia"/>
           <w:b/>
           <w:bCs/>
-          <w:i/>
-          <w:iCs/>
-        </w:rPr>
-        <w:t xml:space="preserve"> </w:t>
-      </w:r>
-      <w:proofErr w:type="spellStart"/>
-      <w:r>
-        <w:rPr>
-          <w:rFonts w:eastAsiaTheme="minorEastAsia"/>
-          <w:b/>
-          <w:bCs/>
-          <w:i/>
-          <w:iCs/>
-        </w:rPr>
-        <w:t>Significant</w:t>
-      </w:r>
-      <w:proofErr w:type="spellEnd"/>
-      <w:r>
-        <w:rPr>
-          <w:rFonts w:eastAsiaTheme="minorEastAsia"/>
-          <w:b/>
-          <w:bCs/>
-          <w:i/>
-          <w:iCs/>
-        </w:rPr>
-        <w:t xml:space="preserve"> Bit</w:t>
-      </w:r>
-      <w:r>
-        <w:rPr>
-          <w:rFonts w:eastAsiaTheme="minorEastAsia"/>
-        </w:rPr>
-        <w:t>) representa o valor mínimo de tensão na entrada do conversor ADC que pode ser convertido</w:t>
-      </w:r>
-      <w:r>
-        <w:rPr>
-          <w:rFonts w:eastAsiaTheme="minorEastAsia"/>
-        </w:rPr>
-        <w:t>/lido</w:t>
-      </w:r>
-      <w:r>
-        <w:rPr>
-          <w:rFonts w:eastAsiaTheme="minorEastAsia"/>
-        </w:rPr>
-        <w:t xml:space="preserve"> (que é proveniente do sensor), ou seja, o valor em tensão que corresponde a uma </w:t>
-      </w:r>
-      <w:r>
-        <w:rPr>
-          <w:rFonts w:eastAsiaTheme="minorEastAsia"/>
-          <w:u w:val="single"/>
-        </w:rPr>
-        <w:t xml:space="preserve">variação </w:t>
-      </w:r>
-      <w:r>
-        <w:rPr>
-          <w:rFonts w:eastAsiaTheme="minorEastAsia"/>
-        </w:rPr>
-        <w:t xml:space="preserve">do bit menos significativo da palavra digital. </w:t>
-      </w:r>
-      <w:r>
-        <w:rPr>
-          <w:rFonts w:eastAsiaTheme="minorEastAsia"/>
-        </w:rPr>
-        <w:t xml:space="preserve">Isto é importante para determinar a </w:t>
-      </w:r>
-      <w:r>
-        <w:rPr>
-          <w:rFonts w:eastAsiaTheme="minorEastAsia"/>
-          <w:b/>
-          <w:bCs/>
         </w:rPr>
         <w:t>sensibilidade</w:t>
       </w:r>
@@ -8017,20 +7810,12 @@
         </w:rPr>
         <w:t xml:space="preserve">) em função do código de binário obtido. Ou seja, o valor da grandeza corresponde ao código digital (que corresponde ao número de </w:t>
       </w:r>
-      <w:proofErr w:type="spellStart"/>
       <w:r>
         <w:rPr>
           <w:rFonts w:eastAsiaTheme="minorEastAsia"/>
         </w:rPr>
         <w:lastRenderedPageBreak/>
-        <w:t>LSB’s</w:t>
-      </w:r>
-      <w:proofErr w:type="spellEnd"/>
-      <w:r>
-        <w:rPr>
-          <w:rFonts w:eastAsiaTheme="minorEastAsia"/>
-        </w:rPr>
-        <w:t xml:space="preserve"> medidos) multiplicados pela tensão correspondente a cada LSB e deslocado da tensão de referência mais baixa:</w:t>
+        <w:t>LSB’s medidos) multiplicados pela tensão correspondente a cada LSB e deslocado da tensão de referência mais baixa:</w:t>
       </w:r>
     </w:p>
     <w:p>
@@ -8207,35 +7992,7 @@
         <w:rPr>
           <w:rFonts w:eastAsiaTheme="minorEastAsia"/>
         </w:rPr>
-        <w:t xml:space="preserve">Podemos entender isto de forma mais intuitiva olhando para o hardware do conversor ADC. Ele consiste num </w:t>
-      </w:r>
-      <w:proofErr w:type="spellStart"/>
-      <w:r>
-        <w:rPr>
-          <w:rFonts w:eastAsiaTheme="minorEastAsia"/>
-        </w:rPr>
-        <w:t>Amp</w:t>
-      </w:r>
-      <w:proofErr w:type="spellEnd"/>
-      <w:r>
-        <w:rPr>
-          <w:rFonts w:eastAsiaTheme="minorEastAsia"/>
-        </w:rPr>
-        <w:t xml:space="preserve"> </w:t>
-      </w:r>
-      <w:proofErr w:type="spellStart"/>
-      <w:r>
-        <w:rPr>
-          <w:rFonts w:eastAsiaTheme="minorEastAsia"/>
-        </w:rPr>
-        <w:t>Op</w:t>
-      </w:r>
-      <w:proofErr w:type="spellEnd"/>
-      <w:r>
-        <w:rPr>
-          <w:rFonts w:eastAsiaTheme="minorEastAsia"/>
-        </w:rPr>
-        <w:t xml:space="preserve"> comparador, em que os valores de input do sensor é comparado com os valores de referência definidos por software:</w:t>
+        <w:t>Podemos entender isto de forma mais intuitiva olhando para o hardware do conversor ADC. Ele consiste num Amp Op comparador, em que os valores de input do sensor é comparado com os valores de referência definidos por software:</w:t>
       </w:r>
     </w:p>
     <w:p>
@@ -9576,15 +9333,7 @@
         <w:t>Ativar o módulo ADC</w:t>
       </w:r>
       <w:r>
-        <w:t xml:space="preserve"> – logo no </w:t>
-      </w:r>
-      <w:proofErr w:type="gramStart"/>
-      <w:r>
-        <w:t>inicio</w:t>
-      </w:r>
-      <w:proofErr w:type="gramEnd"/>
-      <w:r>
-        <w:t>;</w:t>
+        <w:t xml:space="preserve"> – logo no inicio;</w:t>
       </w:r>
     </w:p>
     <w:p>
@@ -9611,23 +9360,7 @@
         <w:t>Habilitar o início de uma nova conversão</w:t>
       </w:r>
       <w:r>
-        <w:t>, ou seja, mandar converter (</w:t>
-      </w:r>
-      <w:proofErr w:type="spellStart"/>
-      <w:r>
-        <w:t>GO_nDONE</w:t>
-      </w:r>
-      <w:proofErr w:type="spellEnd"/>
-      <w:r>
-        <w:t>) – Este é “</w:t>
-      </w:r>
-      <w:proofErr w:type="spellStart"/>
-      <w:r>
-        <w:t>flexivel</w:t>
-      </w:r>
-      <w:proofErr w:type="spellEnd"/>
-      <w:r>
-        <w:t>”, ou seja, ativo manualmente.</w:t>
+        <w:t>, ou seja, mandar converter (GO_nDONE) – Este é “flexivel”, ou seja, ativo manualmente.</w:t>
       </w:r>
     </w:p>
     <w:p>
@@ -10120,15 +9853,81 @@
           <w:numId w:val="34"/>
         </w:numPr>
       </w:pPr>
-      <w:proofErr w:type="spellStart"/>
-      <w:r>
-        <w:t>Flag</w:t>
-      </w:r>
-      <w:proofErr w:type="spellEnd"/>
-      <w:r>
-        <w:t xml:space="preserve"> da interrupção;</w:t>
-      </w:r>
-    </w:p>
+      <w:r>
+        <w:t>Flag da interrupção;</w:t>
+      </w:r>
+    </w:p>
+    <w:p/>
+    <w:p/>
+    <w:p/>
+    <w:p/>
+    <w:p/>
+    <w:p/>
+    <w:p/>
+    <w:p/>
+    <w:p/>
+    <w:p/>
+    <w:p/>
+    <w:p/>
+    <w:p/>
+    <w:p/>
+    <w:p/>
+    <w:p/>
+    <w:p/>
+    <w:p>
+      <w:pPr>
+        <w:pStyle w:val="Ttulo1"/>
+      </w:pPr>
+      <w:r>
+        <w:lastRenderedPageBreak/>
+        <w:t>EUSART – comunicação em serie</w:t>
+      </w:r>
+    </w:p>
+    <w:p>
+      <w:r>
+        <w:t xml:space="preserve">Videos a explicar: </w:t>
+      </w:r>
+    </w:p>
+    <w:p>
+      <w:r>
+        <w:tab/>
+      </w:r>
+      <w:hyperlink r:id="rId28" w:history="1">
+        <w:r>
+          <w:rPr>
+            <w:rStyle w:val="Hiperligao"/>
+          </w:rPr>
+          <w:t>https://www.youtube.com/watch?v=IyGwvGzrqp8</w:t>
+        </w:r>
+      </w:hyperlink>
+    </w:p>
+    <w:p>
+      <w:r>
+        <w:tab/>
+      </w:r>
+      <w:hyperlink r:id="rId29" w:history="1">
+        <w:r>
+          <w:rPr>
+            <w:rStyle w:val="Hiperligao"/>
+          </w:rPr>
+          <w:t>https://www.youtube.com/watch?v=XVEnxipCIJ0</w:t>
+        </w:r>
+      </w:hyperlink>
+      <w:r>
+        <w:t xml:space="preserve"> </w:t>
+      </w:r>
+    </w:p>
+    <w:p>
+      <w:r>
+        <w:t>Essencialmente EUSART (Enhanced Universal Synchronous Asynchronous Transmitter Receiver) é um módulo que permite comunicações em série assíncronas e síncronas. Comunicações assíncronas não necessitam de um timer para enviar informação (o transmissor e o recetor têm, um protocolo em que são configurados da mesma maneira de forma a se perceberem um ao outro) – comunicação entre dispositivos, computadores, etc. – e os síncronos usam um timer para comunicar – sensores digitais e microprocessadores, etc.</w:t>
+      </w:r>
+    </w:p>
+    <w:p>
+      <w:r>
+        <w:t xml:space="preserve">No nosso miniprojecto apenas iremos usar comunicações assíncronas. </w:t>
+      </w:r>
+    </w:p>
+    <w:p/>
     <w:p>
       <w:pPr>
         <w:pStyle w:val="Ttulo1"/>
@@ -10169,7 +9968,7 @@
       <w:r>
         <w:t xml:space="preserve">[1] – </w:t>
       </w:r>
-      <w:hyperlink r:id="rId28" w:history="1">
+      <w:hyperlink r:id="rId30" w:history="1">
         <w:r>
           <w:rPr>
             <w:rStyle w:val="Hiperligao"/>
@@ -10216,7 +10015,7 @@
       <w:bookmarkEnd w:id="42"/>
     </w:p>
     <w:p>
-      <w:hyperlink r:id="rId29" w:history="1">
+      <w:hyperlink r:id="rId31" w:history="1">
         <w:r>
           <w:rPr>
             <w:rStyle w:val="Hiperligao"/>
@@ -10229,7 +10028,7 @@
       <w:r>
         <w:t xml:space="preserve">Anexo 2 – </w:t>
       </w:r>
-      <w:hyperlink r:id="rId30" w:history="1">
+      <w:hyperlink r:id="rId32" w:history="1">
         <w:r>
           <w:rPr>
             <w:rStyle w:val="Hiperligao"/>
@@ -10252,9 +10051,9 @@
       </w:pPr>
     </w:p>
     <w:sectPr>
-      <w:headerReference w:type="even" r:id="rId31"/>
-      <w:headerReference w:type="default" r:id="rId32"/>
-      <w:footerReference w:type="default" r:id="rId33"/>
+      <w:headerReference w:type="even" r:id="rId33"/>
+      <w:headerReference w:type="default" r:id="rId34"/>
+      <w:footerReference w:type="default" r:id="rId35"/>
       <w:type w:val="continuous"/>
       <w:pgSz w:w="11906" w:h="16838" w:code="9"/>
       <w:pgMar w:top="1418" w:right="1418" w:bottom="1418" w:left="1701" w:header="709" w:footer="612" w:gutter="0"/>
@@ -17713,7 +17512,7 @@
 </file>
 
 <file path=customXml/itemProps1.xml><?xml version="1.0" encoding="utf-8"?>
-<ds:datastoreItem xmlns:ds="http://schemas.openxmlformats.org/officeDocument/2006/customXml" ds:itemID="{BFD48A86-9AB3-43C0-9C9C-319DD6849674}">
+<ds:datastoreItem xmlns:ds="http://schemas.openxmlformats.org/officeDocument/2006/customXml" ds:itemID="{A6DD8F7E-3E0A-451D-B8FE-F0E2ED1AAE4B}">
   <ds:schemaRefs>
     <ds:schemaRef ds:uri="http://schemas.openxmlformats.org/officeDocument/2006/bibliography"/>
   </ds:schemaRefs>

</xml_diff>

<commit_message>
Updated project - to do: buzzer frequency
</commit_message>
<xml_diff>
--- a/Relatório Pessoal - Projeto Microprocessadores.docx
+++ b/Relatório Pessoal - Projeto Microprocessadores.docx
@@ -3200,7 +3200,16 @@
         <w:t>- Configurar o microcontrolador por software</w:t>
       </w:r>
     </w:p>
-    <w:p/>
+    <w:p>
+      <w:pPr>
+        <w:rPr>
+          <w:u w:val="single"/>
+        </w:rPr>
+      </w:pPr>
+      <w:r>
+        <w:t xml:space="preserve">É DE NOTAR QUE O PROJETO SERIA MAIS BEM IMPLEMENTADO COM MAIS TEMPO E SE TIVESSEMOS COMECADO TUDO DE NOVO EM VEZ DE USARMOS A FORMA DE IR FAZENDO O PROJETO AO LONGO DAS AULAS. POR EXEMPLO, OS MENUS IRIAM ESTAR MAIS BEM ORGANIZADOS, USANDO O SWITCH CASE, MAS COMO FOMOS IMPLMENTANDO DURANTE AS AULAS AS CONDICÕES FORAM-SE CONSTRUINDO, CHEGANDO A UM PONTO QUE TERIAMOS QUE PERDER BASTANTE TEMPO A FAZÊ-LO, TEMPO ESSE QUE, SENDO UM TRABALHO DE AVALIACÃO, NÃO EXISTE. </w:t>
+      </w:r>
+    </w:p>
     <w:p>
       <w:pPr>
         <w:pStyle w:val="Ttulo1"/>
@@ -7365,13 +7374,8 @@
         <w:t>°</w:t>
       </w:r>
       <w:r>
-        <w:t xml:space="preserve">C -&gt; [-285.50; 3013] </w:t>
-      </w:r>
-      <w:proofErr w:type="spellStart"/>
-      <w:r>
-        <w:t>mV</w:t>
-      </w:r>
-      <w:proofErr w:type="spellEnd"/>
+        <w:t>C -&gt; [-285.50; 3013] mV</w:t>
+      </w:r>
     </w:p>
     <w:p>
       <w:pPr>
@@ -7384,35 +7388,7 @@
         <w:rPr>
           <w:color w:val="FF0000"/>
         </w:rPr>
-        <w:t>Nota: O sensor tem a capacidade de até -40°</w:t>
-      </w:r>
-      <w:proofErr w:type="gramStart"/>
-      <w:r>
-        <w:rPr>
-          <w:color w:val="FF0000"/>
-        </w:rPr>
-        <w:t>C</w:t>
-      </w:r>
-      <w:proofErr w:type="gramEnd"/>
-      <w:r>
-        <w:rPr>
-          <w:color w:val="FF0000"/>
-        </w:rPr>
-        <w:t xml:space="preserve"> mas o limite da tensão de referência para o microcontrolador é -0.3V (-300 </w:t>
-      </w:r>
-      <w:proofErr w:type="spellStart"/>
-      <w:r>
-        <w:rPr>
-          <w:color w:val="FF0000"/>
-        </w:rPr>
-        <w:t>mV</w:t>
-      </w:r>
-      <w:proofErr w:type="spellEnd"/>
-      <w:r>
-        <w:rPr>
-          <w:color w:val="FF0000"/>
-        </w:rPr>
-        <w:t>).</w:t>
+        <w:t>Nota: O sensor tem a capacidade de até -40°C mas o limite da tensão de referência para o microcontrolador é -0.3V (-300 mV).</w:t>
       </w:r>
     </w:p>
     <w:p>
@@ -7431,14 +7407,12 @@
       <w:r>
         <w:t xml:space="preserve">O Microcontrolador permite a conversão de um input analógico </w:t>
       </w:r>
-      <w:proofErr w:type="gramStart"/>
       <w:r>
         <w:t xml:space="preserve">de </w:t>
       </w:r>
       <w:r>
         <w:t>?</w:t>
       </w:r>
-      <w:proofErr w:type="gramEnd"/>
       <w:r>
         <w:t xml:space="preserve"> Volts </w:t>
       </w:r>
@@ -9607,15 +9581,7 @@
         <w:t>Ativar o módulo ADC</w:t>
       </w:r>
       <w:r>
-        <w:t xml:space="preserve"> – logo no </w:t>
-      </w:r>
-      <w:proofErr w:type="gramStart"/>
-      <w:r>
-        <w:t>inicio</w:t>
-      </w:r>
-      <w:proofErr w:type="gramEnd"/>
-      <w:r>
-        <w:t>;</w:t>
+        <w:t xml:space="preserve"> – logo no inicio;</w:t>
       </w:r>
     </w:p>
     <w:p>
@@ -10338,6 +10304,9 @@
         </w:rPr>
       </w:pPr>
       <w:r>
+        <w:rPr>
+          <w:lang w:val="en-GB"/>
+        </w:rPr>
         <w:tab/>
       </w:r>
       <w:r>
@@ -10351,14 +10320,19 @@
       <w:pPr>
         <w:ind w:left="357"/>
         <w:rPr>
+          <w:lang w:val="pt-BR"/>
+        </w:rPr>
+      </w:pPr>
+      <w:r>
+        <w:rPr>
           <w:lang w:val="en-US"/>
         </w:rPr>
-      </w:pPr>
-      <w:r>
-        <w:rPr>
-          <w:lang w:val="en-US"/>
-        </w:rPr>
         <w:tab/>
+      </w:r>
+      <w:r>
+        <w:rPr>
+          <w:lang w:val="pt-BR"/>
+        </w:rPr>
         <w:t>- SBRGH – high byte</w:t>
       </w:r>
     </w:p>
@@ -18023,7 +17997,7 @@
 </file>
 
 <file path=customXml/itemProps1.xml><?xml version="1.0" encoding="utf-8"?>
-<ds:datastoreItem xmlns:ds="http://schemas.openxmlformats.org/officeDocument/2006/customXml" ds:itemID="{E37D9104-4426-41F7-90FD-BD108016521B}">
+<ds:datastoreItem xmlns:ds="http://schemas.openxmlformats.org/officeDocument/2006/customXml" ds:itemID="{78A227D4-78A8-440D-A20D-D29FF5E627D8}">
   <ds:schemaRefs>
     <ds:schemaRef ds:uri="http://schemas.openxmlformats.org/officeDocument/2006/bibliography"/>
   </ds:schemaRefs>

</xml_diff>